<commit_message>
УП Pract 12 main fix
</commit_message>
<xml_diff>
--- a/Course II/С++/УП/Pract 12/Практическая работа №12.docx
+++ b/Course II/С++/УП/Pract 12/Практическая работа №12.docx
@@ -346,44 +346,9 @@
           <w:color w:val="000000"/>
           <w:sz w:val="32"/>
           <w:szCs w:val="32"/>
-          <w:lang w:val="en-US"/>
-        </w:rPr>
-        <w:t xml:space="preserve"> </w:t>
-      </w:r>
-      <w:proofErr w:type="spellStart"/>
-      <w:r>
-        <w:rPr>
-          <w:rFonts w:ascii="Times New Roman" w:hAnsi="Times New Roman" w:cs="Times New Roman"/>
-          <w:color w:val="000000"/>
-          <w:sz w:val="32"/>
-          <w:szCs w:val="32"/>
-          <w:lang w:val="en-US"/>
-        </w:rPr>
-        <w:t>основной</w:t>
-      </w:r>
-      <w:proofErr w:type="spellEnd"/>
-      <w:r>
-        <w:rPr>
-          <w:rFonts w:ascii="Times New Roman" w:hAnsi="Times New Roman" w:cs="Times New Roman"/>
-          <w:color w:val="000000"/>
-          <w:sz w:val="32"/>
-          <w:szCs w:val="32"/>
-          <w:lang w:val="en-US"/>
-        </w:rPr>
-        <w:t xml:space="preserve"> </w:t>
-      </w:r>
-      <w:proofErr w:type="spellStart"/>
-      <w:r>
-        <w:rPr>
-          <w:rFonts w:ascii="Times New Roman" w:hAnsi="Times New Roman" w:cs="Times New Roman"/>
-          <w:color w:val="000000"/>
-          <w:sz w:val="32"/>
-          <w:szCs w:val="32"/>
-          <w:lang w:val="en-US"/>
-        </w:rPr>
-        <w:t>программы</w:t>
-      </w:r>
-      <w:proofErr w:type="spellEnd"/>
+        </w:rPr>
+        <w:t xml:space="preserve"> основной программы</w:t>
+      </w:r>
       <w:r>
         <w:rPr>
           <w:rFonts w:ascii="Times New Roman" w:hAnsi="Times New Roman" w:cs="Times New Roman"/>
@@ -482,6 +447,7 @@
         <w:rPr>
           <w:rFonts w:ascii="Times New Roman" w:hAnsi="Times New Roman" w:cs="Times New Roman"/>
           <w:sz w:val="32"/>
+          <w:lang w:val="en-US"/>
         </w:rPr>
       </w:pPr>
       <w:r>
@@ -496,6 +462,7 @@
         <w:rPr>
           <w:rFonts w:ascii="Times New Roman" w:hAnsi="Times New Roman" w:cs="Times New Roman"/>
           <w:sz w:val="32"/>
+          <w:lang w:val="en-US"/>
         </w:rPr>
         <w:t xml:space="preserve"> </w:t>
       </w:r>
@@ -510,6 +477,7 @@
         <w:rPr>
           <w:rFonts w:ascii="Times New Roman" w:hAnsi="Times New Roman" w:cs="Times New Roman"/>
           <w:sz w:val="32"/>
+          <w:lang w:val="en-US"/>
         </w:rPr>
         <w:t xml:space="preserve"> </w:t>
       </w:r>
@@ -524,6 +492,7 @@
         <w:rPr>
           <w:rFonts w:ascii="Times New Roman" w:hAnsi="Times New Roman" w:cs="Times New Roman"/>
           <w:sz w:val="32"/>
+          <w:lang w:val="en-US"/>
         </w:rPr>
         <w:t>:</w:t>
       </w:r>
@@ -535,30 +504,1972 @@
         <w:rPr>
           <w:rFonts w:ascii="Times New Roman" w:hAnsi="Times New Roman" w:cs="Times New Roman"/>
           <w:sz w:val="32"/>
+          <w:lang w:val="en-US"/>
         </w:rPr>
       </w:pPr>
     </w:p>
     <w:p>
       <w:pPr>
-        <w:rPr>
-          <w:rFonts w:ascii="Times New Roman" w:hAnsi="Times New Roman" w:cs="Times New Roman"/>
-          <w:sz w:val="32"/>
-        </w:rPr>
-      </w:pPr>
-      <w:r>
-        <w:rPr>
-          <w:rFonts w:ascii="Times New Roman" w:hAnsi="Times New Roman" w:cs="Times New Roman"/>
-          <w:sz w:val="32"/>
-        </w:rPr>
-        <w:br w:type="page"/>
+        <w:shd w:val="clear" w:color="auto" w:fill="FFFFFF"/>
+        <w:tabs>
+          <w:tab w:val="left" w:pos="916"/>
+          <w:tab w:val="left" w:pos="1832"/>
+          <w:tab w:val="left" w:pos="2748"/>
+          <w:tab w:val="left" w:pos="3664"/>
+          <w:tab w:val="left" w:pos="4580"/>
+          <w:tab w:val="left" w:pos="5496"/>
+          <w:tab w:val="left" w:pos="6412"/>
+          <w:tab w:val="left" w:pos="7328"/>
+          <w:tab w:val="left" w:pos="8244"/>
+          <w:tab w:val="left" w:pos="9160"/>
+          <w:tab w:val="left" w:pos="10076"/>
+          <w:tab w:val="left" w:pos="10992"/>
+          <w:tab w:val="left" w:pos="11908"/>
+          <w:tab w:val="left" w:pos="12824"/>
+          <w:tab w:val="left" w:pos="13740"/>
+          <w:tab w:val="left" w:pos="14656"/>
+        </w:tabs>
+        <w:spacing w:after="0" w:line="240" w:lineRule="auto"/>
+        <w:rPr>
+          <w:rFonts w:ascii="Menlo" w:hAnsi="Menlo" w:cs="Menlo"/>
+          <w:color w:val="000000"/>
+          <w:sz w:val="20"/>
+          <w:szCs w:val="20"/>
+          <w:lang w:val="en-US" w:eastAsia="ru-RU"/>
+        </w:rPr>
+      </w:pPr>
+      <w:r>
+        <w:rPr>
+          <w:rFonts w:ascii="Menlo" w:hAnsi="Menlo" w:cs="Menlo"/>
+          <w:color w:val="808000"/>
+          <w:sz w:val="20"/>
+          <w:szCs w:val="20"/>
+          <w:lang w:val="en-US" w:eastAsia="ru-RU"/>
+        </w:rPr>
+        <w:t>#include</w:t>
+      </w:r>
+      <w:r>
+        <w:rPr>
+          <w:rFonts w:ascii="Menlo" w:hAnsi="Menlo" w:cs="Menlo"/>
+          <w:b/>
+          <w:bCs/>
+          <w:color w:val="008000"/>
+          <w:sz w:val="20"/>
+          <w:szCs w:val="20"/>
+          <w:lang w:val="en-US" w:eastAsia="ru-RU"/>
+        </w:rPr>
+        <w:t xml:space="preserve"> &lt;</w:t>
+      </w:r>
+      <w:proofErr w:type="spellStart"/>
+      <w:r>
+        <w:rPr>
+          <w:rFonts w:ascii="Menlo" w:hAnsi="Menlo" w:cs="Menlo"/>
+          <w:b/>
+          <w:bCs/>
+          <w:color w:val="008000"/>
+          <w:sz w:val="20"/>
+          <w:szCs w:val="20"/>
+          <w:lang w:val="en-US" w:eastAsia="ru-RU"/>
+        </w:rPr>
+        <w:t>iostream</w:t>
+      </w:r>
+      <w:proofErr w:type="spellEnd"/>
+      <w:r>
+        <w:rPr>
+          <w:rFonts w:ascii="Menlo" w:hAnsi="Menlo" w:cs="Menlo"/>
+          <w:b/>
+          <w:bCs/>
+          <w:color w:val="008000"/>
+          <w:sz w:val="20"/>
+          <w:szCs w:val="20"/>
+          <w:lang w:val="en-US" w:eastAsia="ru-RU"/>
+        </w:rPr>
+        <w:t>&gt;</w:t>
+      </w:r>
+      <w:r>
+        <w:rPr>
+          <w:rFonts w:ascii="Menlo" w:hAnsi="Menlo" w:cs="Menlo"/>
+          <w:b/>
+          <w:bCs/>
+          <w:color w:val="008000"/>
+          <w:sz w:val="20"/>
+          <w:szCs w:val="20"/>
+          <w:lang w:val="en-US" w:eastAsia="ru-RU"/>
+        </w:rPr>
+        <w:br/>
+      </w:r>
+      <w:r>
+        <w:rPr>
+          <w:rFonts w:ascii="Menlo" w:hAnsi="Menlo" w:cs="Menlo"/>
+          <w:color w:val="808000"/>
+          <w:sz w:val="20"/>
+          <w:szCs w:val="20"/>
+          <w:lang w:val="en-US" w:eastAsia="ru-RU"/>
+        </w:rPr>
+        <w:t>#include</w:t>
+      </w:r>
+      <w:r>
+        <w:rPr>
+          <w:rFonts w:ascii="Menlo" w:hAnsi="Menlo" w:cs="Menlo"/>
+          <w:b/>
+          <w:bCs/>
+          <w:color w:val="008000"/>
+          <w:sz w:val="20"/>
+          <w:szCs w:val="20"/>
+          <w:lang w:val="en-US" w:eastAsia="ru-RU"/>
+        </w:rPr>
+        <w:t xml:space="preserve"> &lt;</w:t>
+      </w:r>
+      <w:proofErr w:type="spellStart"/>
+      <w:r>
+        <w:rPr>
+          <w:rFonts w:ascii="Menlo" w:hAnsi="Menlo" w:cs="Menlo"/>
+          <w:b/>
+          <w:bCs/>
+          <w:color w:val="008000"/>
+          <w:sz w:val="20"/>
+          <w:szCs w:val="20"/>
+          <w:lang w:val="en-US" w:eastAsia="ru-RU"/>
+        </w:rPr>
+        <w:t>cmath</w:t>
+      </w:r>
+      <w:proofErr w:type="spellEnd"/>
+      <w:r>
+        <w:rPr>
+          <w:rFonts w:ascii="Menlo" w:hAnsi="Menlo" w:cs="Menlo"/>
+          <w:b/>
+          <w:bCs/>
+          <w:color w:val="008000"/>
+          <w:sz w:val="20"/>
+          <w:szCs w:val="20"/>
+          <w:lang w:val="en-US" w:eastAsia="ru-RU"/>
+        </w:rPr>
+        <w:t>&gt;</w:t>
+      </w:r>
+      <w:r>
+        <w:rPr>
+          <w:rFonts w:ascii="Menlo" w:hAnsi="Menlo" w:cs="Menlo"/>
+          <w:b/>
+          <w:bCs/>
+          <w:color w:val="008000"/>
+          <w:sz w:val="20"/>
+          <w:szCs w:val="20"/>
+          <w:lang w:val="en-US" w:eastAsia="ru-RU"/>
+        </w:rPr>
+        <w:br/>
+        <w:t xml:space="preserve"> </w:t>
+      </w:r>
+      <w:r>
+        <w:rPr>
+          <w:rFonts w:ascii="Menlo" w:hAnsi="Menlo" w:cs="Menlo"/>
+          <w:b/>
+          <w:bCs/>
+          <w:color w:val="008000"/>
+          <w:sz w:val="20"/>
+          <w:szCs w:val="20"/>
+          <w:lang w:val="en-US" w:eastAsia="ru-RU"/>
+        </w:rPr>
+        <w:br/>
+      </w:r>
+      <w:r>
+        <w:rPr>
+          <w:rFonts w:ascii="Menlo" w:hAnsi="Menlo" w:cs="Menlo"/>
+          <w:b/>
+          <w:bCs/>
+          <w:color w:val="000080"/>
+          <w:sz w:val="20"/>
+          <w:szCs w:val="20"/>
+          <w:lang w:val="en-US" w:eastAsia="ru-RU"/>
+        </w:rPr>
+        <w:t xml:space="preserve">using namespace </w:t>
+      </w:r>
+      <w:proofErr w:type="spellStart"/>
+      <w:r>
+        <w:rPr>
+          <w:rFonts w:ascii="Menlo" w:hAnsi="Menlo" w:cs="Menlo"/>
+          <w:color w:val="000000"/>
+          <w:sz w:val="20"/>
+          <w:szCs w:val="20"/>
+          <w:lang w:val="en-US" w:eastAsia="ru-RU"/>
+        </w:rPr>
+        <w:t>std</w:t>
+      </w:r>
+      <w:proofErr w:type="spellEnd"/>
+      <w:r>
+        <w:rPr>
+          <w:rFonts w:ascii="Menlo" w:hAnsi="Menlo" w:cs="Menlo"/>
+          <w:color w:val="000000"/>
+          <w:sz w:val="20"/>
+          <w:szCs w:val="20"/>
+          <w:lang w:val="en-US" w:eastAsia="ru-RU"/>
+        </w:rPr>
+        <w:t>;</w:t>
+      </w:r>
+      <w:r>
+        <w:rPr>
+          <w:rFonts w:ascii="Menlo" w:hAnsi="Menlo" w:cs="Menlo"/>
+          <w:color w:val="000000"/>
+          <w:sz w:val="20"/>
+          <w:szCs w:val="20"/>
+          <w:lang w:val="en-US" w:eastAsia="ru-RU"/>
+        </w:rPr>
+        <w:br/>
+      </w:r>
+      <w:r>
+        <w:rPr>
+          <w:rFonts w:ascii="Menlo" w:hAnsi="Menlo" w:cs="Menlo"/>
+          <w:color w:val="000000"/>
+          <w:sz w:val="20"/>
+          <w:szCs w:val="20"/>
+          <w:lang w:val="en-US" w:eastAsia="ru-RU"/>
+        </w:rPr>
+        <w:br/>
+      </w:r>
+      <w:proofErr w:type="spellStart"/>
+      <w:r>
+        <w:rPr>
+          <w:rFonts w:ascii="Menlo" w:hAnsi="Menlo" w:cs="Menlo"/>
+          <w:b/>
+          <w:bCs/>
+          <w:color w:val="000080"/>
+          <w:sz w:val="20"/>
+          <w:szCs w:val="20"/>
+          <w:lang w:val="en-US" w:eastAsia="ru-RU"/>
+        </w:rPr>
+        <w:t>int</w:t>
+      </w:r>
+      <w:proofErr w:type="spellEnd"/>
+      <w:r>
+        <w:rPr>
+          <w:rFonts w:ascii="Menlo" w:hAnsi="Menlo" w:cs="Menlo"/>
+          <w:b/>
+          <w:bCs/>
+          <w:color w:val="000080"/>
+          <w:sz w:val="20"/>
+          <w:szCs w:val="20"/>
+          <w:lang w:val="en-US" w:eastAsia="ru-RU"/>
+        </w:rPr>
+        <w:t xml:space="preserve"> </w:t>
+      </w:r>
+      <w:r>
+        <w:rPr>
+          <w:rFonts w:ascii="Menlo" w:hAnsi="Menlo" w:cs="Menlo"/>
+          <w:color w:val="000000"/>
+          <w:sz w:val="20"/>
+          <w:szCs w:val="20"/>
+          <w:lang w:val="en-US" w:eastAsia="ru-RU"/>
+        </w:rPr>
+        <w:t>x, n, k;</w:t>
+      </w:r>
+      <w:r>
+        <w:rPr>
+          <w:rFonts w:ascii="Menlo" w:hAnsi="Menlo" w:cs="Menlo"/>
+          <w:color w:val="000000"/>
+          <w:sz w:val="20"/>
+          <w:szCs w:val="20"/>
+          <w:lang w:val="en-US" w:eastAsia="ru-RU"/>
+        </w:rPr>
+        <w:br/>
+      </w:r>
+      <w:r>
+        <w:rPr>
+          <w:rFonts w:ascii="Menlo" w:hAnsi="Menlo" w:cs="Menlo"/>
+          <w:color w:val="000000"/>
+          <w:sz w:val="20"/>
+          <w:szCs w:val="20"/>
+          <w:lang w:val="en-US" w:eastAsia="ru-RU"/>
+        </w:rPr>
+        <w:br/>
+      </w:r>
+      <w:r>
+        <w:rPr>
+          <w:rFonts w:ascii="Menlo" w:hAnsi="Menlo" w:cs="Menlo"/>
+          <w:b/>
+          <w:bCs/>
+          <w:color w:val="000080"/>
+          <w:sz w:val="20"/>
+          <w:szCs w:val="20"/>
+          <w:lang w:val="en-US" w:eastAsia="ru-RU"/>
+        </w:rPr>
+        <w:t xml:space="preserve">void </w:t>
+      </w:r>
+      <w:proofErr w:type="spellStart"/>
+      <w:r>
+        <w:rPr>
+          <w:rFonts w:ascii="Menlo" w:hAnsi="Menlo" w:cs="Menlo"/>
+          <w:color w:val="000000"/>
+          <w:sz w:val="20"/>
+          <w:szCs w:val="20"/>
+          <w:lang w:val="en-US" w:eastAsia="ru-RU"/>
+        </w:rPr>
+        <w:t>init</w:t>
+      </w:r>
+      <w:proofErr w:type="spellEnd"/>
+      <w:r>
+        <w:rPr>
+          <w:rFonts w:ascii="Menlo" w:hAnsi="Menlo" w:cs="Menlo"/>
+          <w:color w:val="000000"/>
+          <w:sz w:val="20"/>
+          <w:szCs w:val="20"/>
+          <w:lang w:val="en-US" w:eastAsia="ru-RU"/>
+        </w:rPr>
+        <w:t>(){</w:t>
+      </w:r>
+      <w:r>
+        <w:rPr>
+          <w:rFonts w:ascii="Menlo" w:hAnsi="Menlo" w:cs="Menlo"/>
+          <w:color w:val="000000"/>
+          <w:sz w:val="20"/>
+          <w:szCs w:val="20"/>
+          <w:lang w:val="en-US" w:eastAsia="ru-RU"/>
+        </w:rPr>
+        <w:br/>
+        <w:t xml:space="preserve">   </w:t>
+      </w:r>
+      <w:proofErr w:type="spellStart"/>
+      <w:r>
+        <w:rPr>
+          <w:rFonts w:ascii="Menlo" w:hAnsi="Menlo" w:cs="Menlo"/>
+          <w:color w:val="000000"/>
+          <w:sz w:val="20"/>
+          <w:szCs w:val="20"/>
+          <w:lang w:val="en-US" w:eastAsia="ru-RU"/>
+        </w:rPr>
+        <w:t>cout</w:t>
+      </w:r>
+      <w:proofErr w:type="spellEnd"/>
+      <w:r>
+        <w:rPr>
+          <w:rFonts w:ascii="Menlo" w:hAnsi="Menlo" w:cs="Menlo"/>
+          <w:color w:val="000000"/>
+          <w:sz w:val="20"/>
+          <w:szCs w:val="20"/>
+          <w:lang w:val="en-US" w:eastAsia="ru-RU"/>
+        </w:rPr>
+        <w:t>&lt;&lt;</w:t>
+      </w:r>
+      <w:r>
+        <w:rPr>
+          <w:rFonts w:ascii="Menlo" w:hAnsi="Menlo" w:cs="Menlo"/>
+          <w:b/>
+          <w:bCs/>
+          <w:color w:val="008000"/>
+          <w:sz w:val="20"/>
+          <w:szCs w:val="20"/>
+          <w:lang w:val="en-US" w:eastAsia="ru-RU"/>
+        </w:rPr>
+        <w:t>"</w:t>
+      </w:r>
+      <w:r>
+        <w:rPr>
+          <w:rFonts w:ascii="Menlo" w:hAnsi="Menlo" w:cs="Menlo"/>
+          <w:b/>
+          <w:bCs/>
+          <w:color w:val="008000"/>
+          <w:sz w:val="20"/>
+          <w:szCs w:val="20"/>
+          <w:lang w:eastAsia="ru-RU"/>
+        </w:rPr>
+        <w:t>Введите</w:t>
+      </w:r>
+      <w:r>
+        <w:rPr>
+          <w:rFonts w:ascii="Menlo" w:hAnsi="Menlo" w:cs="Menlo"/>
+          <w:b/>
+          <w:bCs/>
+          <w:color w:val="008000"/>
+          <w:sz w:val="20"/>
+          <w:szCs w:val="20"/>
+          <w:lang w:val="en-US" w:eastAsia="ru-RU"/>
+        </w:rPr>
+        <w:t xml:space="preserve"> x =&gt; "</w:t>
+      </w:r>
+      <w:r>
+        <w:rPr>
+          <w:rFonts w:ascii="Menlo" w:hAnsi="Menlo" w:cs="Menlo"/>
+          <w:color w:val="000000"/>
+          <w:sz w:val="20"/>
+          <w:szCs w:val="20"/>
+          <w:lang w:val="en-US" w:eastAsia="ru-RU"/>
+        </w:rPr>
+        <w:t xml:space="preserve">; </w:t>
+      </w:r>
+      <w:proofErr w:type="spellStart"/>
+      <w:r>
+        <w:rPr>
+          <w:rFonts w:ascii="Menlo" w:hAnsi="Menlo" w:cs="Menlo"/>
+          <w:color w:val="000000"/>
+          <w:sz w:val="20"/>
+          <w:szCs w:val="20"/>
+          <w:lang w:val="en-US" w:eastAsia="ru-RU"/>
+        </w:rPr>
+        <w:t>cin</w:t>
+      </w:r>
+      <w:proofErr w:type="spellEnd"/>
+      <w:r>
+        <w:rPr>
+          <w:rFonts w:ascii="Menlo" w:hAnsi="Menlo" w:cs="Menlo"/>
+          <w:color w:val="000000"/>
+          <w:sz w:val="20"/>
+          <w:szCs w:val="20"/>
+          <w:lang w:val="en-US" w:eastAsia="ru-RU"/>
+        </w:rPr>
+        <w:t>&gt;&gt;x;</w:t>
+      </w:r>
+      <w:r>
+        <w:rPr>
+          <w:rFonts w:ascii="Menlo" w:hAnsi="Menlo" w:cs="Menlo"/>
+          <w:color w:val="000000"/>
+          <w:sz w:val="20"/>
+          <w:szCs w:val="20"/>
+          <w:lang w:val="en-US" w:eastAsia="ru-RU"/>
+        </w:rPr>
+        <w:br/>
+        <w:t xml:space="preserve">   </w:t>
+      </w:r>
+      <w:proofErr w:type="spellStart"/>
+      <w:r>
+        <w:rPr>
+          <w:rFonts w:ascii="Menlo" w:hAnsi="Menlo" w:cs="Menlo"/>
+          <w:color w:val="000000"/>
+          <w:sz w:val="20"/>
+          <w:szCs w:val="20"/>
+          <w:lang w:val="en-US" w:eastAsia="ru-RU"/>
+        </w:rPr>
+        <w:t>cout</w:t>
+      </w:r>
+      <w:proofErr w:type="spellEnd"/>
+      <w:r>
+        <w:rPr>
+          <w:rFonts w:ascii="Menlo" w:hAnsi="Menlo" w:cs="Menlo"/>
+          <w:color w:val="000000"/>
+          <w:sz w:val="20"/>
+          <w:szCs w:val="20"/>
+          <w:lang w:val="en-US" w:eastAsia="ru-RU"/>
+        </w:rPr>
+        <w:t>&lt;&lt;</w:t>
+      </w:r>
+      <w:r>
+        <w:rPr>
+          <w:rFonts w:ascii="Menlo" w:hAnsi="Menlo" w:cs="Menlo"/>
+          <w:b/>
+          <w:bCs/>
+          <w:color w:val="008000"/>
+          <w:sz w:val="20"/>
+          <w:szCs w:val="20"/>
+          <w:lang w:val="en-US" w:eastAsia="ru-RU"/>
+        </w:rPr>
+        <w:t>"</w:t>
+      </w:r>
+      <w:r>
+        <w:rPr>
+          <w:rFonts w:ascii="Menlo" w:hAnsi="Menlo" w:cs="Menlo"/>
+          <w:b/>
+          <w:bCs/>
+          <w:color w:val="008000"/>
+          <w:sz w:val="20"/>
+          <w:szCs w:val="20"/>
+          <w:lang w:eastAsia="ru-RU"/>
+        </w:rPr>
+        <w:t>Введите</w:t>
+      </w:r>
+      <w:r>
+        <w:rPr>
+          <w:rFonts w:ascii="Menlo" w:hAnsi="Menlo" w:cs="Menlo"/>
+          <w:b/>
+          <w:bCs/>
+          <w:color w:val="008000"/>
+          <w:sz w:val="20"/>
+          <w:szCs w:val="20"/>
+          <w:lang w:val="en-US" w:eastAsia="ru-RU"/>
+        </w:rPr>
+        <w:t xml:space="preserve"> n =&gt; "</w:t>
+      </w:r>
+      <w:r>
+        <w:rPr>
+          <w:rFonts w:ascii="Menlo" w:hAnsi="Menlo" w:cs="Menlo"/>
+          <w:color w:val="000000"/>
+          <w:sz w:val="20"/>
+          <w:szCs w:val="20"/>
+          <w:lang w:val="en-US" w:eastAsia="ru-RU"/>
+        </w:rPr>
+        <w:t xml:space="preserve">; </w:t>
+      </w:r>
+      <w:proofErr w:type="spellStart"/>
+      <w:r>
+        <w:rPr>
+          <w:rFonts w:ascii="Menlo" w:hAnsi="Menlo" w:cs="Menlo"/>
+          <w:color w:val="000000"/>
+          <w:sz w:val="20"/>
+          <w:szCs w:val="20"/>
+          <w:lang w:val="en-US" w:eastAsia="ru-RU"/>
+        </w:rPr>
+        <w:t>cin</w:t>
+      </w:r>
+      <w:proofErr w:type="spellEnd"/>
+      <w:r>
+        <w:rPr>
+          <w:rFonts w:ascii="Menlo" w:hAnsi="Menlo" w:cs="Menlo"/>
+          <w:color w:val="000000"/>
+          <w:sz w:val="20"/>
+          <w:szCs w:val="20"/>
+          <w:lang w:val="en-US" w:eastAsia="ru-RU"/>
+        </w:rPr>
+        <w:t>&gt;&gt;n;</w:t>
+      </w:r>
+      <w:r>
+        <w:rPr>
+          <w:rFonts w:ascii="Menlo" w:hAnsi="Menlo" w:cs="Menlo"/>
+          <w:color w:val="000000"/>
+          <w:sz w:val="20"/>
+          <w:szCs w:val="20"/>
+          <w:lang w:val="en-US" w:eastAsia="ru-RU"/>
+        </w:rPr>
+        <w:br/>
+        <w:t>}</w:t>
+      </w:r>
+      <w:r>
+        <w:rPr>
+          <w:rFonts w:ascii="Menlo" w:hAnsi="Menlo" w:cs="Menlo"/>
+          <w:color w:val="000000"/>
+          <w:sz w:val="20"/>
+          <w:szCs w:val="20"/>
+          <w:lang w:val="en-US" w:eastAsia="ru-RU"/>
+        </w:rPr>
+        <w:br/>
+      </w:r>
+      <w:r>
+        <w:rPr>
+          <w:rFonts w:ascii="Menlo" w:hAnsi="Menlo" w:cs="Menlo"/>
+          <w:color w:val="000000"/>
+          <w:sz w:val="20"/>
+          <w:szCs w:val="20"/>
+          <w:lang w:val="en-US" w:eastAsia="ru-RU"/>
+        </w:rPr>
+        <w:br/>
+      </w:r>
+      <w:proofErr w:type="spellStart"/>
+      <w:r>
+        <w:rPr>
+          <w:rFonts w:ascii="Menlo" w:hAnsi="Menlo" w:cs="Menlo"/>
+          <w:b/>
+          <w:bCs/>
+          <w:color w:val="000080"/>
+          <w:sz w:val="20"/>
+          <w:szCs w:val="20"/>
+          <w:lang w:val="en-US" w:eastAsia="ru-RU"/>
+        </w:rPr>
+        <w:t>int</w:t>
+      </w:r>
+      <w:proofErr w:type="spellEnd"/>
+      <w:r>
+        <w:rPr>
+          <w:rFonts w:ascii="Menlo" w:hAnsi="Menlo" w:cs="Menlo"/>
+          <w:b/>
+          <w:bCs/>
+          <w:color w:val="000080"/>
+          <w:sz w:val="20"/>
+          <w:szCs w:val="20"/>
+          <w:lang w:val="en-US" w:eastAsia="ru-RU"/>
+        </w:rPr>
+        <w:t xml:space="preserve"> </w:t>
+      </w:r>
+      <w:r>
+        <w:rPr>
+          <w:rFonts w:ascii="Menlo" w:hAnsi="Menlo" w:cs="Menlo"/>
+          <w:color w:val="000000"/>
+          <w:sz w:val="20"/>
+          <w:szCs w:val="20"/>
+          <w:lang w:val="en-US" w:eastAsia="ru-RU"/>
+        </w:rPr>
+        <w:t>counter(</w:t>
+      </w:r>
+      <w:proofErr w:type="spellStart"/>
+      <w:r>
+        <w:rPr>
+          <w:rFonts w:ascii="Menlo" w:hAnsi="Menlo" w:cs="Menlo"/>
+          <w:b/>
+          <w:bCs/>
+          <w:color w:val="000080"/>
+          <w:sz w:val="20"/>
+          <w:szCs w:val="20"/>
+          <w:lang w:val="en-US" w:eastAsia="ru-RU"/>
+        </w:rPr>
+        <w:t>int</w:t>
+      </w:r>
+      <w:proofErr w:type="spellEnd"/>
+      <w:r>
+        <w:rPr>
+          <w:rFonts w:ascii="Menlo" w:hAnsi="Menlo" w:cs="Menlo"/>
+          <w:b/>
+          <w:bCs/>
+          <w:color w:val="000080"/>
+          <w:sz w:val="20"/>
+          <w:szCs w:val="20"/>
+          <w:lang w:val="en-US" w:eastAsia="ru-RU"/>
+        </w:rPr>
+        <w:t xml:space="preserve"> </w:t>
+      </w:r>
+      <w:proofErr w:type="spellStart"/>
+      <w:r>
+        <w:rPr>
+          <w:rFonts w:ascii="Menlo" w:hAnsi="Menlo" w:cs="Menlo"/>
+          <w:color w:val="000000"/>
+          <w:sz w:val="20"/>
+          <w:szCs w:val="20"/>
+          <w:lang w:val="en-US" w:eastAsia="ru-RU"/>
+        </w:rPr>
+        <w:t>x,</w:t>
+      </w:r>
+      <w:r>
+        <w:rPr>
+          <w:rFonts w:ascii="Menlo" w:hAnsi="Menlo" w:cs="Menlo"/>
+          <w:b/>
+          <w:bCs/>
+          <w:color w:val="000080"/>
+          <w:sz w:val="20"/>
+          <w:szCs w:val="20"/>
+          <w:lang w:val="en-US" w:eastAsia="ru-RU"/>
+        </w:rPr>
+        <w:t>int</w:t>
+      </w:r>
+      <w:proofErr w:type="spellEnd"/>
+      <w:r>
+        <w:rPr>
+          <w:rFonts w:ascii="Menlo" w:hAnsi="Menlo" w:cs="Menlo"/>
+          <w:b/>
+          <w:bCs/>
+          <w:color w:val="000080"/>
+          <w:sz w:val="20"/>
+          <w:szCs w:val="20"/>
+          <w:lang w:val="en-US" w:eastAsia="ru-RU"/>
+        </w:rPr>
+        <w:t xml:space="preserve"> </w:t>
+      </w:r>
+      <w:proofErr w:type="spellStart"/>
+      <w:r>
+        <w:rPr>
+          <w:rFonts w:ascii="Menlo" w:hAnsi="Menlo" w:cs="Menlo"/>
+          <w:color w:val="000000"/>
+          <w:sz w:val="20"/>
+          <w:szCs w:val="20"/>
+          <w:lang w:val="en-US" w:eastAsia="ru-RU"/>
+        </w:rPr>
+        <w:t>a</w:t>
+      </w:r>
+      <w:proofErr w:type="spellEnd"/>
+      <w:r>
+        <w:rPr>
+          <w:rFonts w:ascii="Menlo" w:hAnsi="Menlo" w:cs="Menlo"/>
+          <w:color w:val="000000"/>
+          <w:sz w:val="20"/>
+          <w:szCs w:val="20"/>
+          <w:lang w:val="en-US" w:eastAsia="ru-RU"/>
+        </w:rPr>
+        <w:t>){</w:t>
+      </w:r>
+      <w:r>
+        <w:rPr>
+          <w:rFonts w:ascii="Menlo" w:hAnsi="Menlo" w:cs="Menlo"/>
+          <w:color w:val="000000"/>
+          <w:sz w:val="20"/>
+          <w:szCs w:val="20"/>
+          <w:lang w:val="en-US" w:eastAsia="ru-RU"/>
+        </w:rPr>
+        <w:br/>
+        <w:t xml:space="preserve">    </w:t>
+      </w:r>
+      <w:r>
+        <w:rPr>
+          <w:rFonts w:ascii="Menlo" w:hAnsi="Menlo" w:cs="Menlo"/>
+          <w:b/>
+          <w:bCs/>
+          <w:color w:val="000080"/>
+          <w:sz w:val="20"/>
+          <w:szCs w:val="20"/>
+          <w:lang w:val="en-US" w:eastAsia="ru-RU"/>
+        </w:rPr>
+        <w:t xml:space="preserve">if </w:t>
+      </w:r>
+      <w:r>
+        <w:rPr>
+          <w:rFonts w:ascii="Menlo" w:hAnsi="Menlo" w:cs="Menlo"/>
+          <w:color w:val="000000"/>
+          <w:sz w:val="20"/>
+          <w:szCs w:val="20"/>
+          <w:lang w:val="en-US" w:eastAsia="ru-RU"/>
+        </w:rPr>
+        <w:t xml:space="preserve">(a &lt;= </w:t>
+      </w:r>
+      <w:r>
+        <w:rPr>
+          <w:rFonts w:ascii="Menlo" w:hAnsi="Menlo" w:cs="Menlo"/>
+          <w:color w:val="0000FF"/>
+          <w:sz w:val="20"/>
+          <w:szCs w:val="20"/>
+          <w:lang w:val="en-US" w:eastAsia="ru-RU"/>
+        </w:rPr>
+        <w:t>0</w:t>
+      </w:r>
+      <w:r>
+        <w:rPr>
+          <w:rFonts w:ascii="Menlo" w:hAnsi="Menlo" w:cs="Menlo"/>
+          <w:color w:val="000000"/>
+          <w:sz w:val="20"/>
+          <w:szCs w:val="20"/>
+          <w:lang w:val="en-US" w:eastAsia="ru-RU"/>
+        </w:rPr>
+        <w:t>)</w:t>
+      </w:r>
+      <w:r>
+        <w:rPr>
+          <w:rFonts w:ascii="Menlo" w:hAnsi="Menlo" w:cs="Menlo"/>
+          <w:color w:val="000000"/>
+          <w:sz w:val="20"/>
+          <w:szCs w:val="20"/>
+          <w:lang w:val="en-US" w:eastAsia="ru-RU"/>
+        </w:rPr>
+        <w:br/>
+        <w:t xml:space="preserve">        </w:t>
+      </w:r>
+      <w:r>
+        <w:rPr>
+          <w:rFonts w:ascii="Menlo" w:hAnsi="Menlo" w:cs="Menlo"/>
+          <w:b/>
+          <w:bCs/>
+          <w:color w:val="000080"/>
+          <w:sz w:val="20"/>
+          <w:szCs w:val="20"/>
+          <w:lang w:val="en-US" w:eastAsia="ru-RU"/>
+        </w:rPr>
+        <w:t xml:space="preserve">return </w:t>
+      </w:r>
+      <w:r>
+        <w:rPr>
+          <w:rFonts w:ascii="Menlo" w:hAnsi="Menlo" w:cs="Menlo"/>
+          <w:color w:val="0000FF"/>
+          <w:sz w:val="20"/>
+          <w:szCs w:val="20"/>
+          <w:lang w:val="en-US" w:eastAsia="ru-RU"/>
+        </w:rPr>
+        <w:t>0</w:t>
+      </w:r>
+      <w:r>
+        <w:rPr>
+          <w:rFonts w:ascii="Menlo" w:hAnsi="Menlo" w:cs="Menlo"/>
+          <w:color w:val="000000"/>
+          <w:sz w:val="20"/>
+          <w:szCs w:val="20"/>
+          <w:lang w:val="en-US" w:eastAsia="ru-RU"/>
+        </w:rPr>
+        <w:t>;</w:t>
+      </w:r>
+      <w:r>
+        <w:rPr>
+          <w:rFonts w:ascii="Menlo" w:hAnsi="Menlo" w:cs="Menlo"/>
+          <w:color w:val="000000"/>
+          <w:sz w:val="20"/>
+          <w:szCs w:val="20"/>
+          <w:lang w:val="en-US" w:eastAsia="ru-RU"/>
+        </w:rPr>
+        <w:br/>
+        <w:t xml:space="preserve">    </w:t>
+      </w:r>
+      <w:r>
+        <w:rPr>
+          <w:rFonts w:ascii="Menlo" w:hAnsi="Menlo" w:cs="Menlo"/>
+          <w:b/>
+          <w:bCs/>
+          <w:color w:val="000080"/>
+          <w:sz w:val="20"/>
+          <w:szCs w:val="20"/>
+          <w:lang w:val="en-US" w:eastAsia="ru-RU"/>
+        </w:rPr>
+        <w:t>else</w:t>
+      </w:r>
+      <w:r>
+        <w:rPr>
+          <w:rFonts w:ascii="Menlo" w:hAnsi="Menlo" w:cs="Menlo"/>
+          <w:b/>
+          <w:bCs/>
+          <w:color w:val="000080"/>
+          <w:sz w:val="20"/>
+          <w:szCs w:val="20"/>
+          <w:lang w:val="en-US" w:eastAsia="ru-RU"/>
+        </w:rPr>
+        <w:br/>
+        <w:t xml:space="preserve">        return </w:t>
+      </w:r>
+      <w:r>
+        <w:rPr>
+          <w:rFonts w:ascii="Menlo" w:hAnsi="Menlo" w:cs="Menlo"/>
+          <w:color w:val="000000"/>
+          <w:sz w:val="20"/>
+          <w:szCs w:val="20"/>
+          <w:lang w:val="en-US" w:eastAsia="ru-RU"/>
+        </w:rPr>
+        <w:t>pow(</w:t>
+      </w:r>
+      <w:proofErr w:type="spellStart"/>
+      <w:r>
+        <w:rPr>
+          <w:rFonts w:ascii="Menlo" w:hAnsi="Menlo" w:cs="Menlo"/>
+          <w:color w:val="000000"/>
+          <w:sz w:val="20"/>
+          <w:szCs w:val="20"/>
+          <w:lang w:val="en-US" w:eastAsia="ru-RU"/>
+        </w:rPr>
+        <w:t>x,a</w:t>
+      </w:r>
+      <w:proofErr w:type="spellEnd"/>
+      <w:r>
+        <w:rPr>
+          <w:rFonts w:ascii="Menlo" w:hAnsi="Menlo" w:cs="Menlo"/>
+          <w:color w:val="000000"/>
+          <w:sz w:val="20"/>
+          <w:szCs w:val="20"/>
+          <w:lang w:val="en-US" w:eastAsia="ru-RU"/>
+        </w:rPr>
+        <w:t>) + counter(x,a-</w:t>
+      </w:r>
+      <w:r>
+        <w:rPr>
+          <w:rFonts w:ascii="Menlo" w:hAnsi="Menlo" w:cs="Menlo"/>
+          <w:color w:val="0000FF"/>
+          <w:sz w:val="20"/>
+          <w:szCs w:val="20"/>
+          <w:lang w:val="en-US" w:eastAsia="ru-RU"/>
+        </w:rPr>
+        <w:t>1</w:t>
+      </w:r>
+      <w:r>
+        <w:rPr>
+          <w:rFonts w:ascii="Menlo" w:hAnsi="Menlo" w:cs="Menlo"/>
+          <w:color w:val="000000"/>
+          <w:sz w:val="20"/>
+          <w:szCs w:val="20"/>
+          <w:lang w:val="en-US" w:eastAsia="ru-RU"/>
+        </w:rPr>
+        <w:t>);</w:t>
+      </w:r>
+      <w:r>
+        <w:rPr>
+          <w:rFonts w:ascii="Menlo" w:hAnsi="Menlo" w:cs="Menlo"/>
+          <w:color w:val="000000"/>
+          <w:sz w:val="20"/>
+          <w:szCs w:val="20"/>
+          <w:lang w:val="en-US" w:eastAsia="ru-RU"/>
+        </w:rPr>
+        <w:br/>
+        <w:t>}</w:t>
+      </w:r>
+      <w:r>
+        <w:rPr>
+          <w:rFonts w:ascii="Menlo" w:hAnsi="Menlo" w:cs="Menlo"/>
+          <w:color w:val="000000"/>
+          <w:sz w:val="20"/>
+          <w:szCs w:val="20"/>
+          <w:lang w:val="en-US" w:eastAsia="ru-RU"/>
+        </w:rPr>
+        <w:br/>
+      </w:r>
+      <w:r>
+        <w:rPr>
+          <w:rFonts w:ascii="Menlo" w:hAnsi="Menlo" w:cs="Menlo"/>
+          <w:color w:val="000000"/>
+          <w:sz w:val="20"/>
+          <w:szCs w:val="20"/>
+          <w:lang w:val="en-US" w:eastAsia="ru-RU"/>
+        </w:rPr>
+        <w:br/>
+      </w:r>
+      <w:proofErr w:type="spellStart"/>
+      <w:r>
+        <w:rPr>
+          <w:rFonts w:ascii="Menlo" w:hAnsi="Menlo" w:cs="Menlo"/>
+          <w:b/>
+          <w:bCs/>
+          <w:color w:val="000080"/>
+          <w:sz w:val="20"/>
+          <w:szCs w:val="20"/>
+          <w:lang w:val="en-US" w:eastAsia="ru-RU"/>
+        </w:rPr>
+        <w:t>int</w:t>
+      </w:r>
+      <w:proofErr w:type="spellEnd"/>
+      <w:r>
+        <w:rPr>
+          <w:rFonts w:ascii="Menlo" w:hAnsi="Menlo" w:cs="Menlo"/>
+          <w:b/>
+          <w:bCs/>
+          <w:color w:val="000080"/>
+          <w:sz w:val="20"/>
+          <w:szCs w:val="20"/>
+          <w:lang w:val="en-US" w:eastAsia="ru-RU"/>
+        </w:rPr>
+        <w:t xml:space="preserve"> </w:t>
+      </w:r>
+      <w:r>
+        <w:rPr>
+          <w:rFonts w:ascii="Menlo" w:hAnsi="Menlo" w:cs="Menlo"/>
+          <w:color w:val="000000"/>
+          <w:sz w:val="20"/>
+          <w:szCs w:val="20"/>
+          <w:lang w:val="en-US" w:eastAsia="ru-RU"/>
+        </w:rPr>
+        <w:t>main(){</w:t>
+      </w:r>
+      <w:r>
+        <w:rPr>
+          <w:rFonts w:ascii="Menlo" w:hAnsi="Menlo" w:cs="Menlo"/>
+          <w:color w:val="000000"/>
+          <w:sz w:val="20"/>
+          <w:szCs w:val="20"/>
+          <w:lang w:val="en-US" w:eastAsia="ru-RU"/>
+        </w:rPr>
+        <w:br/>
+        <w:t xml:space="preserve">   </w:t>
+      </w:r>
+      <w:r>
+        <w:rPr>
+          <w:rFonts w:ascii="Menlo" w:hAnsi="Menlo" w:cs="Menlo"/>
+          <w:b/>
+          <w:bCs/>
+          <w:color w:val="000080"/>
+          <w:sz w:val="20"/>
+          <w:szCs w:val="20"/>
+          <w:lang w:val="en-US" w:eastAsia="ru-RU"/>
+        </w:rPr>
+        <w:t>do</w:t>
+      </w:r>
+      <w:r>
+        <w:rPr>
+          <w:rFonts w:ascii="Menlo" w:hAnsi="Menlo" w:cs="Menlo"/>
+          <w:b/>
+          <w:bCs/>
+          <w:color w:val="000080"/>
+          <w:sz w:val="20"/>
+          <w:szCs w:val="20"/>
+          <w:lang w:val="en-US" w:eastAsia="ru-RU"/>
+        </w:rPr>
+        <w:br/>
+        <w:t xml:space="preserve">     </w:t>
+      </w:r>
+      <w:r>
+        <w:rPr>
+          <w:rFonts w:ascii="Menlo" w:hAnsi="Menlo" w:cs="Menlo"/>
+          <w:color w:val="000000"/>
+          <w:sz w:val="20"/>
+          <w:szCs w:val="20"/>
+          <w:lang w:val="en-US" w:eastAsia="ru-RU"/>
+        </w:rPr>
+        <w:t>{</w:t>
+      </w:r>
+      <w:r>
+        <w:rPr>
+          <w:rFonts w:ascii="Menlo" w:hAnsi="Menlo" w:cs="Menlo"/>
+          <w:color w:val="000000"/>
+          <w:sz w:val="20"/>
+          <w:szCs w:val="20"/>
+          <w:lang w:val="en-US" w:eastAsia="ru-RU"/>
+        </w:rPr>
+        <w:br/>
+        <w:t xml:space="preserve">       </w:t>
+      </w:r>
+      <w:proofErr w:type="spellStart"/>
+      <w:r>
+        <w:rPr>
+          <w:rFonts w:ascii="Menlo" w:hAnsi="Menlo" w:cs="Menlo"/>
+          <w:color w:val="000000"/>
+          <w:sz w:val="20"/>
+          <w:szCs w:val="20"/>
+          <w:lang w:val="en-US" w:eastAsia="ru-RU"/>
+        </w:rPr>
+        <w:t>cout</w:t>
+      </w:r>
+      <w:proofErr w:type="spellEnd"/>
+      <w:r>
+        <w:rPr>
+          <w:rFonts w:ascii="Menlo" w:hAnsi="Menlo" w:cs="Menlo"/>
+          <w:color w:val="000000"/>
+          <w:sz w:val="20"/>
+          <w:szCs w:val="20"/>
+          <w:lang w:val="en-US" w:eastAsia="ru-RU"/>
+        </w:rPr>
+        <w:t>&lt;&lt;</w:t>
+      </w:r>
+      <w:r>
+        <w:rPr>
+          <w:rFonts w:ascii="Menlo" w:hAnsi="Menlo" w:cs="Menlo"/>
+          <w:b/>
+          <w:bCs/>
+          <w:color w:val="008000"/>
+          <w:sz w:val="20"/>
+          <w:szCs w:val="20"/>
+          <w:lang w:val="en-US" w:eastAsia="ru-RU"/>
+        </w:rPr>
+        <w:t>"</w:t>
+      </w:r>
+      <w:r>
+        <w:rPr>
+          <w:rFonts w:ascii="Menlo" w:hAnsi="Menlo" w:cs="Menlo"/>
+          <w:b/>
+          <w:bCs/>
+          <w:color w:val="000080"/>
+          <w:sz w:val="20"/>
+          <w:szCs w:val="20"/>
+          <w:lang w:val="en-US" w:eastAsia="ru-RU"/>
+        </w:rPr>
+        <w:t>\n\n</w:t>
+      </w:r>
+      <w:r>
+        <w:rPr>
+          <w:rFonts w:ascii="Menlo" w:hAnsi="Menlo" w:cs="Menlo"/>
+          <w:b/>
+          <w:bCs/>
+          <w:color w:val="008000"/>
+          <w:sz w:val="20"/>
+          <w:szCs w:val="20"/>
+          <w:lang w:val="en-US" w:eastAsia="ru-RU"/>
+        </w:rPr>
+        <w:t xml:space="preserve">1. </w:t>
+      </w:r>
+      <w:r>
+        <w:rPr>
+          <w:rFonts w:ascii="Menlo" w:hAnsi="Menlo" w:cs="Menlo"/>
+          <w:b/>
+          <w:bCs/>
+          <w:color w:val="008000"/>
+          <w:sz w:val="20"/>
+          <w:szCs w:val="20"/>
+          <w:lang w:eastAsia="ru-RU"/>
+        </w:rPr>
+        <w:t>Ввод</w:t>
+      </w:r>
+      <w:r>
+        <w:rPr>
+          <w:rFonts w:ascii="Menlo" w:hAnsi="Menlo" w:cs="Menlo"/>
+          <w:b/>
+          <w:bCs/>
+          <w:color w:val="008000"/>
+          <w:sz w:val="20"/>
+          <w:szCs w:val="20"/>
+          <w:lang w:val="en-US" w:eastAsia="ru-RU"/>
+        </w:rPr>
+        <w:t xml:space="preserve"> x </w:t>
+      </w:r>
+      <w:r>
+        <w:rPr>
+          <w:rFonts w:ascii="Menlo" w:hAnsi="Menlo" w:cs="Menlo"/>
+          <w:b/>
+          <w:bCs/>
+          <w:color w:val="008000"/>
+          <w:sz w:val="20"/>
+          <w:szCs w:val="20"/>
+          <w:lang w:eastAsia="ru-RU"/>
+        </w:rPr>
+        <w:t>и</w:t>
+      </w:r>
+      <w:r>
+        <w:rPr>
+          <w:rFonts w:ascii="Menlo" w:hAnsi="Menlo" w:cs="Menlo"/>
+          <w:b/>
+          <w:bCs/>
+          <w:color w:val="008000"/>
+          <w:sz w:val="20"/>
+          <w:szCs w:val="20"/>
+          <w:lang w:val="en-US" w:eastAsia="ru-RU"/>
+        </w:rPr>
+        <w:t xml:space="preserve"> a</w:t>
+      </w:r>
+      <w:r>
+        <w:rPr>
+          <w:rFonts w:ascii="Menlo" w:hAnsi="Menlo" w:cs="Menlo"/>
+          <w:b/>
+          <w:bCs/>
+          <w:color w:val="000080"/>
+          <w:sz w:val="20"/>
+          <w:szCs w:val="20"/>
+          <w:lang w:val="en-US" w:eastAsia="ru-RU"/>
+        </w:rPr>
+        <w:t>\n</w:t>
+      </w:r>
+      <w:r>
+        <w:rPr>
+          <w:rFonts w:ascii="Menlo" w:hAnsi="Menlo" w:cs="Menlo"/>
+          <w:b/>
+          <w:bCs/>
+          <w:color w:val="008000"/>
+          <w:sz w:val="20"/>
+          <w:szCs w:val="20"/>
+          <w:lang w:val="en-US" w:eastAsia="ru-RU"/>
+        </w:rPr>
+        <w:t xml:space="preserve">2. </w:t>
+      </w:r>
+      <w:r>
+        <w:rPr>
+          <w:rFonts w:ascii="Menlo" w:hAnsi="Menlo" w:cs="Menlo"/>
+          <w:b/>
+          <w:bCs/>
+          <w:color w:val="008000"/>
+          <w:sz w:val="20"/>
+          <w:szCs w:val="20"/>
+          <w:lang w:eastAsia="ru-RU"/>
+        </w:rPr>
+        <w:t>Вывод</w:t>
+      </w:r>
+      <w:r>
+        <w:rPr>
+          <w:rFonts w:ascii="Menlo" w:hAnsi="Menlo" w:cs="Menlo"/>
+          <w:b/>
+          <w:bCs/>
+          <w:color w:val="008000"/>
+          <w:sz w:val="20"/>
+          <w:szCs w:val="20"/>
+          <w:lang w:val="en-US" w:eastAsia="ru-RU"/>
+        </w:rPr>
+        <w:t xml:space="preserve"> </w:t>
+      </w:r>
+      <w:r>
+        <w:rPr>
+          <w:rFonts w:ascii="Menlo" w:hAnsi="Menlo" w:cs="Menlo"/>
+          <w:b/>
+          <w:bCs/>
+          <w:color w:val="008000"/>
+          <w:sz w:val="20"/>
+          <w:szCs w:val="20"/>
+          <w:lang w:eastAsia="ru-RU"/>
+        </w:rPr>
+        <w:t>суммы</w:t>
+      </w:r>
+      <w:r>
+        <w:rPr>
+          <w:rFonts w:ascii="Menlo" w:hAnsi="Menlo" w:cs="Menlo"/>
+          <w:b/>
+          <w:bCs/>
+          <w:color w:val="008000"/>
+          <w:sz w:val="20"/>
+          <w:szCs w:val="20"/>
+          <w:lang w:val="en-US" w:eastAsia="ru-RU"/>
+        </w:rPr>
+        <w:t xml:space="preserve"> </w:t>
+      </w:r>
+      <w:r>
+        <w:rPr>
+          <w:rFonts w:ascii="Menlo" w:hAnsi="Menlo" w:cs="Menlo"/>
+          <w:b/>
+          <w:bCs/>
+          <w:color w:val="008000"/>
+          <w:sz w:val="20"/>
+          <w:szCs w:val="20"/>
+          <w:lang w:eastAsia="ru-RU"/>
+        </w:rPr>
+        <w:t>последовательности</w:t>
+      </w:r>
+      <w:r>
+        <w:rPr>
+          <w:rFonts w:ascii="Menlo" w:hAnsi="Menlo" w:cs="Menlo"/>
+          <w:b/>
+          <w:bCs/>
+          <w:color w:val="000080"/>
+          <w:sz w:val="20"/>
+          <w:szCs w:val="20"/>
+          <w:lang w:val="en-US" w:eastAsia="ru-RU"/>
+        </w:rPr>
+        <w:t>\n</w:t>
+      </w:r>
+      <w:r>
+        <w:rPr>
+          <w:rFonts w:ascii="Menlo" w:hAnsi="Menlo" w:cs="Menlo"/>
+          <w:b/>
+          <w:bCs/>
+          <w:color w:val="008000"/>
+          <w:sz w:val="20"/>
+          <w:szCs w:val="20"/>
+          <w:lang w:val="en-US" w:eastAsia="ru-RU"/>
+        </w:rPr>
+        <w:t xml:space="preserve">0. </w:t>
+      </w:r>
+      <w:r>
+        <w:rPr>
+          <w:rFonts w:ascii="Menlo" w:hAnsi="Menlo" w:cs="Menlo"/>
+          <w:b/>
+          <w:bCs/>
+          <w:color w:val="008000"/>
+          <w:sz w:val="20"/>
+          <w:szCs w:val="20"/>
+          <w:lang w:eastAsia="ru-RU"/>
+        </w:rPr>
+        <w:t>Выход</w:t>
+      </w:r>
+      <w:r>
+        <w:rPr>
+          <w:rFonts w:ascii="Menlo" w:hAnsi="Menlo" w:cs="Menlo"/>
+          <w:b/>
+          <w:bCs/>
+          <w:color w:val="008000"/>
+          <w:sz w:val="20"/>
+          <w:szCs w:val="20"/>
+          <w:lang w:val="en-US" w:eastAsia="ru-RU"/>
+        </w:rPr>
+        <w:t xml:space="preserve"> </w:t>
+      </w:r>
+      <w:r>
+        <w:rPr>
+          <w:rFonts w:ascii="Menlo" w:hAnsi="Menlo" w:cs="Menlo"/>
+          <w:b/>
+          <w:bCs/>
+          <w:color w:val="008000"/>
+          <w:sz w:val="20"/>
+          <w:szCs w:val="20"/>
+          <w:lang w:eastAsia="ru-RU"/>
+        </w:rPr>
+        <w:t>из</w:t>
+      </w:r>
+      <w:r>
+        <w:rPr>
+          <w:rFonts w:ascii="Menlo" w:hAnsi="Menlo" w:cs="Menlo"/>
+          <w:b/>
+          <w:bCs/>
+          <w:color w:val="008000"/>
+          <w:sz w:val="20"/>
+          <w:szCs w:val="20"/>
+          <w:lang w:val="en-US" w:eastAsia="ru-RU"/>
+        </w:rPr>
+        <w:t xml:space="preserve"> </w:t>
+      </w:r>
+      <w:r>
+        <w:rPr>
+          <w:rFonts w:ascii="Menlo" w:hAnsi="Menlo" w:cs="Menlo"/>
+          <w:b/>
+          <w:bCs/>
+          <w:color w:val="008000"/>
+          <w:sz w:val="20"/>
+          <w:szCs w:val="20"/>
+          <w:lang w:eastAsia="ru-RU"/>
+        </w:rPr>
+        <w:t>программы</w:t>
+      </w:r>
+      <w:r>
+        <w:rPr>
+          <w:rFonts w:ascii="Menlo" w:hAnsi="Menlo" w:cs="Menlo"/>
+          <w:b/>
+          <w:bCs/>
+          <w:color w:val="000080"/>
+          <w:sz w:val="20"/>
+          <w:szCs w:val="20"/>
+          <w:lang w:val="en-US" w:eastAsia="ru-RU"/>
+        </w:rPr>
+        <w:t>\n</w:t>
+      </w:r>
+      <w:r>
+        <w:rPr>
+          <w:rFonts w:ascii="Menlo" w:hAnsi="Menlo" w:cs="Menlo"/>
+          <w:b/>
+          <w:bCs/>
+          <w:color w:val="008000"/>
+          <w:sz w:val="20"/>
+          <w:szCs w:val="20"/>
+          <w:lang w:val="en-US" w:eastAsia="ru-RU"/>
+        </w:rPr>
+        <w:t>=&gt; "</w:t>
+      </w:r>
+      <w:r>
+        <w:rPr>
+          <w:rFonts w:ascii="Menlo" w:hAnsi="Menlo" w:cs="Menlo"/>
+          <w:color w:val="000000"/>
+          <w:sz w:val="20"/>
+          <w:szCs w:val="20"/>
+          <w:lang w:val="en-US" w:eastAsia="ru-RU"/>
+        </w:rPr>
+        <w:t>;</w:t>
+      </w:r>
+      <w:r>
+        <w:rPr>
+          <w:rFonts w:ascii="Menlo" w:hAnsi="Menlo" w:cs="Menlo"/>
+          <w:color w:val="000000"/>
+          <w:sz w:val="20"/>
+          <w:szCs w:val="20"/>
+          <w:lang w:val="en-US" w:eastAsia="ru-RU"/>
+        </w:rPr>
+        <w:br/>
+        <w:t xml:space="preserve">       </w:t>
+      </w:r>
+      <w:proofErr w:type="spellStart"/>
+      <w:r>
+        <w:rPr>
+          <w:rFonts w:ascii="Menlo" w:hAnsi="Menlo" w:cs="Menlo"/>
+          <w:color w:val="000000"/>
+          <w:sz w:val="20"/>
+          <w:szCs w:val="20"/>
+          <w:lang w:val="en-US" w:eastAsia="ru-RU"/>
+        </w:rPr>
+        <w:t>cin</w:t>
+      </w:r>
+      <w:proofErr w:type="spellEnd"/>
+      <w:proofErr w:type="gramStart"/>
+      <w:r>
+        <w:rPr>
+          <w:rFonts w:ascii="Menlo" w:hAnsi="Menlo" w:cs="Menlo"/>
+          <w:color w:val="000000"/>
+          <w:sz w:val="20"/>
+          <w:szCs w:val="20"/>
+          <w:lang w:val="en-US" w:eastAsia="ru-RU"/>
+        </w:rPr>
+        <w:t>&gt;&gt;k</w:t>
+      </w:r>
+      <w:proofErr w:type="gramEnd"/>
+      <w:r>
+        <w:rPr>
+          <w:rFonts w:ascii="Menlo" w:hAnsi="Menlo" w:cs="Menlo"/>
+          <w:color w:val="000000"/>
+          <w:sz w:val="20"/>
+          <w:szCs w:val="20"/>
+          <w:lang w:val="en-US" w:eastAsia="ru-RU"/>
+        </w:rPr>
+        <w:t>;</w:t>
+      </w:r>
+      <w:r>
+        <w:rPr>
+          <w:rFonts w:ascii="Menlo" w:hAnsi="Menlo" w:cs="Menlo"/>
+          <w:color w:val="000000"/>
+          <w:sz w:val="20"/>
+          <w:szCs w:val="20"/>
+          <w:lang w:val="en-US" w:eastAsia="ru-RU"/>
+        </w:rPr>
+        <w:br/>
+        <w:t xml:space="preserve">       </w:t>
+      </w:r>
+      <w:r>
+        <w:rPr>
+          <w:rFonts w:ascii="Menlo" w:hAnsi="Menlo" w:cs="Menlo"/>
+          <w:b/>
+          <w:bCs/>
+          <w:color w:val="000080"/>
+          <w:sz w:val="20"/>
+          <w:szCs w:val="20"/>
+          <w:lang w:val="en-US" w:eastAsia="ru-RU"/>
+        </w:rPr>
+        <w:t xml:space="preserve">switch </w:t>
+      </w:r>
+      <w:r>
+        <w:rPr>
+          <w:rFonts w:ascii="Menlo" w:hAnsi="Menlo" w:cs="Menlo"/>
+          <w:color w:val="000000"/>
+          <w:sz w:val="20"/>
+          <w:szCs w:val="20"/>
+          <w:lang w:val="en-US" w:eastAsia="ru-RU"/>
+        </w:rPr>
+        <w:t xml:space="preserve">(k)  </w:t>
+      </w:r>
+      <w:r>
+        <w:rPr>
+          <w:rFonts w:ascii="Menlo" w:hAnsi="Menlo" w:cs="Menlo"/>
+          <w:color w:val="000000"/>
+          <w:sz w:val="20"/>
+          <w:szCs w:val="20"/>
+          <w:lang w:val="en-US" w:eastAsia="ru-RU"/>
+        </w:rPr>
+        <w:br/>
+        <w:t xml:space="preserve">       {  </w:t>
+      </w:r>
+      <w:r>
+        <w:rPr>
+          <w:rFonts w:ascii="Menlo" w:hAnsi="Menlo" w:cs="Menlo"/>
+          <w:color w:val="000000"/>
+          <w:sz w:val="20"/>
+          <w:szCs w:val="20"/>
+          <w:lang w:val="en-US" w:eastAsia="ru-RU"/>
+        </w:rPr>
+        <w:br/>
+        <w:t xml:space="preserve">         </w:t>
+      </w:r>
+      <w:r>
+        <w:rPr>
+          <w:rFonts w:ascii="Menlo" w:hAnsi="Menlo" w:cs="Menlo"/>
+          <w:b/>
+          <w:bCs/>
+          <w:color w:val="000080"/>
+          <w:sz w:val="20"/>
+          <w:szCs w:val="20"/>
+          <w:lang w:val="en-US" w:eastAsia="ru-RU"/>
+        </w:rPr>
+        <w:t xml:space="preserve">case </w:t>
+      </w:r>
+      <w:r>
+        <w:rPr>
+          <w:rFonts w:ascii="Menlo" w:hAnsi="Menlo" w:cs="Menlo"/>
+          <w:color w:val="0000FF"/>
+          <w:sz w:val="20"/>
+          <w:szCs w:val="20"/>
+          <w:lang w:val="en-US" w:eastAsia="ru-RU"/>
+        </w:rPr>
+        <w:t>1</w:t>
+      </w:r>
+      <w:r>
+        <w:rPr>
+          <w:rFonts w:ascii="Menlo" w:hAnsi="Menlo" w:cs="Menlo"/>
+          <w:color w:val="000000"/>
+          <w:sz w:val="20"/>
+          <w:szCs w:val="20"/>
+          <w:lang w:val="en-US" w:eastAsia="ru-RU"/>
+        </w:rPr>
+        <w:t xml:space="preserve">:  </w:t>
+      </w:r>
+      <w:r>
+        <w:rPr>
+          <w:rFonts w:ascii="Menlo" w:hAnsi="Menlo" w:cs="Menlo"/>
+          <w:color w:val="000000"/>
+          <w:sz w:val="20"/>
+          <w:szCs w:val="20"/>
+          <w:lang w:val="en-US" w:eastAsia="ru-RU"/>
+        </w:rPr>
+        <w:br/>
+        <w:t xml:space="preserve">           </w:t>
+      </w:r>
+      <w:proofErr w:type="spellStart"/>
+      <w:r>
+        <w:rPr>
+          <w:rFonts w:ascii="Menlo" w:hAnsi="Menlo" w:cs="Menlo"/>
+          <w:color w:val="000000"/>
+          <w:sz w:val="20"/>
+          <w:szCs w:val="20"/>
+          <w:lang w:val="en-US" w:eastAsia="ru-RU"/>
+        </w:rPr>
+        <w:t>init</w:t>
+      </w:r>
+      <w:proofErr w:type="spellEnd"/>
+      <w:r>
+        <w:rPr>
+          <w:rFonts w:ascii="Menlo" w:hAnsi="Menlo" w:cs="Menlo"/>
+          <w:color w:val="000000"/>
+          <w:sz w:val="20"/>
+          <w:szCs w:val="20"/>
+          <w:lang w:val="en-US" w:eastAsia="ru-RU"/>
+        </w:rPr>
+        <w:t>();</w:t>
+      </w:r>
+      <w:r>
+        <w:rPr>
+          <w:rFonts w:ascii="Menlo" w:hAnsi="Menlo" w:cs="Menlo"/>
+          <w:color w:val="000000"/>
+          <w:sz w:val="20"/>
+          <w:szCs w:val="20"/>
+          <w:lang w:val="en-US" w:eastAsia="ru-RU"/>
+        </w:rPr>
+        <w:br/>
+        <w:t xml:space="preserve">           </w:t>
+      </w:r>
+      <w:r>
+        <w:rPr>
+          <w:rFonts w:ascii="Menlo" w:hAnsi="Menlo" w:cs="Menlo"/>
+          <w:b/>
+          <w:bCs/>
+          <w:color w:val="000080"/>
+          <w:sz w:val="20"/>
+          <w:szCs w:val="20"/>
+          <w:lang w:val="en-US" w:eastAsia="ru-RU"/>
+        </w:rPr>
+        <w:t>break</w:t>
+      </w:r>
+      <w:r>
+        <w:rPr>
+          <w:rFonts w:ascii="Menlo" w:hAnsi="Menlo" w:cs="Menlo"/>
+          <w:color w:val="000000"/>
+          <w:sz w:val="20"/>
+          <w:szCs w:val="20"/>
+          <w:lang w:val="en-US" w:eastAsia="ru-RU"/>
+        </w:rPr>
+        <w:t>;</w:t>
+      </w:r>
+      <w:r>
+        <w:rPr>
+          <w:rFonts w:ascii="Menlo" w:hAnsi="Menlo" w:cs="Menlo"/>
+          <w:color w:val="000000"/>
+          <w:sz w:val="20"/>
+          <w:szCs w:val="20"/>
+          <w:lang w:val="en-US" w:eastAsia="ru-RU"/>
+        </w:rPr>
+        <w:br/>
+        <w:t xml:space="preserve">           </w:t>
+      </w:r>
+      <w:r>
+        <w:rPr>
+          <w:rFonts w:ascii="Menlo" w:hAnsi="Menlo" w:cs="Menlo"/>
+          <w:color w:val="000000"/>
+          <w:sz w:val="20"/>
+          <w:szCs w:val="20"/>
+          <w:lang w:val="en-US" w:eastAsia="ru-RU"/>
+        </w:rPr>
+        <w:br/>
+        <w:t xml:space="preserve">         </w:t>
+      </w:r>
+      <w:r>
+        <w:rPr>
+          <w:rFonts w:ascii="Menlo" w:hAnsi="Menlo" w:cs="Menlo"/>
+          <w:b/>
+          <w:bCs/>
+          <w:color w:val="000080"/>
+          <w:sz w:val="20"/>
+          <w:szCs w:val="20"/>
+          <w:lang w:val="en-US" w:eastAsia="ru-RU"/>
+        </w:rPr>
+        <w:t xml:space="preserve">case </w:t>
+      </w:r>
+      <w:r>
+        <w:rPr>
+          <w:rFonts w:ascii="Menlo" w:hAnsi="Menlo" w:cs="Menlo"/>
+          <w:color w:val="0000FF"/>
+          <w:sz w:val="20"/>
+          <w:szCs w:val="20"/>
+          <w:lang w:val="en-US" w:eastAsia="ru-RU"/>
+        </w:rPr>
+        <w:t>2</w:t>
+      </w:r>
+      <w:r>
+        <w:rPr>
+          <w:rFonts w:ascii="Menlo" w:hAnsi="Menlo" w:cs="Menlo"/>
+          <w:color w:val="000000"/>
+          <w:sz w:val="20"/>
+          <w:szCs w:val="20"/>
+          <w:lang w:val="en-US" w:eastAsia="ru-RU"/>
+        </w:rPr>
+        <w:t xml:space="preserve">:  </w:t>
+      </w:r>
+      <w:r>
+        <w:rPr>
+          <w:rFonts w:ascii="Menlo" w:hAnsi="Menlo" w:cs="Menlo"/>
+          <w:color w:val="000000"/>
+          <w:sz w:val="20"/>
+          <w:szCs w:val="20"/>
+          <w:lang w:val="en-US" w:eastAsia="ru-RU"/>
+        </w:rPr>
+        <w:br/>
+        <w:t xml:space="preserve">           </w:t>
+      </w:r>
+      <w:proofErr w:type="spellStart"/>
+      <w:r>
+        <w:rPr>
+          <w:rFonts w:ascii="Menlo" w:hAnsi="Menlo" w:cs="Menlo"/>
+          <w:color w:val="000000"/>
+          <w:sz w:val="20"/>
+          <w:szCs w:val="20"/>
+          <w:lang w:val="en-US" w:eastAsia="ru-RU"/>
+        </w:rPr>
+        <w:t>cout</w:t>
+      </w:r>
+      <w:proofErr w:type="spellEnd"/>
+      <w:r>
+        <w:rPr>
+          <w:rFonts w:ascii="Menlo" w:hAnsi="Menlo" w:cs="Menlo"/>
+          <w:color w:val="000000"/>
+          <w:sz w:val="20"/>
+          <w:szCs w:val="20"/>
+          <w:lang w:val="en-US" w:eastAsia="ru-RU"/>
+        </w:rPr>
+        <w:t>&lt;&lt;</w:t>
+      </w:r>
+      <w:r>
+        <w:rPr>
+          <w:rFonts w:ascii="Menlo" w:hAnsi="Menlo" w:cs="Menlo"/>
+          <w:b/>
+          <w:bCs/>
+          <w:color w:val="008000"/>
+          <w:sz w:val="20"/>
+          <w:szCs w:val="20"/>
+          <w:lang w:val="en-US" w:eastAsia="ru-RU"/>
+        </w:rPr>
+        <w:t>"S = "</w:t>
+      </w:r>
+      <w:r>
+        <w:rPr>
+          <w:rFonts w:ascii="Menlo" w:hAnsi="Menlo" w:cs="Menlo"/>
+          <w:color w:val="000000"/>
+          <w:sz w:val="20"/>
+          <w:szCs w:val="20"/>
+          <w:lang w:val="en-US" w:eastAsia="ru-RU"/>
+        </w:rPr>
+        <w:t>&lt;&lt;counter(</w:t>
+      </w:r>
+      <w:proofErr w:type="spellStart"/>
+      <w:r>
+        <w:rPr>
+          <w:rFonts w:ascii="Menlo" w:hAnsi="Menlo" w:cs="Menlo"/>
+          <w:color w:val="000000"/>
+          <w:sz w:val="20"/>
+          <w:szCs w:val="20"/>
+          <w:lang w:val="en-US" w:eastAsia="ru-RU"/>
+        </w:rPr>
+        <w:t>x,n</w:t>
+      </w:r>
+      <w:proofErr w:type="spellEnd"/>
+      <w:r>
+        <w:rPr>
+          <w:rFonts w:ascii="Menlo" w:hAnsi="Menlo" w:cs="Menlo"/>
+          <w:color w:val="000000"/>
+          <w:sz w:val="20"/>
+          <w:szCs w:val="20"/>
+          <w:lang w:val="en-US" w:eastAsia="ru-RU"/>
+        </w:rPr>
+        <w:t>)&lt;&lt;</w:t>
+      </w:r>
+      <w:r>
+        <w:rPr>
+          <w:rFonts w:ascii="Menlo" w:hAnsi="Menlo" w:cs="Menlo"/>
+          <w:b/>
+          <w:bCs/>
+          <w:color w:val="008000"/>
+          <w:sz w:val="20"/>
+          <w:szCs w:val="20"/>
+          <w:lang w:val="en-US" w:eastAsia="ru-RU"/>
+        </w:rPr>
+        <w:t>"</w:t>
+      </w:r>
+      <w:r>
+        <w:rPr>
+          <w:rFonts w:ascii="Menlo" w:hAnsi="Menlo" w:cs="Menlo"/>
+          <w:b/>
+          <w:bCs/>
+          <w:color w:val="000080"/>
+          <w:sz w:val="20"/>
+          <w:szCs w:val="20"/>
+          <w:lang w:val="en-US" w:eastAsia="ru-RU"/>
+        </w:rPr>
+        <w:t>\n</w:t>
+      </w:r>
+      <w:r>
+        <w:rPr>
+          <w:rFonts w:ascii="Menlo" w:hAnsi="Menlo" w:cs="Menlo"/>
+          <w:b/>
+          <w:bCs/>
+          <w:color w:val="008000"/>
+          <w:sz w:val="20"/>
+          <w:szCs w:val="20"/>
+          <w:lang w:val="en-US" w:eastAsia="ru-RU"/>
+        </w:rPr>
+        <w:t>"</w:t>
+      </w:r>
+      <w:r>
+        <w:rPr>
+          <w:rFonts w:ascii="Menlo" w:hAnsi="Menlo" w:cs="Menlo"/>
+          <w:color w:val="000000"/>
+          <w:sz w:val="20"/>
+          <w:szCs w:val="20"/>
+          <w:lang w:val="en-US" w:eastAsia="ru-RU"/>
+        </w:rPr>
+        <w:t>;</w:t>
+      </w:r>
+      <w:r>
+        <w:rPr>
+          <w:rFonts w:ascii="Menlo" w:hAnsi="Menlo" w:cs="Menlo"/>
+          <w:color w:val="000000"/>
+          <w:sz w:val="20"/>
+          <w:szCs w:val="20"/>
+          <w:lang w:val="en-US" w:eastAsia="ru-RU"/>
+        </w:rPr>
+        <w:br/>
+        <w:t xml:space="preserve">           </w:t>
+      </w:r>
+      <w:r>
+        <w:rPr>
+          <w:rFonts w:ascii="Menlo" w:hAnsi="Menlo" w:cs="Menlo"/>
+          <w:b/>
+          <w:bCs/>
+          <w:color w:val="000080"/>
+          <w:sz w:val="20"/>
+          <w:szCs w:val="20"/>
+          <w:lang w:val="en-US" w:eastAsia="ru-RU"/>
+        </w:rPr>
+        <w:t>break</w:t>
+      </w:r>
+      <w:r>
+        <w:rPr>
+          <w:rFonts w:ascii="Menlo" w:hAnsi="Menlo" w:cs="Menlo"/>
+          <w:color w:val="000000"/>
+          <w:sz w:val="20"/>
+          <w:szCs w:val="20"/>
+          <w:lang w:val="en-US" w:eastAsia="ru-RU"/>
+        </w:rPr>
+        <w:t>;</w:t>
+      </w:r>
+      <w:r>
+        <w:rPr>
+          <w:rFonts w:ascii="Menlo" w:hAnsi="Menlo" w:cs="Menlo"/>
+          <w:color w:val="000000"/>
+          <w:sz w:val="20"/>
+          <w:szCs w:val="20"/>
+          <w:lang w:val="en-US" w:eastAsia="ru-RU"/>
+        </w:rPr>
+        <w:br/>
+        <w:t xml:space="preserve">       }    </w:t>
+      </w:r>
+      <w:r>
+        <w:rPr>
+          <w:rFonts w:ascii="Menlo" w:hAnsi="Menlo" w:cs="Menlo"/>
+          <w:color w:val="000000"/>
+          <w:sz w:val="20"/>
+          <w:szCs w:val="20"/>
+          <w:lang w:val="en-US" w:eastAsia="ru-RU"/>
+        </w:rPr>
+        <w:br/>
+      </w:r>
+      <w:r>
+        <w:rPr>
+          <w:rFonts w:ascii="Menlo" w:hAnsi="Menlo" w:cs="Menlo"/>
+          <w:color w:val="000000"/>
+          <w:sz w:val="20"/>
+          <w:szCs w:val="20"/>
+          <w:lang w:val="en-US" w:eastAsia="ru-RU"/>
+        </w:rPr>
+        <w:br/>
+        <w:t xml:space="preserve">     }</w:t>
+      </w:r>
+      <w:bookmarkStart w:id="0" w:name="_GoBack"/>
+      <w:bookmarkEnd w:id="0"/>
+      <w:r>
+        <w:rPr>
+          <w:rFonts w:ascii="Menlo" w:hAnsi="Menlo" w:cs="Menlo"/>
+          <w:color w:val="000000"/>
+          <w:sz w:val="20"/>
+          <w:szCs w:val="20"/>
+          <w:lang w:val="en-US" w:eastAsia="ru-RU"/>
+        </w:rPr>
+        <w:br/>
+        <w:t xml:space="preserve">     </w:t>
+      </w:r>
+      <w:r>
+        <w:rPr>
+          <w:rFonts w:ascii="Menlo" w:hAnsi="Menlo" w:cs="Menlo"/>
+          <w:b/>
+          <w:bCs/>
+          <w:color w:val="000080"/>
+          <w:sz w:val="20"/>
+          <w:szCs w:val="20"/>
+          <w:lang w:val="en-US" w:eastAsia="ru-RU"/>
+        </w:rPr>
+        <w:t xml:space="preserve">while </w:t>
+      </w:r>
+      <w:r>
+        <w:rPr>
+          <w:rFonts w:ascii="Menlo" w:hAnsi="Menlo" w:cs="Menlo"/>
+          <w:color w:val="000000"/>
+          <w:sz w:val="20"/>
+          <w:szCs w:val="20"/>
+          <w:lang w:val="en-US" w:eastAsia="ru-RU"/>
+        </w:rPr>
+        <w:t>(k!=</w:t>
+      </w:r>
+      <w:r>
+        <w:rPr>
+          <w:rFonts w:ascii="Menlo" w:hAnsi="Menlo" w:cs="Menlo"/>
+          <w:color w:val="0000FF"/>
+          <w:sz w:val="20"/>
+          <w:szCs w:val="20"/>
+          <w:lang w:val="en-US" w:eastAsia="ru-RU"/>
+        </w:rPr>
+        <w:t>0</w:t>
+      </w:r>
+      <w:r>
+        <w:rPr>
+          <w:rFonts w:ascii="Menlo" w:hAnsi="Menlo" w:cs="Menlo"/>
+          <w:color w:val="000000"/>
+          <w:sz w:val="20"/>
+          <w:szCs w:val="20"/>
+          <w:lang w:val="en-US" w:eastAsia="ru-RU"/>
+        </w:rPr>
+        <w:t>);</w:t>
+      </w:r>
+      <w:r>
+        <w:rPr>
+          <w:rFonts w:ascii="Menlo" w:hAnsi="Menlo" w:cs="Menlo"/>
+          <w:color w:val="000000"/>
+          <w:sz w:val="20"/>
+          <w:szCs w:val="20"/>
+          <w:lang w:val="en-US" w:eastAsia="ru-RU"/>
+        </w:rPr>
+        <w:br/>
+      </w:r>
+      <w:r>
+        <w:rPr>
+          <w:rFonts w:ascii="Menlo" w:hAnsi="Menlo" w:cs="Menlo"/>
+          <w:color w:val="000000"/>
+          <w:sz w:val="20"/>
+          <w:szCs w:val="20"/>
+          <w:lang w:val="en-US" w:eastAsia="ru-RU"/>
+        </w:rPr>
+        <w:br/>
+      </w:r>
+      <w:proofErr w:type="spellStart"/>
+      <w:r>
+        <w:rPr>
+          <w:rFonts w:ascii="Menlo" w:hAnsi="Menlo" w:cs="Menlo"/>
+          <w:color w:val="000000"/>
+          <w:sz w:val="20"/>
+          <w:szCs w:val="20"/>
+          <w:lang w:val="en-US" w:eastAsia="ru-RU"/>
+        </w:rPr>
+        <w:t>cout</w:t>
+      </w:r>
+      <w:proofErr w:type="spellEnd"/>
+      <w:r>
+        <w:rPr>
+          <w:rFonts w:ascii="Menlo" w:hAnsi="Menlo" w:cs="Menlo"/>
+          <w:color w:val="000000"/>
+          <w:sz w:val="20"/>
+          <w:szCs w:val="20"/>
+          <w:lang w:val="en-US" w:eastAsia="ru-RU"/>
+        </w:rPr>
+        <w:t>&lt;&lt;</w:t>
+      </w:r>
+      <w:r>
+        <w:rPr>
+          <w:rFonts w:ascii="Menlo" w:hAnsi="Menlo" w:cs="Menlo"/>
+          <w:b/>
+          <w:bCs/>
+          <w:color w:val="008000"/>
+          <w:sz w:val="20"/>
+          <w:szCs w:val="20"/>
+          <w:lang w:val="en-US" w:eastAsia="ru-RU"/>
+        </w:rPr>
+        <w:t>"</w:t>
+      </w:r>
+      <w:r>
+        <w:rPr>
+          <w:rFonts w:ascii="Menlo" w:hAnsi="Menlo" w:cs="Menlo"/>
+          <w:b/>
+          <w:bCs/>
+          <w:color w:val="000080"/>
+          <w:sz w:val="20"/>
+          <w:szCs w:val="20"/>
+          <w:lang w:val="en-US" w:eastAsia="ru-RU"/>
+        </w:rPr>
+        <w:t>\n</w:t>
+      </w:r>
+      <w:r>
+        <w:rPr>
+          <w:rFonts w:ascii="Menlo" w:hAnsi="Menlo" w:cs="Menlo"/>
+          <w:b/>
+          <w:bCs/>
+          <w:color w:val="008000"/>
+          <w:sz w:val="20"/>
+          <w:szCs w:val="20"/>
+          <w:lang w:val="en-US" w:eastAsia="ru-RU"/>
+        </w:rPr>
+        <w:t>"</w:t>
+      </w:r>
+      <w:r>
+        <w:rPr>
+          <w:rFonts w:ascii="Menlo" w:hAnsi="Menlo" w:cs="Menlo"/>
+          <w:color w:val="000000"/>
+          <w:sz w:val="20"/>
+          <w:szCs w:val="20"/>
+          <w:lang w:val="en-US" w:eastAsia="ru-RU"/>
+        </w:rPr>
+        <w:t>;</w:t>
+      </w:r>
+      <w:r>
+        <w:rPr>
+          <w:rFonts w:ascii="Menlo" w:hAnsi="Menlo" w:cs="Menlo"/>
+          <w:color w:val="000000"/>
+          <w:sz w:val="20"/>
+          <w:szCs w:val="20"/>
+          <w:lang w:val="en-US" w:eastAsia="ru-RU"/>
+        </w:rPr>
+        <w:br/>
+      </w:r>
+      <w:r>
+        <w:rPr>
+          <w:rFonts w:ascii="Menlo" w:hAnsi="Menlo" w:cs="Menlo"/>
+          <w:b/>
+          <w:bCs/>
+          <w:color w:val="000080"/>
+          <w:sz w:val="20"/>
+          <w:szCs w:val="20"/>
+          <w:lang w:val="en-US" w:eastAsia="ru-RU"/>
+        </w:rPr>
+        <w:t xml:space="preserve">return </w:t>
+      </w:r>
+      <w:r>
+        <w:rPr>
+          <w:rFonts w:ascii="Menlo" w:hAnsi="Menlo" w:cs="Menlo"/>
+          <w:color w:val="0000FF"/>
+          <w:sz w:val="20"/>
+          <w:szCs w:val="20"/>
+          <w:lang w:val="en-US" w:eastAsia="ru-RU"/>
+        </w:rPr>
+        <w:t>0</w:t>
+      </w:r>
+      <w:r>
+        <w:rPr>
+          <w:rFonts w:ascii="Menlo" w:hAnsi="Menlo" w:cs="Menlo"/>
+          <w:color w:val="000000"/>
+          <w:sz w:val="20"/>
+          <w:szCs w:val="20"/>
+          <w:lang w:val="en-US" w:eastAsia="ru-RU"/>
+        </w:rPr>
+        <w:t>;</w:t>
+      </w:r>
+      <w:r>
+        <w:rPr>
+          <w:rFonts w:ascii="Menlo" w:hAnsi="Menlo" w:cs="Menlo"/>
+          <w:color w:val="000000"/>
+          <w:sz w:val="20"/>
+          <w:szCs w:val="20"/>
+          <w:lang w:val="en-US" w:eastAsia="ru-RU"/>
+        </w:rPr>
+        <w:br/>
+        <w:t>}</w:t>
       </w:r>
     </w:p>
     <w:p>
       <w:pPr>
+        <w:rPr>
+          <w:rFonts w:ascii="Menlo" w:hAnsi="Menlo" w:cs="Menlo"/>
+          <w:color w:val="000000"/>
+          <w:sz w:val="20"/>
+          <w:szCs w:val="20"/>
+          <w:lang w:val="en-US" w:eastAsia="ru-RU"/>
+        </w:rPr>
+      </w:pPr>
+      <w:r>
+        <w:rPr>
+          <w:rFonts w:ascii="Menlo" w:hAnsi="Menlo" w:cs="Menlo"/>
+          <w:color w:val="000000"/>
+          <w:sz w:val="20"/>
+          <w:szCs w:val="20"/>
+          <w:lang w:val="en-US" w:eastAsia="ru-RU"/>
+        </w:rPr>
+        <w:br w:type="page"/>
+      </w:r>
+    </w:p>
+    <w:p>
+      <w:pPr>
+        <w:shd w:val="clear" w:color="auto" w:fill="FFFFFF"/>
+        <w:tabs>
+          <w:tab w:val="left" w:pos="916"/>
+          <w:tab w:val="left" w:pos="1832"/>
+          <w:tab w:val="left" w:pos="2748"/>
+          <w:tab w:val="left" w:pos="3664"/>
+          <w:tab w:val="left" w:pos="4580"/>
+          <w:tab w:val="left" w:pos="5496"/>
+          <w:tab w:val="left" w:pos="6412"/>
+          <w:tab w:val="left" w:pos="7328"/>
+          <w:tab w:val="left" w:pos="8244"/>
+          <w:tab w:val="left" w:pos="9160"/>
+          <w:tab w:val="left" w:pos="10076"/>
+          <w:tab w:val="left" w:pos="10992"/>
+          <w:tab w:val="left" w:pos="11908"/>
+          <w:tab w:val="left" w:pos="12824"/>
+          <w:tab w:val="left" w:pos="13740"/>
+          <w:tab w:val="left" w:pos="14656"/>
+        </w:tabs>
         <w:spacing w:after="0" w:line="240" w:lineRule="auto"/>
         <w:rPr>
-          <w:rFonts w:ascii="Times New Roman" w:hAnsi="Times New Roman" w:cs="Times New Roman"/>
-          <w:sz w:val="32"/>
+          <w:rFonts w:ascii="Menlo" w:hAnsi="Menlo" w:cs="Menlo"/>
+          <w:color w:val="000000"/>
+          <w:sz w:val="20"/>
+          <w:szCs w:val="20"/>
+          <w:lang w:val="en-US" w:eastAsia="ru-RU"/>
         </w:rPr>
       </w:pPr>
       <w:r>
@@ -601,10 +2512,10 @@
           <w:lang w:eastAsia="ru-RU"/>
         </w:rPr>
         <w:drawing>
-          <wp:inline distT="0" distB="0" distL="0" distR="0" wp14:anchorId="15BE8C45" wp14:editId="4AA89B94">
-            <wp:extent cx="4733748" cy="4777740"/>
+          <wp:inline distT="0" distB="0" distL="0" distR="0" wp14:anchorId="2F7D643D" wp14:editId="52267B08">
+            <wp:extent cx="4790889" cy="4892040"/>
             <wp:effectExtent l="0" t="0" r="0" b="0"/>
-            <wp:docPr id="4" name="Рисунок 4" descr="../../../../../../Desktop/Снимок%20экрана%202017-04-07%20в%2023.07"/>
+            <wp:docPr id="6" name="Рисунок 6" descr="../../../../../../Desktop/Снимок%20экрана%202017-04-11%20в%2014.35"/>
             <wp:cNvGraphicFramePr>
               <a:graphicFrameLocks xmlns:a="http://schemas.openxmlformats.org/drawingml/2006/main" noChangeAspect="1"/>
             </wp:cNvGraphicFramePr>
@@ -612,7 +2523,7 @@
               <a:graphicData uri="http://schemas.openxmlformats.org/drawingml/2006/picture">
                 <pic:pic xmlns:pic="http://schemas.openxmlformats.org/drawingml/2006/picture">
                   <pic:nvPicPr>
-                    <pic:cNvPr id="0" name="Picture 4" descr="../../../../../../Desktop/Снимок%20экрана%202017-04-07%20в%2023.07"/>
+                    <pic:cNvPr id="0" name="Picture 1" descr="../../../../../../Desktop/Снимок%20экрана%202017-04-11%20в%2014.35"/>
                     <pic:cNvPicPr>
                       <a:picLocks noChangeAspect="1" noChangeArrowheads="1"/>
                     </pic:cNvPicPr>
@@ -633,7 +2544,7 @@
                   <pic:spPr bwMode="auto">
                     <a:xfrm>
                       <a:off x="0" y="0"/>
-                      <a:ext cx="4763264" cy="4807530"/>
+                      <a:ext cx="4804487" cy="4905925"/>
                     </a:xfrm>
                     <a:prstGeom prst="rect">
                       <a:avLst/>
@@ -649,7 +2560,6 @@
           </wp:inline>
         </w:drawing>
       </w:r>
-      <w:bookmarkStart w:id="0" w:name="_GoBack"/>
       <w:r>
         <w:rPr>
           <w:rFonts w:ascii="Times New Roman" w:hAnsi="Times New Roman" w:cs="Times New Roman"/>
@@ -658,10 +2568,10 @@
           <w:lang w:eastAsia="ru-RU"/>
         </w:rPr>
         <w:drawing>
-          <wp:inline distT="0" distB="0" distL="0" distR="0" wp14:anchorId="1032B3FD" wp14:editId="56DD2CCB">
-            <wp:extent cx="4839335" cy="4884309"/>
+          <wp:inline distT="0" distB="0" distL="0" distR="0" wp14:anchorId="429EFEA0" wp14:editId="2CB68E64">
+            <wp:extent cx="4725035" cy="4824797"/>
             <wp:effectExtent l="0" t="0" r="0" b="0"/>
-            <wp:docPr id="5" name="Рисунок 5" descr="../../../../../../Desktop/Снимок%20экрана%202017-04-07%20в%2023.07"/>
+            <wp:docPr id="7" name="Рисунок 7" descr="../../../../../../Desktop/Снимок%20экрана%202017-04-11%20в%2014.36"/>
             <wp:cNvGraphicFramePr>
               <a:graphicFrameLocks xmlns:a="http://schemas.openxmlformats.org/drawingml/2006/main" noChangeAspect="1"/>
             </wp:cNvGraphicFramePr>
@@ -669,7 +2579,7 @@
               <a:graphicData uri="http://schemas.openxmlformats.org/drawingml/2006/picture">
                 <pic:pic xmlns:pic="http://schemas.openxmlformats.org/drawingml/2006/picture">
                   <pic:nvPicPr>
-                    <pic:cNvPr id="0" name="Picture 5" descr="../../../../../../Desktop/Снимок%20экрана%202017-04-07%20в%2023.07"/>
+                    <pic:cNvPr id="0" name="Picture 2" descr="../../../../../../Desktop/Снимок%20экрана%202017-04-11%20в%2014.36"/>
                     <pic:cNvPicPr>
                       <a:picLocks noChangeAspect="1" noChangeArrowheads="1"/>
                     </pic:cNvPicPr>
@@ -690,7 +2600,7 @@
                   <pic:spPr bwMode="auto">
                     <a:xfrm>
                       <a:off x="0" y="0"/>
-                      <a:ext cx="4855911" cy="4901039"/>
+                      <a:ext cx="4750701" cy="4851005"/>
                     </a:xfrm>
                     <a:prstGeom prst="rect">
                       <a:avLst/>
@@ -706,7 +2616,2754 @@
           </wp:inline>
         </w:drawing>
       </w:r>
-      <w:bookmarkEnd w:id="0"/>
+    </w:p>
+    <w:p>
+      <w:pPr>
+        <w:spacing w:after="0" w:line="240" w:lineRule="auto"/>
+        <w:jc w:val="center"/>
+        <w:rPr>
+          <w:rFonts w:ascii="Times New Roman" w:hAnsi="Times New Roman" w:cs="Times New Roman"/>
+          <w:sz w:val="32"/>
+        </w:rPr>
+      </w:pPr>
+      <w:r>
+        <w:rPr>
+          <w:rFonts w:ascii="Times New Roman" w:hAnsi="Times New Roman" w:cs="Times New Roman"/>
+          <w:noProof/>
+          <w:sz w:val="32"/>
+          <w:lang w:eastAsia="ru-RU"/>
+        </w:rPr>
+        <w:lastRenderedPageBreak/>
+        <w:drawing>
+          <wp:inline distT="0" distB="0" distL="0" distR="0" wp14:anchorId="11A02EF1" wp14:editId="28C66EF7">
+            <wp:extent cx="5173056" cy="5133340"/>
+            <wp:effectExtent l="0" t="0" r="0" b="0"/>
+            <wp:docPr id="8" name="Рисунок 8" descr="../../../../../../Desktop/Снимок%20экрана%202017-04-11%20в%2014.34"/>
+            <wp:cNvGraphicFramePr>
+              <a:graphicFrameLocks xmlns:a="http://schemas.openxmlformats.org/drawingml/2006/main" noChangeAspect="1"/>
+            </wp:cNvGraphicFramePr>
+            <a:graphic xmlns:a="http://schemas.openxmlformats.org/drawingml/2006/main">
+              <a:graphicData uri="http://schemas.openxmlformats.org/drawingml/2006/picture">
+                <pic:pic xmlns:pic="http://schemas.openxmlformats.org/drawingml/2006/picture">
+                  <pic:nvPicPr>
+                    <pic:cNvPr id="0" name="Picture 3" descr="../../../../../../Desktop/Снимок%20экрана%202017-04-11%20в%2014.34"/>
+                    <pic:cNvPicPr>
+                      <a:picLocks noChangeAspect="1" noChangeArrowheads="1"/>
+                    </pic:cNvPicPr>
+                  </pic:nvPicPr>
+                  <pic:blipFill>
+                    <a:blip r:embed="rId12">
+                      <a:extLst>
+                        <a:ext uri="{28A0092B-C50C-407E-A947-70E740481C1C}">
+                          <a14:useLocalDpi xmlns:a14="http://schemas.microsoft.com/office/drawing/2010/main" val="0"/>
+                        </a:ext>
+                      </a:extLst>
+                    </a:blip>
+                    <a:srcRect/>
+                    <a:stretch>
+                      <a:fillRect/>
+                    </a:stretch>
+                  </pic:blipFill>
+                  <pic:spPr bwMode="auto">
+                    <a:xfrm>
+                      <a:off x="0" y="0"/>
+                      <a:ext cx="5178912" cy="5139151"/>
+                    </a:xfrm>
+                    <a:prstGeom prst="rect">
+                      <a:avLst/>
+                    </a:prstGeom>
+                    <a:noFill/>
+                    <a:ln>
+                      <a:noFill/>
+                    </a:ln>
+                  </pic:spPr>
+                </pic:pic>
+              </a:graphicData>
+            </a:graphic>
+          </wp:inline>
+        </w:drawing>
+      </w:r>
+    </w:p>
+    <w:p>
+      <w:pPr>
+        <w:rPr>
+          <w:rFonts w:ascii="Times New Roman" w:hAnsi="Times New Roman" w:cs="Times New Roman"/>
+          <w:sz w:val="32"/>
+        </w:rPr>
+      </w:pPr>
+      <w:r>
+        <w:rPr>
+          <w:rFonts w:ascii="Times New Roman" w:hAnsi="Times New Roman" w:cs="Times New Roman"/>
+          <w:sz w:val="32"/>
+        </w:rPr>
+        <w:br w:type="page"/>
+      </w:r>
+    </w:p>
+    <w:p>
+      <w:pPr>
+        <w:jc w:val="center"/>
+        <w:rPr>
+          <w:rFonts w:ascii="Times New Roman" w:hAnsi="Times New Roman" w:cs="Times New Roman"/>
+          <w:sz w:val="32"/>
+        </w:rPr>
+      </w:pPr>
+      <w:r>
+        <w:rPr>
+          <w:rFonts w:ascii="Times New Roman" w:hAnsi="Times New Roman" w:cs="Times New Roman"/>
+          <w:sz w:val="32"/>
+        </w:rPr>
+        <w:lastRenderedPageBreak/>
+        <w:t xml:space="preserve">Задание </w:t>
+      </w:r>
+      <w:r>
+        <w:rPr>
+          <w:rFonts w:ascii="Times New Roman" w:hAnsi="Times New Roman" w:cs="Times New Roman"/>
+          <w:sz w:val="32"/>
+        </w:rPr>
+        <w:t>№2</w:t>
+      </w:r>
+    </w:p>
+    <w:p>
+      <w:pPr>
+        <w:pStyle w:val="a8"/>
+        <w:spacing w:line="360" w:lineRule="auto"/>
+        <w:rPr>
+          <w:sz w:val="28"/>
+          <w:szCs w:val="28"/>
+        </w:rPr>
+      </w:pPr>
+      <w:r>
+        <w:rPr>
+          <w:sz w:val="32"/>
+        </w:rPr>
+        <w:t>Условие</w:t>
+      </w:r>
+      <w:r>
+        <w:rPr>
+          <w:sz w:val="32"/>
+        </w:rPr>
+        <w:t>:</w:t>
+      </w:r>
+      <w:r>
+        <w:rPr>
+          <w:sz w:val="32"/>
+        </w:rPr>
+        <w:br/>
+      </w:r>
+      <w:r>
+        <w:rPr>
+          <w:sz w:val="28"/>
+          <w:szCs w:val="28"/>
+        </w:rPr>
+        <w:t>Дана монотонная последовательность, в которой каждое натуральное число k встречается ровно k раз: 1, 2, 2, 3, 3, 3, 4, 4, 4, 4, ...</w:t>
+      </w:r>
+    </w:p>
+    <w:p>
+      <w:pPr>
+        <w:pStyle w:val="a8"/>
+        <w:spacing w:line="360" w:lineRule="auto"/>
+        <w:rPr>
+          <w:sz w:val="28"/>
+          <w:szCs w:val="28"/>
+        </w:rPr>
+      </w:pPr>
+      <w:r>
+        <w:rPr>
+          <w:sz w:val="28"/>
+          <w:szCs w:val="28"/>
+        </w:rPr>
+        <w:t xml:space="preserve">По данному натуральному n выведите первые n членов этой последовательности. Попробуйте обойтись только одним циклом </w:t>
+      </w:r>
+      <w:proofErr w:type="spellStart"/>
+      <w:r>
+        <w:rPr>
+          <w:sz w:val="28"/>
+          <w:szCs w:val="28"/>
+        </w:rPr>
+        <w:t>for</w:t>
+      </w:r>
+      <w:proofErr w:type="spellEnd"/>
+      <w:r>
+        <w:rPr>
+          <w:sz w:val="28"/>
+          <w:szCs w:val="28"/>
+        </w:rPr>
+        <w:t>.</w:t>
+      </w:r>
+    </w:p>
+    <w:p>
+      <w:pPr>
+        <w:shd w:val="clear" w:color="auto" w:fill="FFFFFF" w:themeFill="background1"/>
+        <w:spacing w:after="0" w:line="360" w:lineRule="auto"/>
+        <w:rPr>
+          <w:rFonts w:ascii="Times New Roman" w:hAnsi="Times New Roman" w:cs="Times New Roman"/>
+          <w:sz w:val="32"/>
+          <w:szCs w:val="32"/>
+        </w:rPr>
+      </w:pPr>
+      <w:r>
+        <w:rPr>
+          <w:rFonts w:ascii="Times New Roman" w:hAnsi="Times New Roman" w:cs="Times New Roman"/>
+          <w:sz w:val="32"/>
+          <w:szCs w:val="32"/>
+        </w:rPr>
+        <w:t xml:space="preserve">Алгоритм функции </w:t>
+      </w:r>
+      <w:proofErr w:type="spellStart"/>
+      <w:r>
+        <w:rPr>
+          <w:rFonts w:ascii="Times New Roman" w:hAnsi="Times New Roman" w:cs="Times New Roman"/>
+          <w:color w:val="000000"/>
+          <w:sz w:val="32"/>
+          <w:szCs w:val="32"/>
+          <w:lang w:val="en-US"/>
+        </w:rPr>
+        <w:t>init</w:t>
+      </w:r>
+      <w:proofErr w:type="spellEnd"/>
+      <w:r>
+        <w:rPr>
+          <w:rFonts w:ascii="Times New Roman" w:hAnsi="Times New Roman" w:cs="Times New Roman"/>
+          <w:sz w:val="32"/>
+          <w:szCs w:val="32"/>
+        </w:rPr>
+        <w:t>:</w:t>
+      </w:r>
+    </w:p>
+    <w:p>
+      <w:pPr>
+        <w:shd w:val="clear" w:color="auto" w:fill="FFFFFF" w:themeFill="background1"/>
+        <w:spacing w:after="0" w:line="360" w:lineRule="auto"/>
+        <w:jc w:val="center"/>
+        <w:rPr>
+          <w:rFonts w:ascii="Times New Roman" w:hAnsi="Times New Roman" w:cs="Times New Roman"/>
+          <w:sz w:val="32"/>
+          <w:szCs w:val="32"/>
+        </w:rPr>
+      </w:pPr>
+      <w:r>
+        <w:rPr>
+          <w:rFonts w:ascii="Times New Roman" w:hAnsi="Times New Roman" w:cs="Times New Roman"/>
+          <w:sz w:val="32"/>
+          <w:szCs w:val="32"/>
+        </w:rPr>
+        <w:drawing>
+          <wp:inline distT="0" distB="0" distL="0" distR="0" wp14:anchorId="62A7E5B4" wp14:editId="24E4F316">
+            <wp:extent cx="2727667" cy="2294664"/>
+            <wp:effectExtent l="0" t="0" r="0" b="0"/>
+            <wp:docPr id="10" name="Рисунок 10"/>
+            <wp:cNvGraphicFramePr>
+              <a:graphicFrameLocks xmlns:a="http://schemas.openxmlformats.org/drawingml/2006/main" noChangeAspect="1"/>
+            </wp:cNvGraphicFramePr>
+            <a:graphic xmlns:a="http://schemas.openxmlformats.org/drawingml/2006/main">
+              <a:graphicData uri="http://schemas.openxmlformats.org/drawingml/2006/picture">
+                <pic:pic xmlns:pic="http://schemas.openxmlformats.org/drawingml/2006/picture">
+                  <pic:nvPicPr>
+                    <pic:cNvPr id="1" name=""/>
+                    <pic:cNvPicPr/>
+                  </pic:nvPicPr>
+                  <pic:blipFill>
+                    <a:blip r:embed="rId13"/>
+                    <a:stretch>
+                      <a:fillRect/>
+                    </a:stretch>
+                  </pic:blipFill>
+                  <pic:spPr>
+                    <a:xfrm>
+                      <a:off x="0" y="0"/>
+                      <a:ext cx="2747366" cy="2311236"/>
+                    </a:xfrm>
+                    <a:prstGeom prst="rect">
+                      <a:avLst/>
+                    </a:prstGeom>
+                  </pic:spPr>
+                </pic:pic>
+              </a:graphicData>
+            </a:graphic>
+          </wp:inline>
+        </w:drawing>
+      </w:r>
+    </w:p>
+    <w:p>
+      <w:pPr>
+        <w:spacing w:after="0" w:line="240" w:lineRule="auto"/>
+        <w:rPr>
+          <w:rFonts w:ascii="Times New Roman" w:hAnsi="Times New Roman" w:cs="Times New Roman"/>
+          <w:sz w:val="32"/>
+          <w:szCs w:val="32"/>
+        </w:rPr>
+      </w:pPr>
+      <w:r>
+        <w:rPr>
+          <w:rFonts w:ascii="Times New Roman" w:hAnsi="Times New Roman" w:cs="Times New Roman"/>
+          <w:sz w:val="32"/>
+          <w:szCs w:val="32"/>
+        </w:rPr>
+        <w:lastRenderedPageBreak/>
+        <w:t>А</w:t>
+      </w:r>
+      <w:r>
+        <w:rPr>
+          <w:rFonts w:ascii="Times New Roman" w:hAnsi="Times New Roman" w:cs="Times New Roman"/>
+          <w:sz w:val="32"/>
+          <w:szCs w:val="32"/>
+        </w:rPr>
+        <w:t xml:space="preserve">лгоритм функции </w:t>
+      </w:r>
+      <w:r>
+        <w:rPr>
+          <w:rFonts w:ascii="Times New Roman" w:hAnsi="Times New Roman" w:cs="Times New Roman"/>
+          <w:color w:val="000000"/>
+          <w:sz w:val="32"/>
+          <w:szCs w:val="32"/>
+          <w:lang w:val="en-US"/>
+        </w:rPr>
+        <w:t>recursion</w:t>
+      </w:r>
+      <w:r>
+        <w:rPr>
+          <w:rFonts w:ascii="Times New Roman" w:hAnsi="Times New Roman" w:cs="Times New Roman"/>
+          <w:sz w:val="32"/>
+          <w:szCs w:val="32"/>
+        </w:rPr>
+        <w:t>:</w:t>
+      </w:r>
+      <w:r>
+        <w:rPr>
+          <w:rFonts w:ascii="Times New Roman" w:hAnsi="Times New Roman" w:cs="Times New Roman"/>
+          <w:noProof/>
+          <w:sz w:val="32"/>
+          <w:szCs w:val="32"/>
+          <w:lang w:eastAsia="ru-RU"/>
+        </w:rPr>
+        <w:drawing>
+          <wp:inline distT="0" distB="0" distL="0" distR="0" wp14:anchorId="3385CA56" wp14:editId="004927F3">
+            <wp:extent cx="6832600" cy="8877300"/>
+            <wp:effectExtent l="0" t="0" r="0" b="0"/>
+            <wp:docPr id="11" name="Рисунок 11" descr="../../../../../../Desktop/Zad2%202.pn"/>
+            <wp:cNvGraphicFramePr>
+              <a:graphicFrameLocks xmlns:a="http://schemas.openxmlformats.org/drawingml/2006/main" noChangeAspect="1"/>
+            </wp:cNvGraphicFramePr>
+            <a:graphic xmlns:a="http://schemas.openxmlformats.org/drawingml/2006/main">
+              <a:graphicData uri="http://schemas.openxmlformats.org/drawingml/2006/picture">
+                <pic:pic xmlns:pic="http://schemas.openxmlformats.org/drawingml/2006/picture">
+                  <pic:nvPicPr>
+                    <pic:cNvPr id="0" name="Picture 4" descr="../../../../../../Desktop/Zad2%202.pn"/>
+                    <pic:cNvPicPr>
+                      <a:picLocks noChangeAspect="1" noChangeArrowheads="1"/>
+                    </pic:cNvPicPr>
+                  </pic:nvPicPr>
+                  <pic:blipFill>
+                    <a:blip r:embed="rId14">
+                      <a:extLst>
+                        <a:ext uri="{28A0092B-C50C-407E-A947-70E740481C1C}">
+                          <a14:useLocalDpi xmlns:a14="http://schemas.microsoft.com/office/drawing/2010/main" val="0"/>
+                        </a:ext>
+                      </a:extLst>
+                    </a:blip>
+                    <a:srcRect/>
+                    <a:stretch>
+                      <a:fillRect/>
+                    </a:stretch>
+                  </pic:blipFill>
+                  <pic:spPr bwMode="auto">
+                    <a:xfrm>
+                      <a:off x="0" y="0"/>
+                      <a:ext cx="6832600" cy="8877300"/>
+                    </a:xfrm>
+                    <a:prstGeom prst="rect">
+                      <a:avLst/>
+                    </a:prstGeom>
+                    <a:noFill/>
+                    <a:ln>
+                      <a:noFill/>
+                    </a:ln>
+                  </pic:spPr>
+                </pic:pic>
+              </a:graphicData>
+            </a:graphic>
+          </wp:inline>
+        </w:drawing>
+      </w:r>
+    </w:p>
+    <w:p>
+      <w:pPr>
+        <w:spacing w:after="0" w:line="240" w:lineRule="auto"/>
+        <w:rPr>
+          <w:rFonts w:ascii="Times New Roman" w:hAnsi="Times New Roman" w:cs="Times New Roman"/>
+          <w:sz w:val="32"/>
+          <w:szCs w:val="32"/>
+        </w:rPr>
+      </w:pPr>
+    </w:p>
+    <w:p>
+      <w:pPr>
+        <w:spacing w:after="0" w:line="240" w:lineRule="auto"/>
+        <w:rPr>
+          <w:rFonts w:ascii="Times New Roman" w:hAnsi="Times New Roman" w:cs="Times New Roman"/>
+          <w:sz w:val="32"/>
+          <w:szCs w:val="32"/>
+        </w:rPr>
+      </w:pPr>
+    </w:p>
+    <w:p>
+      <w:pPr>
+        <w:spacing w:after="0" w:line="240" w:lineRule="auto"/>
+        <w:rPr>
+          <w:rFonts w:ascii="Times New Roman" w:hAnsi="Times New Roman" w:cs="Times New Roman"/>
+          <w:sz w:val="32"/>
+          <w:szCs w:val="32"/>
+        </w:rPr>
+      </w:pPr>
+    </w:p>
+    <w:p>
+      <w:pPr>
+        <w:spacing w:after="0" w:line="240" w:lineRule="auto"/>
+        <w:rPr>
+          <w:rFonts w:ascii="Times New Roman" w:hAnsi="Times New Roman" w:cs="Times New Roman"/>
+          <w:sz w:val="32"/>
+          <w:szCs w:val="32"/>
+        </w:rPr>
+      </w:pPr>
+      <w:r>
+        <w:rPr>
+          <w:rFonts w:ascii="Times New Roman" w:hAnsi="Times New Roman" w:cs="Times New Roman"/>
+          <w:sz w:val="32"/>
+          <w:szCs w:val="32"/>
+        </w:rPr>
+        <w:lastRenderedPageBreak/>
+        <w:t>Алгоритм</w:t>
+      </w:r>
+      <w:r>
+        <w:rPr>
+          <w:rFonts w:ascii="Times New Roman" w:hAnsi="Times New Roman" w:cs="Times New Roman"/>
+          <w:color w:val="000000"/>
+          <w:sz w:val="32"/>
+          <w:szCs w:val="32"/>
+        </w:rPr>
+        <w:t xml:space="preserve"> основной программы</w:t>
+      </w:r>
+      <w:r>
+        <w:rPr>
+          <w:rFonts w:ascii="Times New Roman" w:hAnsi="Times New Roman" w:cs="Times New Roman"/>
+          <w:sz w:val="32"/>
+          <w:szCs w:val="32"/>
+        </w:rPr>
+        <w:t>:</w:t>
+      </w:r>
+      <w:r>
+        <w:rPr>
+          <w:rFonts w:ascii="Times New Roman" w:hAnsi="Times New Roman" w:cs="Times New Roman"/>
+          <w:noProof/>
+          <w:sz w:val="32"/>
+          <w:szCs w:val="32"/>
+          <w:lang w:eastAsia="ru-RU"/>
+        </w:rPr>
+        <w:drawing>
+          <wp:inline distT="0" distB="0" distL="0" distR="0" wp14:anchorId="70ADA64B" wp14:editId="57AA918F">
+            <wp:extent cx="6845300" cy="9715500"/>
+            <wp:effectExtent l="0" t="0" r="0" b="0"/>
+            <wp:docPr id="12" name="Рисунок 12" descr="../../../../../../Desktop/Zad2%203.pn"/>
+            <wp:cNvGraphicFramePr>
+              <a:graphicFrameLocks xmlns:a="http://schemas.openxmlformats.org/drawingml/2006/main" noChangeAspect="1"/>
+            </wp:cNvGraphicFramePr>
+            <a:graphic xmlns:a="http://schemas.openxmlformats.org/drawingml/2006/main">
+              <a:graphicData uri="http://schemas.openxmlformats.org/drawingml/2006/picture">
+                <pic:pic xmlns:pic="http://schemas.openxmlformats.org/drawingml/2006/picture">
+                  <pic:nvPicPr>
+                    <pic:cNvPr id="0" name="Picture 5" descr="../../../../../../Desktop/Zad2%203.pn"/>
+                    <pic:cNvPicPr>
+                      <a:picLocks noChangeAspect="1" noChangeArrowheads="1"/>
+                    </pic:cNvPicPr>
+                  </pic:nvPicPr>
+                  <pic:blipFill>
+                    <a:blip r:embed="rId15">
+                      <a:extLst>
+                        <a:ext uri="{28A0092B-C50C-407E-A947-70E740481C1C}">
+                          <a14:useLocalDpi xmlns:a14="http://schemas.microsoft.com/office/drawing/2010/main" val="0"/>
+                        </a:ext>
+                      </a:extLst>
+                    </a:blip>
+                    <a:srcRect/>
+                    <a:stretch>
+                      <a:fillRect/>
+                    </a:stretch>
+                  </pic:blipFill>
+                  <pic:spPr bwMode="auto">
+                    <a:xfrm>
+                      <a:off x="0" y="0"/>
+                      <a:ext cx="6845300" cy="9715500"/>
+                    </a:xfrm>
+                    <a:prstGeom prst="rect">
+                      <a:avLst/>
+                    </a:prstGeom>
+                    <a:noFill/>
+                    <a:ln>
+                      <a:noFill/>
+                    </a:ln>
+                  </pic:spPr>
+                </pic:pic>
+              </a:graphicData>
+            </a:graphic>
+          </wp:inline>
+        </w:drawing>
+      </w:r>
+    </w:p>
+    <w:p>
+      <w:pPr>
+        <w:pStyle w:val="HTML"/>
+        <w:shd w:val="clear" w:color="auto" w:fill="FFFFFF"/>
+        <w:rPr>
+          <w:rFonts w:ascii="Times New Roman" w:hAnsi="Times New Roman" w:cs="Times New Roman"/>
+          <w:sz w:val="32"/>
+        </w:rPr>
+      </w:pPr>
+      <w:r>
+        <w:rPr>
+          <w:rFonts w:ascii="Times New Roman" w:hAnsi="Times New Roman" w:cs="Times New Roman"/>
+          <w:sz w:val="32"/>
+          <w:szCs w:val="32"/>
+        </w:rPr>
+        <w:br w:type="page"/>
+      </w:r>
+      <w:r>
+        <w:rPr>
+          <w:rFonts w:ascii="Times New Roman" w:hAnsi="Times New Roman" w:cs="Times New Roman"/>
+          <w:sz w:val="32"/>
+        </w:rPr>
+        <w:lastRenderedPageBreak/>
+        <w:t>Исходный</w:t>
+      </w:r>
+      <w:r>
+        <w:rPr>
+          <w:rFonts w:ascii="Times New Roman" w:hAnsi="Times New Roman" w:cs="Times New Roman"/>
+          <w:sz w:val="32"/>
+        </w:rPr>
+        <w:t xml:space="preserve"> </w:t>
+      </w:r>
+      <w:r>
+        <w:rPr>
+          <w:rFonts w:ascii="Times New Roman" w:hAnsi="Times New Roman" w:cs="Times New Roman"/>
+          <w:sz w:val="32"/>
+        </w:rPr>
+        <w:t>код</w:t>
+      </w:r>
+      <w:r>
+        <w:rPr>
+          <w:rFonts w:ascii="Times New Roman" w:hAnsi="Times New Roman" w:cs="Times New Roman"/>
+          <w:sz w:val="32"/>
+        </w:rPr>
+        <w:t xml:space="preserve"> </w:t>
+      </w:r>
+      <w:r>
+        <w:rPr>
+          <w:rFonts w:ascii="Times New Roman" w:hAnsi="Times New Roman" w:cs="Times New Roman"/>
+          <w:sz w:val="32"/>
+        </w:rPr>
+        <w:t>программы</w:t>
+      </w:r>
+      <w:r>
+        <w:rPr>
+          <w:rFonts w:ascii="Times New Roman" w:hAnsi="Times New Roman" w:cs="Times New Roman"/>
+          <w:sz w:val="32"/>
+        </w:rPr>
+        <w:t>:</w:t>
+      </w:r>
+    </w:p>
+    <w:p>
+      <w:pPr>
+        <w:pStyle w:val="HTML"/>
+        <w:shd w:val="clear" w:color="auto" w:fill="FFFFFF"/>
+        <w:rPr>
+          <w:rFonts w:ascii="Times New Roman" w:hAnsi="Times New Roman" w:cs="Times New Roman"/>
+          <w:sz w:val="32"/>
+        </w:rPr>
+      </w:pPr>
+    </w:p>
+    <w:p>
+      <w:pPr>
+        <w:shd w:val="clear" w:color="auto" w:fill="FFFFFF"/>
+        <w:tabs>
+          <w:tab w:val="left" w:pos="916"/>
+          <w:tab w:val="left" w:pos="1832"/>
+          <w:tab w:val="left" w:pos="2748"/>
+          <w:tab w:val="left" w:pos="3664"/>
+          <w:tab w:val="left" w:pos="4580"/>
+          <w:tab w:val="left" w:pos="5496"/>
+          <w:tab w:val="left" w:pos="6412"/>
+          <w:tab w:val="left" w:pos="7328"/>
+          <w:tab w:val="left" w:pos="8244"/>
+          <w:tab w:val="left" w:pos="9160"/>
+          <w:tab w:val="left" w:pos="10076"/>
+          <w:tab w:val="left" w:pos="10992"/>
+          <w:tab w:val="left" w:pos="11908"/>
+          <w:tab w:val="left" w:pos="12824"/>
+          <w:tab w:val="left" w:pos="13740"/>
+          <w:tab w:val="left" w:pos="14656"/>
+        </w:tabs>
+        <w:spacing w:after="0" w:line="240" w:lineRule="auto"/>
+        <w:rPr>
+          <w:rFonts w:ascii="Menlo" w:hAnsi="Menlo" w:cs="Menlo"/>
+          <w:color w:val="000000"/>
+          <w:sz w:val="20"/>
+          <w:szCs w:val="20"/>
+          <w:lang w:val="en-US" w:eastAsia="ru-RU"/>
+        </w:rPr>
+      </w:pPr>
+      <w:r>
+        <w:rPr>
+          <w:rFonts w:ascii="Menlo" w:hAnsi="Menlo" w:cs="Menlo"/>
+          <w:color w:val="808000"/>
+          <w:sz w:val="20"/>
+          <w:szCs w:val="20"/>
+          <w:lang w:eastAsia="ru-RU"/>
+        </w:rPr>
+        <w:t>#</w:t>
+      </w:r>
+      <w:proofErr w:type="spellStart"/>
+      <w:r>
+        <w:rPr>
+          <w:rFonts w:ascii="Menlo" w:hAnsi="Menlo" w:cs="Menlo"/>
+          <w:color w:val="808000"/>
+          <w:sz w:val="20"/>
+          <w:szCs w:val="20"/>
+          <w:lang w:eastAsia="ru-RU"/>
+        </w:rPr>
+        <w:t>include</w:t>
+      </w:r>
+      <w:proofErr w:type="spellEnd"/>
+      <w:r>
+        <w:rPr>
+          <w:rFonts w:ascii="Menlo" w:hAnsi="Menlo" w:cs="Menlo"/>
+          <w:b/>
+          <w:bCs/>
+          <w:color w:val="008000"/>
+          <w:sz w:val="20"/>
+          <w:szCs w:val="20"/>
+          <w:lang w:eastAsia="ru-RU"/>
+        </w:rPr>
+        <w:t xml:space="preserve"> &lt;</w:t>
+      </w:r>
+      <w:proofErr w:type="spellStart"/>
+      <w:r>
+        <w:rPr>
+          <w:rFonts w:ascii="Menlo" w:hAnsi="Menlo" w:cs="Menlo"/>
+          <w:b/>
+          <w:bCs/>
+          <w:color w:val="008000"/>
+          <w:sz w:val="20"/>
+          <w:szCs w:val="20"/>
+          <w:lang w:eastAsia="ru-RU"/>
+        </w:rPr>
+        <w:t>iostream</w:t>
+      </w:r>
+      <w:proofErr w:type="spellEnd"/>
+      <w:r>
+        <w:rPr>
+          <w:rFonts w:ascii="Menlo" w:hAnsi="Menlo" w:cs="Menlo"/>
+          <w:b/>
+          <w:bCs/>
+          <w:color w:val="008000"/>
+          <w:sz w:val="20"/>
+          <w:szCs w:val="20"/>
+          <w:lang w:eastAsia="ru-RU"/>
+        </w:rPr>
+        <w:t>&gt;</w:t>
+      </w:r>
+      <w:r>
+        <w:rPr>
+          <w:rFonts w:ascii="Menlo" w:hAnsi="Menlo" w:cs="Menlo"/>
+          <w:b/>
+          <w:bCs/>
+          <w:color w:val="008000"/>
+          <w:sz w:val="20"/>
+          <w:szCs w:val="20"/>
+          <w:lang w:eastAsia="ru-RU"/>
+        </w:rPr>
+        <w:br/>
+      </w:r>
+      <w:r>
+        <w:rPr>
+          <w:rFonts w:ascii="Menlo" w:hAnsi="Menlo" w:cs="Menlo"/>
+          <w:color w:val="808000"/>
+          <w:sz w:val="20"/>
+          <w:szCs w:val="20"/>
+          <w:lang w:eastAsia="ru-RU"/>
+        </w:rPr>
+        <w:t>#</w:t>
+      </w:r>
+      <w:proofErr w:type="spellStart"/>
+      <w:r>
+        <w:rPr>
+          <w:rFonts w:ascii="Menlo" w:hAnsi="Menlo" w:cs="Menlo"/>
+          <w:color w:val="808000"/>
+          <w:sz w:val="20"/>
+          <w:szCs w:val="20"/>
+          <w:lang w:eastAsia="ru-RU"/>
+        </w:rPr>
+        <w:t>include</w:t>
+      </w:r>
+      <w:proofErr w:type="spellEnd"/>
+      <w:r>
+        <w:rPr>
+          <w:rFonts w:ascii="Menlo" w:hAnsi="Menlo" w:cs="Menlo"/>
+          <w:b/>
+          <w:bCs/>
+          <w:color w:val="008000"/>
+          <w:sz w:val="20"/>
+          <w:szCs w:val="20"/>
+          <w:lang w:eastAsia="ru-RU"/>
+        </w:rPr>
+        <w:t xml:space="preserve"> &lt;</w:t>
+      </w:r>
+      <w:proofErr w:type="spellStart"/>
+      <w:r>
+        <w:rPr>
+          <w:rFonts w:ascii="Menlo" w:hAnsi="Menlo" w:cs="Menlo"/>
+          <w:b/>
+          <w:bCs/>
+          <w:color w:val="008000"/>
+          <w:sz w:val="20"/>
+          <w:szCs w:val="20"/>
+          <w:lang w:eastAsia="ru-RU"/>
+        </w:rPr>
+        <w:t>ctime</w:t>
+      </w:r>
+      <w:proofErr w:type="spellEnd"/>
+      <w:r>
+        <w:rPr>
+          <w:rFonts w:ascii="Menlo" w:hAnsi="Menlo" w:cs="Menlo"/>
+          <w:b/>
+          <w:bCs/>
+          <w:color w:val="008000"/>
+          <w:sz w:val="20"/>
+          <w:szCs w:val="20"/>
+          <w:lang w:eastAsia="ru-RU"/>
+        </w:rPr>
+        <w:t>&gt;</w:t>
+      </w:r>
+      <w:r>
+        <w:rPr>
+          <w:rFonts w:ascii="Menlo" w:hAnsi="Menlo" w:cs="Menlo"/>
+          <w:b/>
+          <w:bCs/>
+          <w:color w:val="008000"/>
+          <w:sz w:val="20"/>
+          <w:szCs w:val="20"/>
+          <w:lang w:eastAsia="ru-RU"/>
+        </w:rPr>
+        <w:br/>
+      </w:r>
+      <w:proofErr w:type="spellStart"/>
+      <w:r>
+        <w:rPr>
+          <w:rFonts w:ascii="Menlo" w:hAnsi="Menlo" w:cs="Menlo"/>
+          <w:b/>
+          <w:bCs/>
+          <w:color w:val="000080"/>
+          <w:sz w:val="20"/>
+          <w:szCs w:val="20"/>
+          <w:lang w:eastAsia="ru-RU"/>
+        </w:rPr>
+        <w:t>using</w:t>
+      </w:r>
+      <w:proofErr w:type="spellEnd"/>
+      <w:r>
+        <w:rPr>
+          <w:rFonts w:ascii="Menlo" w:hAnsi="Menlo" w:cs="Menlo"/>
+          <w:b/>
+          <w:bCs/>
+          <w:color w:val="000080"/>
+          <w:sz w:val="20"/>
+          <w:szCs w:val="20"/>
+          <w:lang w:eastAsia="ru-RU"/>
+        </w:rPr>
+        <w:t xml:space="preserve"> </w:t>
+      </w:r>
+      <w:proofErr w:type="spellStart"/>
+      <w:r>
+        <w:rPr>
+          <w:rFonts w:ascii="Menlo" w:hAnsi="Menlo" w:cs="Menlo"/>
+          <w:b/>
+          <w:bCs/>
+          <w:color w:val="000080"/>
+          <w:sz w:val="20"/>
+          <w:szCs w:val="20"/>
+          <w:lang w:eastAsia="ru-RU"/>
+        </w:rPr>
+        <w:t>namespace</w:t>
+      </w:r>
+      <w:proofErr w:type="spellEnd"/>
+      <w:r>
+        <w:rPr>
+          <w:rFonts w:ascii="Menlo" w:hAnsi="Menlo" w:cs="Menlo"/>
+          <w:b/>
+          <w:bCs/>
+          <w:color w:val="000080"/>
+          <w:sz w:val="20"/>
+          <w:szCs w:val="20"/>
+          <w:lang w:eastAsia="ru-RU"/>
+        </w:rPr>
+        <w:t xml:space="preserve"> </w:t>
+      </w:r>
+      <w:proofErr w:type="spellStart"/>
+      <w:r>
+        <w:rPr>
+          <w:rFonts w:ascii="Menlo" w:hAnsi="Menlo" w:cs="Menlo"/>
+          <w:color w:val="000000"/>
+          <w:sz w:val="20"/>
+          <w:szCs w:val="20"/>
+          <w:lang w:eastAsia="ru-RU"/>
+        </w:rPr>
+        <w:t>std</w:t>
+      </w:r>
+      <w:proofErr w:type="spellEnd"/>
+      <w:r>
+        <w:rPr>
+          <w:rFonts w:ascii="Menlo" w:hAnsi="Menlo" w:cs="Menlo"/>
+          <w:color w:val="000000"/>
+          <w:sz w:val="20"/>
+          <w:szCs w:val="20"/>
+          <w:lang w:eastAsia="ru-RU"/>
+        </w:rPr>
+        <w:t>;</w:t>
+      </w:r>
+      <w:r>
+        <w:rPr>
+          <w:rFonts w:ascii="Menlo" w:hAnsi="Menlo" w:cs="Menlo"/>
+          <w:color w:val="000000"/>
+          <w:sz w:val="20"/>
+          <w:szCs w:val="20"/>
+          <w:lang w:eastAsia="ru-RU"/>
+        </w:rPr>
+        <w:br/>
+      </w:r>
+      <w:r>
+        <w:rPr>
+          <w:rFonts w:ascii="Menlo" w:hAnsi="Menlo" w:cs="Menlo"/>
+          <w:color w:val="000000"/>
+          <w:sz w:val="20"/>
+          <w:szCs w:val="20"/>
+          <w:lang w:eastAsia="ru-RU"/>
+        </w:rPr>
+        <w:br/>
+      </w:r>
+      <w:proofErr w:type="spellStart"/>
+      <w:r>
+        <w:rPr>
+          <w:rFonts w:ascii="Menlo" w:hAnsi="Menlo" w:cs="Menlo"/>
+          <w:b/>
+          <w:bCs/>
+          <w:color w:val="000080"/>
+          <w:sz w:val="20"/>
+          <w:szCs w:val="20"/>
+          <w:lang w:eastAsia="ru-RU"/>
+        </w:rPr>
+        <w:t>int</w:t>
+      </w:r>
+      <w:proofErr w:type="spellEnd"/>
+      <w:r>
+        <w:rPr>
+          <w:rFonts w:ascii="Menlo" w:hAnsi="Menlo" w:cs="Menlo"/>
+          <w:b/>
+          <w:bCs/>
+          <w:color w:val="000080"/>
+          <w:sz w:val="20"/>
+          <w:szCs w:val="20"/>
+          <w:lang w:eastAsia="ru-RU"/>
+        </w:rPr>
+        <w:t xml:space="preserve"> </w:t>
+      </w:r>
+      <w:r>
+        <w:rPr>
+          <w:rFonts w:ascii="Menlo" w:hAnsi="Menlo" w:cs="Menlo"/>
+          <w:color w:val="000000"/>
+          <w:sz w:val="20"/>
+          <w:szCs w:val="20"/>
+          <w:lang w:eastAsia="ru-RU"/>
+        </w:rPr>
+        <w:t>n, i, k;</w:t>
+      </w:r>
+      <w:r>
+        <w:rPr>
+          <w:rFonts w:ascii="Menlo" w:hAnsi="Menlo" w:cs="Menlo"/>
+          <w:color w:val="000000"/>
+          <w:sz w:val="20"/>
+          <w:szCs w:val="20"/>
+          <w:lang w:eastAsia="ru-RU"/>
+        </w:rPr>
+        <w:br/>
+      </w:r>
+      <w:r>
+        <w:rPr>
+          <w:rFonts w:ascii="Menlo" w:hAnsi="Menlo" w:cs="Menlo"/>
+          <w:color w:val="000000"/>
+          <w:sz w:val="20"/>
+          <w:szCs w:val="20"/>
+          <w:lang w:eastAsia="ru-RU"/>
+        </w:rPr>
+        <w:br/>
+      </w:r>
+      <w:proofErr w:type="spellStart"/>
+      <w:r>
+        <w:rPr>
+          <w:rFonts w:ascii="Menlo" w:hAnsi="Menlo" w:cs="Menlo"/>
+          <w:b/>
+          <w:bCs/>
+          <w:color w:val="000080"/>
+          <w:sz w:val="20"/>
+          <w:szCs w:val="20"/>
+          <w:lang w:eastAsia="ru-RU"/>
+        </w:rPr>
+        <w:t>void</w:t>
+      </w:r>
+      <w:proofErr w:type="spellEnd"/>
+      <w:r>
+        <w:rPr>
+          <w:rFonts w:ascii="Menlo" w:hAnsi="Menlo" w:cs="Menlo"/>
+          <w:b/>
+          <w:bCs/>
+          <w:color w:val="000080"/>
+          <w:sz w:val="20"/>
+          <w:szCs w:val="20"/>
+          <w:lang w:eastAsia="ru-RU"/>
+        </w:rPr>
+        <w:t xml:space="preserve"> </w:t>
+      </w:r>
+      <w:proofErr w:type="spellStart"/>
+      <w:proofErr w:type="gramStart"/>
+      <w:r>
+        <w:rPr>
+          <w:rFonts w:ascii="Menlo" w:hAnsi="Menlo" w:cs="Menlo"/>
+          <w:color w:val="000000"/>
+          <w:sz w:val="20"/>
+          <w:szCs w:val="20"/>
+          <w:lang w:eastAsia="ru-RU"/>
+        </w:rPr>
+        <w:t>init</w:t>
+      </w:r>
+      <w:proofErr w:type="spellEnd"/>
+      <w:r>
+        <w:rPr>
+          <w:rFonts w:ascii="Menlo" w:hAnsi="Menlo" w:cs="Menlo"/>
+          <w:color w:val="000000"/>
+          <w:sz w:val="20"/>
+          <w:szCs w:val="20"/>
+          <w:lang w:eastAsia="ru-RU"/>
+        </w:rPr>
+        <w:t>(</w:t>
+      </w:r>
+      <w:proofErr w:type="gramEnd"/>
+      <w:r>
+        <w:rPr>
+          <w:rFonts w:ascii="Menlo" w:hAnsi="Menlo" w:cs="Menlo"/>
+          <w:color w:val="000000"/>
+          <w:sz w:val="20"/>
+          <w:szCs w:val="20"/>
+          <w:lang w:eastAsia="ru-RU"/>
+        </w:rPr>
+        <w:t>){</w:t>
+      </w:r>
+      <w:r>
+        <w:rPr>
+          <w:rFonts w:ascii="Menlo" w:hAnsi="Menlo" w:cs="Menlo"/>
+          <w:color w:val="000000"/>
+          <w:sz w:val="20"/>
+          <w:szCs w:val="20"/>
+          <w:lang w:eastAsia="ru-RU"/>
+        </w:rPr>
+        <w:br/>
+        <w:t xml:space="preserve">    </w:t>
+      </w:r>
+      <w:proofErr w:type="spellStart"/>
+      <w:r>
+        <w:rPr>
+          <w:rFonts w:ascii="Menlo" w:hAnsi="Menlo" w:cs="Menlo"/>
+          <w:color w:val="000000"/>
+          <w:sz w:val="20"/>
+          <w:szCs w:val="20"/>
+          <w:lang w:eastAsia="ru-RU"/>
+        </w:rPr>
+        <w:t>cout</w:t>
+      </w:r>
+      <w:proofErr w:type="spellEnd"/>
+      <w:r>
+        <w:rPr>
+          <w:rFonts w:ascii="Menlo" w:hAnsi="Menlo" w:cs="Menlo"/>
+          <w:color w:val="000000"/>
+          <w:sz w:val="20"/>
+          <w:szCs w:val="20"/>
+          <w:lang w:eastAsia="ru-RU"/>
+        </w:rPr>
+        <w:t>&lt;&lt;</w:t>
+      </w:r>
+      <w:r>
+        <w:rPr>
+          <w:rFonts w:ascii="Menlo" w:hAnsi="Menlo" w:cs="Menlo"/>
+          <w:b/>
+          <w:bCs/>
+          <w:color w:val="008000"/>
+          <w:sz w:val="20"/>
+          <w:szCs w:val="20"/>
+          <w:lang w:eastAsia="ru-RU"/>
+        </w:rPr>
+        <w:t>"Введите n =&gt; "</w:t>
+      </w:r>
+      <w:r>
+        <w:rPr>
+          <w:rFonts w:ascii="Menlo" w:hAnsi="Menlo" w:cs="Menlo"/>
+          <w:color w:val="000000"/>
+          <w:sz w:val="20"/>
+          <w:szCs w:val="20"/>
+          <w:lang w:eastAsia="ru-RU"/>
+        </w:rPr>
+        <w:t xml:space="preserve">; </w:t>
+      </w:r>
+      <w:proofErr w:type="spellStart"/>
+      <w:r>
+        <w:rPr>
+          <w:rFonts w:ascii="Menlo" w:hAnsi="Menlo" w:cs="Menlo"/>
+          <w:color w:val="000000"/>
+          <w:sz w:val="20"/>
+          <w:szCs w:val="20"/>
+          <w:lang w:eastAsia="ru-RU"/>
+        </w:rPr>
+        <w:t>cin</w:t>
+      </w:r>
+      <w:proofErr w:type="spellEnd"/>
+      <w:r>
+        <w:rPr>
+          <w:rFonts w:ascii="Menlo" w:hAnsi="Menlo" w:cs="Menlo"/>
+          <w:color w:val="000000"/>
+          <w:sz w:val="20"/>
+          <w:szCs w:val="20"/>
+          <w:lang w:eastAsia="ru-RU"/>
+        </w:rPr>
+        <w:t>&gt;&gt;n;</w:t>
+      </w:r>
+      <w:r>
+        <w:rPr>
+          <w:rFonts w:ascii="Menlo" w:hAnsi="Menlo" w:cs="Menlo"/>
+          <w:color w:val="000000"/>
+          <w:sz w:val="20"/>
+          <w:szCs w:val="20"/>
+          <w:lang w:eastAsia="ru-RU"/>
+        </w:rPr>
+        <w:br/>
+        <w:t>}</w:t>
+      </w:r>
+      <w:r>
+        <w:rPr>
+          <w:rFonts w:ascii="Menlo" w:hAnsi="Menlo" w:cs="Menlo"/>
+          <w:color w:val="000000"/>
+          <w:sz w:val="20"/>
+          <w:szCs w:val="20"/>
+          <w:lang w:eastAsia="ru-RU"/>
+        </w:rPr>
+        <w:br/>
+      </w:r>
+      <w:r>
+        <w:rPr>
+          <w:rFonts w:ascii="Menlo" w:hAnsi="Menlo" w:cs="Menlo"/>
+          <w:color w:val="000000"/>
+          <w:sz w:val="20"/>
+          <w:szCs w:val="20"/>
+          <w:lang w:eastAsia="ru-RU"/>
+        </w:rPr>
+        <w:br/>
+      </w:r>
+      <w:proofErr w:type="spellStart"/>
+      <w:r>
+        <w:rPr>
+          <w:rFonts w:ascii="Menlo" w:hAnsi="Menlo" w:cs="Menlo"/>
+          <w:b/>
+          <w:bCs/>
+          <w:color w:val="000080"/>
+          <w:sz w:val="20"/>
+          <w:szCs w:val="20"/>
+          <w:lang w:eastAsia="ru-RU"/>
+        </w:rPr>
+        <w:t>void</w:t>
+      </w:r>
+      <w:proofErr w:type="spellEnd"/>
+      <w:r>
+        <w:rPr>
+          <w:rFonts w:ascii="Menlo" w:hAnsi="Menlo" w:cs="Menlo"/>
+          <w:b/>
+          <w:bCs/>
+          <w:color w:val="000080"/>
+          <w:sz w:val="20"/>
+          <w:szCs w:val="20"/>
+          <w:lang w:eastAsia="ru-RU"/>
+        </w:rPr>
+        <w:t xml:space="preserve"> </w:t>
+      </w:r>
+      <w:proofErr w:type="spellStart"/>
+      <w:r>
+        <w:rPr>
+          <w:rFonts w:ascii="Menlo" w:hAnsi="Menlo" w:cs="Menlo"/>
+          <w:color w:val="000000"/>
+          <w:sz w:val="20"/>
+          <w:szCs w:val="20"/>
+          <w:lang w:eastAsia="ru-RU"/>
+        </w:rPr>
+        <w:t>recursion</w:t>
+      </w:r>
+      <w:proofErr w:type="spellEnd"/>
+      <w:r>
+        <w:rPr>
+          <w:rFonts w:ascii="Menlo" w:hAnsi="Menlo" w:cs="Menlo"/>
+          <w:color w:val="000000"/>
+          <w:sz w:val="20"/>
+          <w:szCs w:val="20"/>
+          <w:lang w:eastAsia="ru-RU"/>
+        </w:rPr>
+        <w:t>(</w:t>
+      </w:r>
+      <w:proofErr w:type="spellStart"/>
+      <w:r>
+        <w:rPr>
+          <w:rFonts w:ascii="Menlo" w:hAnsi="Menlo" w:cs="Menlo"/>
+          <w:b/>
+          <w:bCs/>
+          <w:color w:val="000080"/>
+          <w:sz w:val="20"/>
+          <w:szCs w:val="20"/>
+          <w:lang w:eastAsia="ru-RU"/>
+        </w:rPr>
+        <w:t>int</w:t>
+      </w:r>
+      <w:proofErr w:type="spellEnd"/>
+      <w:r>
+        <w:rPr>
+          <w:rFonts w:ascii="Menlo" w:hAnsi="Menlo" w:cs="Menlo"/>
+          <w:b/>
+          <w:bCs/>
+          <w:color w:val="000080"/>
+          <w:sz w:val="20"/>
+          <w:szCs w:val="20"/>
+          <w:lang w:eastAsia="ru-RU"/>
+        </w:rPr>
+        <w:t xml:space="preserve"> </w:t>
+      </w:r>
+      <w:r>
+        <w:rPr>
+          <w:rFonts w:ascii="Menlo" w:hAnsi="Menlo" w:cs="Menlo"/>
+          <w:color w:val="000000"/>
+          <w:sz w:val="20"/>
+          <w:szCs w:val="20"/>
+          <w:lang w:eastAsia="ru-RU"/>
+        </w:rPr>
+        <w:t>n){</w:t>
+      </w:r>
+      <w:r>
+        <w:rPr>
+          <w:rFonts w:ascii="Menlo" w:hAnsi="Menlo" w:cs="Menlo"/>
+          <w:color w:val="000000"/>
+          <w:sz w:val="20"/>
+          <w:szCs w:val="20"/>
+          <w:lang w:eastAsia="ru-RU"/>
+        </w:rPr>
+        <w:br/>
+        <w:t xml:space="preserve">    </w:t>
+      </w:r>
+      <w:proofErr w:type="spellStart"/>
+      <w:r>
+        <w:rPr>
+          <w:rFonts w:ascii="Menlo" w:hAnsi="Menlo" w:cs="Menlo"/>
+          <w:b/>
+          <w:bCs/>
+          <w:color w:val="000080"/>
+          <w:sz w:val="20"/>
+          <w:szCs w:val="20"/>
+          <w:lang w:eastAsia="ru-RU"/>
+        </w:rPr>
+        <w:t>int</w:t>
+      </w:r>
+      <w:proofErr w:type="spellEnd"/>
+      <w:r>
+        <w:rPr>
+          <w:rFonts w:ascii="Menlo" w:hAnsi="Menlo" w:cs="Menlo"/>
+          <w:b/>
+          <w:bCs/>
+          <w:color w:val="000080"/>
+          <w:sz w:val="20"/>
+          <w:szCs w:val="20"/>
+          <w:lang w:eastAsia="ru-RU"/>
+        </w:rPr>
+        <w:t xml:space="preserve"> </w:t>
+      </w:r>
+      <w:r>
+        <w:rPr>
+          <w:rFonts w:ascii="Menlo" w:hAnsi="Menlo" w:cs="Menlo"/>
+          <w:color w:val="000000"/>
+          <w:sz w:val="20"/>
+          <w:szCs w:val="20"/>
+          <w:lang w:eastAsia="ru-RU"/>
+        </w:rPr>
+        <w:t xml:space="preserve">k = </w:t>
+      </w:r>
+      <w:r>
+        <w:rPr>
+          <w:rFonts w:ascii="Menlo" w:hAnsi="Menlo" w:cs="Menlo"/>
+          <w:color w:val="0000FF"/>
+          <w:sz w:val="20"/>
+          <w:szCs w:val="20"/>
+          <w:lang w:eastAsia="ru-RU"/>
+        </w:rPr>
+        <w:t>1</w:t>
+      </w:r>
+      <w:r>
+        <w:rPr>
+          <w:rFonts w:ascii="Menlo" w:hAnsi="Menlo" w:cs="Menlo"/>
+          <w:color w:val="000000"/>
+          <w:sz w:val="20"/>
+          <w:szCs w:val="20"/>
+          <w:lang w:eastAsia="ru-RU"/>
+        </w:rPr>
+        <w:t>;</w:t>
+      </w:r>
+      <w:r>
+        <w:rPr>
+          <w:rFonts w:ascii="Menlo" w:hAnsi="Menlo" w:cs="Menlo"/>
+          <w:color w:val="000000"/>
+          <w:sz w:val="20"/>
+          <w:szCs w:val="20"/>
+          <w:lang w:eastAsia="ru-RU"/>
+        </w:rPr>
+        <w:br/>
+        <w:t xml:space="preserve">    </w:t>
+      </w:r>
+      <w:proofErr w:type="spellStart"/>
+      <w:r>
+        <w:rPr>
+          <w:rFonts w:ascii="Menlo" w:hAnsi="Menlo" w:cs="Menlo"/>
+          <w:b/>
+          <w:bCs/>
+          <w:color w:val="000080"/>
+          <w:sz w:val="20"/>
+          <w:szCs w:val="20"/>
+          <w:lang w:eastAsia="ru-RU"/>
+        </w:rPr>
+        <w:t>int</w:t>
+      </w:r>
+      <w:proofErr w:type="spellEnd"/>
+      <w:r>
+        <w:rPr>
+          <w:rFonts w:ascii="Menlo" w:hAnsi="Menlo" w:cs="Menlo"/>
+          <w:b/>
+          <w:bCs/>
+          <w:color w:val="000080"/>
+          <w:sz w:val="20"/>
+          <w:szCs w:val="20"/>
+          <w:lang w:eastAsia="ru-RU"/>
+        </w:rPr>
+        <w:t xml:space="preserve"> </w:t>
+      </w:r>
+      <w:r>
+        <w:rPr>
+          <w:rFonts w:ascii="Menlo" w:hAnsi="Menlo" w:cs="Menlo"/>
+          <w:color w:val="000000"/>
+          <w:sz w:val="20"/>
+          <w:szCs w:val="20"/>
+          <w:lang w:eastAsia="ru-RU"/>
+        </w:rPr>
+        <w:t xml:space="preserve">k2 = </w:t>
+      </w:r>
+      <w:r>
+        <w:rPr>
+          <w:rFonts w:ascii="Menlo" w:hAnsi="Menlo" w:cs="Menlo"/>
+          <w:color w:val="0000FF"/>
+          <w:sz w:val="20"/>
+          <w:szCs w:val="20"/>
+          <w:lang w:eastAsia="ru-RU"/>
+        </w:rPr>
+        <w:t>0</w:t>
+      </w:r>
+      <w:r>
+        <w:rPr>
+          <w:rFonts w:ascii="Menlo" w:hAnsi="Menlo" w:cs="Menlo"/>
+          <w:color w:val="000000"/>
+          <w:sz w:val="20"/>
+          <w:szCs w:val="20"/>
+          <w:lang w:eastAsia="ru-RU"/>
+        </w:rPr>
+        <w:t>;</w:t>
+      </w:r>
+      <w:r>
+        <w:rPr>
+          <w:rFonts w:ascii="Menlo" w:hAnsi="Menlo" w:cs="Menlo"/>
+          <w:color w:val="000000"/>
+          <w:sz w:val="20"/>
+          <w:szCs w:val="20"/>
+          <w:lang w:eastAsia="ru-RU"/>
+        </w:rPr>
+        <w:br/>
+        <w:t xml:space="preserve">    </w:t>
+      </w:r>
+      <w:proofErr w:type="spellStart"/>
+      <w:r>
+        <w:rPr>
+          <w:rFonts w:ascii="Menlo" w:hAnsi="Menlo" w:cs="Menlo"/>
+          <w:color w:val="000000"/>
+          <w:sz w:val="20"/>
+          <w:szCs w:val="20"/>
+          <w:lang w:eastAsia="ru-RU"/>
+        </w:rPr>
+        <w:t>cout</w:t>
+      </w:r>
+      <w:proofErr w:type="spellEnd"/>
+      <w:r>
+        <w:rPr>
+          <w:rFonts w:ascii="Menlo" w:hAnsi="Menlo" w:cs="Menlo"/>
+          <w:color w:val="000000"/>
+          <w:sz w:val="20"/>
+          <w:szCs w:val="20"/>
+          <w:lang w:eastAsia="ru-RU"/>
+        </w:rPr>
+        <w:t>&lt;&lt;</w:t>
+      </w:r>
+      <w:r>
+        <w:rPr>
+          <w:rFonts w:ascii="Menlo" w:hAnsi="Menlo" w:cs="Menlo"/>
+          <w:b/>
+          <w:bCs/>
+          <w:color w:val="008000"/>
+          <w:sz w:val="20"/>
+          <w:szCs w:val="20"/>
+          <w:lang w:eastAsia="ru-RU"/>
+        </w:rPr>
+        <w:t>"Первые "</w:t>
+      </w:r>
+      <w:r>
+        <w:rPr>
+          <w:rFonts w:ascii="Menlo" w:hAnsi="Menlo" w:cs="Menlo"/>
+          <w:color w:val="000000"/>
+          <w:sz w:val="20"/>
+          <w:szCs w:val="20"/>
+          <w:lang w:eastAsia="ru-RU"/>
+        </w:rPr>
+        <w:t>&lt;&lt;n&lt;&lt;</w:t>
+      </w:r>
+      <w:r>
+        <w:rPr>
+          <w:rFonts w:ascii="Menlo" w:hAnsi="Menlo" w:cs="Menlo"/>
+          <w:b/>
+          <w:bCs/>
+          <w:color w:val="008000"/>
+          <w:sz w:val="20"/>
+          <w:szCs w:val="20"/>
+          <w:lang w:eastAsia="ru-RU"/>
+        </w:rPr>
+        <w:t>" элементов последовательности:</w:t>
+      </w:r>
+      <w:r>
+        <w:rPr>
+          <w:rFonts w:ascii="Menlo" w:hAnsi="Menlo" w:cs="Menlo"/>
+          <w:b/>
+          <w:bCs/>
+          <w:color w:val="000080"/>
+          <w:sz w:val="20"/>
+          <w:szCs w:val="20"/>
+          <w:lang w:eastAsia="ru-RU"/>
+        </w:rPr>
+        <w:t>\n</w:t>
+      </w:r>
+      <w:r>
+        <w:rPr>
+          <w:rFonts w:ascii="Menlo" w:hAnsi="Menlo" w:cs="Menlo"/>
+          <w:b/>
+          <w:bCs/>
+          <w:color w:val="008000"/>
+          <w:sz w:val="20"/>
+          <w:szCs w:val="20"/>
+          <w:lang w:eastAsia="ru-RU"/>
+        </w:rPr>
+        <w:t>"</w:t>
+      </w:r>
+      <w:r>
+        <w:rPr>
+          <w:rFonts w:ascii="Menlo" w:hAnsi="Menlo" w:cs="Menlo"/>
+          <w:color w:val="000000"/>
+          <w:sz w:val="20"/>
+          <w:szCs w:val="20"/>
+          <w:lang w:eastAsia="ru-RU"/>
+        </w:rPr>
+        <w:t>;</w:t>
+      </w:r>
+      <w:r>
+        <w:rPr>
+          <w:rFonts w:ascii="Menlo" w:hAnsi="Menlo" w:cs="Menlo"/>
+          <w:color w:val="000000"/>
+          <w:sz w:val="20"/>
+          <w:szCs w:val="20"/>
+          <w:lang w:eastAsia="ru-RU"/>
+        </w:rPr>
+        <w:br/>
+        <w:t xml:space="preserve">    </w:t>
+      </w:r>
+      <w:proofErr w:type="spellStart"/>
+      <w:r>
+        <w:rPr>
+          <w:rFonts w:ascii="Menlo" w:hAnsi="Menlo" w:cs="Menlo"/>
+          <w:b/>
+          <w:bCs/>
+          <w:color w:val="000080"/>
+          <w:sz w:val="20"/>
+          <w:szCs w:val="20"/>
+          <w:lang w:eastAsia="ru-RU"/>
+        </w:rPr>
+        <w:t>for</w:t>
+      </w:r>
+      <w:proofErr w:type="spellEnd"/>
+      <w:r>
+        <w:rPr>
+          <w:rFonts w:ascii="Menlo" w:hAnsi="Menlo" w:cs="Menlo"/>
+          <w:b/>
+          <w:bCs/>
+          <w:color w:val="000080"/>
+          <w:sz w:val="20"/>
+          <w:szCs w:val="20"/>
+          <w:lang w:eastAsia="ru-RU"/>
+        </w:rPr>
+        <w:t xml:space="preserve"> </w:t>
+      </w:r>
+      <w:r>
+        <w:rPr>
+          <w:rFonts w:ascii="Menlo" w:hAnsi="Menlo" w:cs="Menlo"/>
+          <w:color w:val="000000"/>
+          <w:sz w:val="20"/>
+          <w:szCs w:val="20"/>
+          <w:lang w:eastAsia="ru-RU"/>
+        </w:rPr>
+        <w:t>(i=</w:t>
+      </w:r>
+      <w:r>
+        <w:rPr>
+          <w:rFonts w:ascii="Menlo" w:hAnsi="Menlo" w:cs="Menlo"/>
+          <w:color w:val="0000FF"/>
+          <w:sz w:val="20"/>
+          <w:szCs w:val="20"/>
+          <w:lang w:eastAsia="ru-RU"/>
+        </w:rPr>
+        <w:t>0</w:t>
+      </w:r>
+      <w:r>
+        <w:rPr>
+          <w:rFonts w:ascii="Menlo" w:hAnsi="Menlo" w:cs="Menlo"/>
+          <w:color w:val="000000"/>
+          <w:sz w:val="20"/>
+          <w:szCs w:val="20"/>
+          <w:lang w:eastAsia="ru-RU"/>
+        </w:rPr>
+        <w:t>;i&lt;</w:t>
+      </w:r>
+      <w:proofErr w:type="spellStart"/>
+      <w:r>
+        <w:rPr>
+          <w:rFonts w:ascii="Menlo" w:hAnsi="Menlo" w:cs="Menlo"/>
+          <w:color w:val="000000"/>
+          <w:sz w:val="20"/>
+          <w:szCs w:val="20"/>
+          <w:lang w:eastAsia="ru-RU"/>
+        </w:rPr>
+        <w:t>n;i</w:t>
+      </w:r>
+      <w:proofErr w:type="spellEnd"/>
+      <w:r>
+        <w:rPr>
+          <w:rFonts w:ascii="Menlo" w:hAnsi="Menlo" w:cs="Menlo"/>
+          <w:color w:val="000000"/>
+          <w:sz w:val="20"/>
+          <w:szCs w:val="20"/>
+          <w:lang w:eastAsia="ru-RU"/>
+        </w:rPr>
+        <w:t>++){</w:t>
+      </w:r>
+      <w:r>
+        <w:rPr>
+          <w:rFonts w:ascii="Menlo" w:hAnsi="Menlo" w:cs="Menlo"/>
+          <w:color w:val="000000"/>
+          <w:sz w:val="20"/>
+          <w:szCs w:val="20"/>
+          <w:lang w:eastAsia="ru-RU"/>
+        </w:rPr>
+        <w:br/>
+        <w:t xml:space="preserve">        </w:t>
+      </w:r>
+      <w:proofErr w:type="spellStart"/>
+      <w:r>
+        <w:rPr>
+          <w:rFonts w:ascii="Menlo" w:hAnsi="Menlo" w:cs="Menlo"/>
+          <w:color w:val="000000"/>
+          <w:sz w:val="20"/>
+          <w:szCs w:val="20"/>
+          <w:lang w:eastAsia="ru-RU"/>
+        </w:rPr>
+        <w:t>cout</w:t>
+      </w:r>
+      <w:proofErr w:type="spellEnd"/>
+      <w:r>
+        <w:rPr>
+          <w:rFonts w:ascii="Menlo" w:hAnsi="Menlo" w:cs="Menlo"/>
+          <w:color w:val="000000"/>
+          <w:sz w:val="20"/>
+          <w:szCs w:val="20"/>
+          <w:lang w:eastAsia="ru-RU"/>
+        </w:rPr>
+        <w:t>&lt;&lt;k&lt;&lt;</w:t>
+      </w:r>
+      <w:r>
+        <w:rPr>
+          <w:rFonts w:ascii="Menlo" w:hAnsi="Menlo" w:cs="Menlo"/>
+          <w:b/>
+          <w:bCs/>
+          <w:color w:val="008000"/>
+          <w:sz w:val="20"/>
+          <w:szCs w:val="20"/>
+          <w:lang w:eastAsia="ru-RU"/>
+        </w:rPr>
+        <w:t>' '</w:t>
+      </w:r>
+      <w:r>
+        <w:rPr>
+          <w:rFonts w:ascii="Menlo" w:hAnsi="Menlo" w:cs="Menlo"/>
+          <w:color w:val="000000"/>
+          <w:sz w:val="20"/>
+          <w:szCs w:val="20"/>
+          <w:lang w:eastAsia="ru-RU"/>
+        </w:rPr>
+        <w:t>;</w:t>
+      </w:r>
+      <w:r>
+        <w:rPr>
+          <w:rFonts w:ascii="Menlo" w:hAnsi="Menlo" w:cs="Menlo"/>
+          <w:color w:val="000000"/>
+          <w:sz w:val="20"/>
+          <w:szCs w:val="20"/>
+          <w:lang w:eastAsia="ru-RU"/>
+        </w:rPr>
+        <w:br/>
+        <w:t xml:space="preserve">        k2+=</w:t>
+      </w:r>
+      <w:r>
+        <w:rPr>
+          <w:rFonts w:ascii="Menlo" w:hAnsi="Menlo" w:cs="Menlo"/>
+          <w:color w:val="0000FF"/>
+          <w:sz w:val="20"/>
+          <w:szCs w:val="20"/>
+          <w:lang w:eastAsia="ru-RU"/>
+        </w:rPr>
+        <w:t>1</w:t>
+      </w:r>
+      <w:r>
+        <w:rPr>
+          <w:rFonts w:ascii="Menlo" w:hAnsi="Menlo" w:cs="Menlo"/>
+          <w:color w:val="000000"/>
+          <w:sz w:val="20"/>
+          <w:szCs w:val="20"/>
+          <w:lang w:eastAsia="ru-RU"/>
+        </w:rPr>
+        <w:t>;</w:t>
+      </w:r>
+      <w:r>
+        <w:rPr>
+          <w:rFonts w:ascii="Menlo" w:hAnsi="Menlo" w:cs="Menlo"/>
+          <w:color w:val="000000"/>
+          <w:sz w:val="20"/>
+          <w:szCs w:val="20"/>
+          <w:lang w:eastAsia="ru-RU"/>
+        </w:rPr>
+        <w:br/>
+        <w:t xml:space="preserve">        </w:t>
+      </w:r>
+      <w:proofErr w:type="spellStart"/>
+      <w:r>
+        <w:rPr>
+          <w:rFonts w:ascii="Menlo" w:hAnsi="Menlo" w:cs="Menlo"/>
+          <w:b/>
+          <w:bCs/>
+          <w:color w:val="000080"/>
+          <w:sz w:val="20"/>
+          <w:szCs w:val="20"/>
+          <w:lang w:eastAsia="ru-RU"/>
+        </w:rPr>
+        <w:t>if</w:t>
+      </w:r>
+      <w:proofErr w:type="spellEnd"/>
+      <w:r>
+        <w:rPr>
+          <w:rFonts w:ascii="Menlo" w:hAnsi="Menlo" w:cs="Menlo"/>
+          <w:b/>
+          <w:bCs/>
+          <w:color w:val="000080"/>
+          <w:sz w:val="20"/>
+          <w:szCs w:val="20"/>
+          <w:lang w:eastAsia="ru-RU"/>
+        </w:rPr>
+        <w:t xml:space="preserve"> </w:t>
+      </w:r>
+      <w:r>
+        <w:rPr>
+          <w:rFonts w:ascii="Menlo" w:hAnsi="Menlo" w:cs="Menlo"/>
+          <w:color w:val="000000"/>
+          <w:sz w:val="20"/>
+          <w:szCs w:val="20"/>
+          <w:lang w:eastAsia="ru-RU"/>
+        </w:rPr>
+        <w:t>(k2==k){</w:t>
+      </w:r>
+      <w:r>
+        <w:rPr>
+          <w:rFonts w:ascii="Menlo" w:hAnsi="Menlo" w:cs="Menlo"/>
+          <w:color w:val="000000"/>
+          <w:sz w:val="20"/>
+          <w:szCs w:val="20"/>
+          <w:lang w:eastAsia="ru-RU"/>
+        </w:rPr>
+        <w:br/>
+        <w:t xml:space="preserve">            k+=</w:t>
+      </w:r>
+      <w:r>
+        <w:rPr>
+          <w:rFonts w:ascii="Menlo" w:hAnsi="Menlo" w:cs="Menlo"/>
+          <w:color w:val="0000FF"/>
+          <w:sz w:val="20"/>
+          <w:szCs w:val="20"/>
+          <w:lang w:eastAsia="ru-RU"/>
+        </w:rPr>
+        <w:t>1</w:t>
+      </w:r>
+      <w:r>
+        <w:rPr>
+          <w:rFonts w:ascii="Menlo" w:hAnsi="Menlo" w:cs="Menlo"/>
+          <w:color w:val="000000"/>
+          <w:sz w:val="20"/>
+          <w:szCs w:val="20"/>
+          <w:lang w:eastAsia="ru-RU"/>
+        </w:rPr>
+        <w:t>;</w:t>
+      </w:r>
+      <w:r>
+        <w:rPr>
+          <w:rFonts w:ascii="Menlo" w:hAnsi="Menlo" w:cs="Menlo"/>
+          <w:color w:val="000000"/>
+          <w:sz w:val="20"/>
+          <w:szCs w:val="20"/>
+          <w:lang w:eastAsia="ru-RU"/>
+        </w:rPr>
+        <w:br/>
+        <w:t xml:space="preserve">            k2=</w:t>
+      </w:r>
+      <w:r>
+        <w:rPr>
+          <w:rFonts w:ascii="Menlo" w:hAnsi="Menlo" w:cs="Menlo"/>
+          <w:color w:val="0000FF"/>
+          <w:sz w:val="20"/>
+          <w:szCs w:val="20"/>
+          <w:lang w:eastAsia="ru-RU"/>
+        </w:rPr>
+        <w:t>0</w:t>
+      </w:r>
+      <w:r>
+        <w:rPr>
+          <w:rFonts w:ascii="Menlo" w:hAnsi="Menlo" w:cs="Menlo"/>
+          <w:color w:val="000000"/>
+          <w:sz w:val="20"/>
+          <w:szCs w:val="20"/>
+          <w:lang w:eastAsia="ru-RU"/>
+        </w:rPr>
+        <w:t>;</w:t>
+      </w:r>
+      <w:r>
+        <w:rPr>
+          <w:rFonts w:ascii="Menlo" w:hAnsi="Menlo" w:cs="Menlo"/>
+          <w:color w:val="000000"/>
+          <w:sz w:val="20"/>
+          <w:szCs w:val="20"/>
+          <w:lang w:eastAsia="ru-RU"/>
+        </w:rPr>
+        <w:br/>
+        <w:t xml:space="preserve">        }</w:t>
+      </w:r>
+      <w:r>
+        <w:rPr>
+          <w:rFonts w:ascii="Menlo" w:hAnsi="Menlo" w:cs="Menlo"/>
+          <w:color w:val="000000"/>
+          <w:sz w:val="20"/>
+          <w:szCs w:val="20"/>
+          <w:lang w:eastAsia="ru-RU"/>
+        </w:rPr>
+        <w:br/>
+        <w:t xml:space="preserve">    }</w:t>
+      </w:r>
+      <w:r>
+        <w:rPr>
+          <w:rFonts w:ascii="Menlo" w:hAnsi="Menlo" w:cs="Menlo"/>
+          <w:color w:val="000000"/>
+          <w:sz w:val="20"/>
+          <w:szCs w:val="20"/>
+          <w:lang w:eastAsia="ru-RU"/>
+        </w:rPr>
+        <w:br/>
+        <w:t>}</w:t>
+      </w:r>
+      <w:r>
+        <w:rPr>
+          <w:rFonts w:ascii="Menlo" w:hAnsi="Menlo" w:cs="Menlo"/>
+          <w:color w:val="000000"/>
+          <w:sz w:val="20"/>
+          <w:szCs w:val="20"/>
+          <w:lang w:eastAsia="ru-RU"/>
+        </w:rPr>
+        <w:br/>
+      </w:r>
+      <w:r>
+        <w:rPr>
+          <w:rFonts w:ascii="Menlo" w:hAnsi="Menlo" w:cs="Menlo"/>
+          <w:color w:val="000000"/>
+          <w:sz w:val="20"/>
+          <w:szCs w:val="20"/>
+          <w:lang w:eastAsia="ru-RU"/>
+        </w:rPr>
+        <w:br/>
+      </w:r>
+      <w:r>
+        <w:rPr>
+          <w:rFonts w:ascii="Menlo" w:hAnsi="Menlo" w:cs="Menlo"/>
+          <w:color w:val="000000"/>
+          <w:sz w:val="20"/>
+          <w:szCs w:val="20"/>
+          <w:lang w:eastAsia="ru-RU"/>
+        </w:rPr>
+        <w:br/>
+      </w:r>
+      <w:proofErr w:type="spellStart"/>
+      <w:r>
+        <w:rPr>
+          <w:rFonts w:ascii="Menlo" w:hAnsi="Menlo" w:cs="Menlo"/>
+          <w:b/>
+          <w:bCs/>
+          <w:color w:val="000080"/>
+          <w:sz w:val="20"/>
+          <w:szCs w:val="20"/>
+          <w:lang w:eastAsia="ru-RU"/>
+        </w:rPr>
+        <w:t>int</w:t>
+      </w:r>
+      <w:proofErr w:type="spellEnd"/>
+      <w:r>
+        <w:rPr>
+          <w:rFonts w:ascii="Menlo" w:hAnsi="Menlo" w:cs="Menlo"/>
+          <w:b/>
+          <w:bCs/>
+          <w:color w:val="000080"/>
+          <w:sz w:val="20"/>
+          <w:szCs w:val="20"/>
+          <w:lang w:eastAsia="ru-RU"/>
+        </w:rPr>
+        <w:t xml:space="preserve"> </w:t>
+      </w:r>
+      <w:proofErr w:type="spellStart"/>
+      <w:r>
+        <w:rPr>
+          <w:rFonts w:ascii="Menlo" w:hAnsi="Menlo" w:cs="Menlo"/>
+          <w:color w:val="000000"/>
+          <w:sz w:val="20"/>
+          <w:szCs w:val="20"/>
+          <w:lang w:eastAsia="ru-RU"/>
+        </w:rPr>
+        <w:t>main</w:t>
+      </w:r>
+      <w:proofErr w:type="spellEnd"/>
+      <w:r>
+        <w:rPr>
+          <w:rFonts w:ascii="Menlo" w:hAnsi="Menlo" w:cs="Menlo"/>
+          <w:color w:val="000000"/>
+          <w:sz w:val="20"/>
+          <w:szCs w:val="20"/>
+          <w:lang w:eastAsia="ru-RU"/>
+        </w:rPr>
+        <w:t>(){</w:t>
+      </w:r>
+      <w:r>
+        <w:rPr>
+          <w:rFonts w:ascii="Menlo" w:hAnsi="Menlo" w:cs="Menlo"/>
+          <w:color w:val="000000"/>
+          <w:sz w:val="20"/>
+          <w:szCs w:val="20"/>
+          <w:lang w:eastAsia="ru-RU"/>
+        </w:rPr>
+        <w:br/>
+      </w:r>
+      <w:r>
+        <w:rPr>
+          <w:rFonts w:ascii="Menlo" w:hAnsi="Menlo" w:cs="Menlo"/>
+          <w:color w:val="000000"/>
+          <w:sz w:val="20"/>
+          <w:szCs w:val="20"/>
+          <w:lang w:eastAsia="ru-RU"/>
+        </w:rPr>
+        <w:br/>
+        <w:t xml:space="preserve">    </w:t>
+      </w:r>
+      <w:proofErr w:type="spellStart"/>
+      <w:r>
+        <w:rPr>
+          <w:rFonts w:ascii="Menlo" w:hAnsi="Menlo" w:cs="Menlo"/>
+          <w:b/>
+          <w:bCs/>
+          <w:color w:val="000080"/>
+          <w:sz w:val="20"/>
+          <w:szCs w:val="20"/>
+          <w:lang w:eastAsia="ru-RU"/>
+        </w:rPr>
+        <w:t>do</w:t>
+      </w:r>
+      <w:proofErr w:type="spellEnd"/>
+      <w:r>
+        <w:rPr>
+          <w:rFonts w:ascii="Menlo" w:hAnsi="Menlo" w:cs="Menlo"/>
+          <w:b/>
+          <w:bCs/>
+          <w:color w:val="000080"/>
+          <w:sz w:val="20"/>
+          <w:szCs w:val="20"/>
+          <w:lang w:eastAsia="ru-RU"/>
+        </w:rPr>
+        <w:br/>
+        <w:t xml:space="preserve">      </w:t>
+      </w:r>
+      <w:r>
+        <w:rPr>
+          <w:rFonts w:ascii="Menlo" w:hAnsi="Menlo" w:cs="Menlo"/>
+          <w:color w:val="000000"/>
+          <w:sz w:val="20"/>
+          <w:szCs w:val="20"/>
+          <w:lang w:eastAsia="ru-RU"/>
+        </w:rPr>
+        <w:t>{</w:t>
+      </w:r>
+      <w:r>
+        <w:rPr>
+          <w:rFonts w:ascii="Menlo" w:hAnsi="Menlo" w:cs="Menlo"/>
+          <w:color w:val="000000"/>
+          <w:sz w:val="20"/>
+          <w:szCs w:val="20"/>
+          <w:lang w:eastAsia="ru-RU"/>
+        </w:rPr>
+        <w:br/>
+        <w:t xml:space="preserve">        </w:t>
+      </w:r>
+      <w:proofErr w:type="spellStart"/>
+      <w:r>
+        <w:rPr>
+          <w:rFonts w:ascii="Menlo" w:hAnsi="Menlo" w:cs="Menlo"/>
+          <w:color w:val="000000"/>
+          <w:sz w:val="20"/>
+          <w:szCs w:val="20"/>
+          <w:lang w:eastAsia="ru-RU"/>
+        </w:rPr>
+        <w:t>cout</w:t>
+      </w:r>
+      <w:proofErr w:type="spellEnd"/>
+      <w:r>
+        <w:rPr>
+          <w:rFonts w:ascii="Menlo" w:hAnsi="Menlo" w:cs="Menlo"/>
+          <w:color w:val="000000"/>
+          <w:sz w:val="20"/>
+          <w:szCs w:val="20"/>
+          <w:lang w:eastAsia="ru-RU"/>
+        </w:rPr>
+        <w:t>&lt;&lt;</w:t>
+      </w:r>
+      <w:r>
+        <w:rPr>
+          <w:rFonts w:ascii="Menlo" w:hAnsi="Menlo" w:cs="Menlo"/>
+          <w:b/>
+          <w:bCs/>
+          <w:color w:val="008000"/>
+          <w:sz w:val="20"/>
+          <w:szCs w:val="20"/>
+          <w:lang w:eastAsia="ru-RU"/>
+        </w:rPr>
+        <w:t>"</w:t>
+      </w:r>
+      <w:r>
+        <w:rPr>
+          <w:rFonts w:ascii="Menlo" w:hAnsi="Menlo" w:cs="Menlo"/>
+          <w:b/>
+          <w:bCs/>
+          <w:color w:val="000080"/>
+          <w:sz w:val="20"/>
+          <w:szCs w:val="20"/>
+          <w:lang w:eastAsia="ru-RU"/>
+        </w:rPr>
+        <w:t>\n\n</w:t>
+      </w:r>
+      <w:r>
+        <w:rPr>
+          <w:rFonts w:ascii="Menlo" w:hAnsi="Menlo" w:cs="Menlo"/>
+          <w:b/>
+          <w:bCs/>
+          <w:color w:val="008000"/>
+          <w:sz w:val="20"/>
+          <w:szCs w:val="20"/>
+          <w:lang w:eastAsia="ru-RU"/>
+        </w:rPr>
+        <w:t>1. Ввод кол-ва элементов последовательности</w:t>
+      </w:r>
+      <w:r>
+        <w:rPr>
+          <w:rFonts w:ascii="Menlo" w:hAnsi="Menlo" w:cs="Menlo"/>
+          <w:b/>
+          <w:bCs/>
+          <w:color w:val="000080"/>
+          <w:sz w:val="20"/>
+          <w:szCs w:val="20"/>
+          <w:lang w:eastAsia="ru-RU"/>
+        </w:rPr>
+        <w:t>\n</w:t>
+      </w:r>
+      <w:r>
+        <w:rPr>
+          <w:rFonts w:ascii="Menlo" w:hAnsi="Menlo" w:cs="Menlo"/>
+          <w:b/>
+          <w:bCs/>
+          <w:color w:val="008000"/>
+          <w:sz w:val="20"/>
+          <w:szCs w:val="20"/>
+          <w:lang w:eastAsia="ru-RU"/>
+        </w:rPr>
+        <w:t>2. Вывод элементов последовательности</w:t>
+      </w:r>
+      <w:r>
+        <w:rPr>
+          <w:rFonts w:ascii="Menlo" w:hAnsi="Menlo" w:cs="Menlo"/>
+          <w:b/>
+          <w:bCs/>
+          <w:color w:val="000080"/>
+          <w:sz w:val="20"/>
+          <w:szCs w:val="20"/>
+          <w:lang w:eastAsia="ru-RU"/>
+        </w:rPr>
+        <w:t>\n</w:t>
+      </w:r>
+      <w:r>
+        <w:rPr>
+          <w:rFonts w:ascii="Menlo" w:hAnsi="Menlo" w:cs="Menlo"/>
+          <w:b/>
+          <w:bCs/>
+          <w:color w:val="008000"/>
+          <w:sz w:val="20"/>
+          <w:szCs w:val="20"/>
+          <w:lang w:eastAsia="ru-RU"/>
+        </w:rPr>
+        <w:t>0. Выход</w:t>
+      </w:r>
+      <w:r>
+        <w:rPr>
+          <w:rFonts w:ascii="Menlo" w:hAnsi="Menlo" w:cs="Menlo"/>
+          <w:b/>
+          <w:bCs/>
+          <w:color w:val="008000"/>
+          <w:sz w:val="20"/>
+          <w:szCs w:val="20"/>
+          <w:lang w:val="en-US" w:eastAsia="ru-RU"/>
+        </w:rPr>
+        <w:t xml:space="preserve"> </w:t>
+      </w:r>
+      <w:r>
+        <w:rPr>
+          <w:rFonts w:ascii="Menlo" w:hAnsi="Menlo" w:cs="Menlo"/>
+          <w:b/>
+          <w:bCs/>
+          <w:color w:val="008000"/>
+          <w:sz w:val="20"/>
+          <w:szCs w:val="20"/>
+          <w:lang w:eastAsia="ru-RU"/>
+        </w:rPr>
+        <w:t>из</w:t>
+      </w:r>
+      <w:r>
+        <w:rPr>
+          <w:rFonts w:ascii="Menlo" w:hAnsi="Menlo" w:cs="Menlo"/>
+          <w:b/>
+          <w:bCs/>
+          <w:color w:val="008000"/>
+          <w:sz w:val="20"/>
+          <w:szCs w:val="20"/>
+          <w:lang w:val="en-US" w:eastAsia="ru-RU"/>
+        </w:rPr>
+        <w:t xml:space="preserve"> </w:t>
+      </w:r>
+      <w:r>
+        <w:rPr>
+          <w:rFonts w:ascii="Menlo" w:hAnsi="Menlo" w:cs="Menlo"/>
+          <w:b/>
+          <w:bCs/>
+          <w:color w:val="008000"/>
+          <w:sz w:val="20"/>
+          <w:szCs w:val="20"/>
+          <w:lang w:eastAsia="ru-RU"/>
+        </w:rPr>
+        <w:t>программы</w:t>
+      </w:r>
+      <w:r>
+        <w:rPr>
+          <w:rFonts w:ascii="Menlo" w:hAnsi="Menlo" w:cs="Menlo"/>
+          <w:b/>
+          <w:bCs/>
+          <w:color w:val="000080"/>
+          <w:sz w:val="20"/>
+          <w:szCs w:val="20"/>
+          <w:lang w:val="en-US" w:eastAsia="ru-RU"/>
+        </w:rPr>
+        <w:t>\n</w:t>
+      </w:r>
+      <w:r>
+        <w:rPr>
+          <w:rFonts w:ascii="Menlo" w:hAnsi="Menlo" w:cs="Menlo"/>
+          <w:b/>
+          <w:bCs/>
+          <w:color w:val="008000"/>
+          <w:sz w:val="20"/>
+          <w:szCs w:val="20"/>
+          <w:lang w:val="en-US" w:eastAsia="ru-RU"/>
+        </w:rPr>
+        <w:t>=&gt; "</w:t>
+      </w:r>
+      <w:r>
+        <w:rPr>
+          <w:rFonts w:ascii="Menlo" w:hAnsi="Menlo" w:cs="Menlo"/>
+          <w:color w:val="000000"/>
+          <w:sz w:val="20"/>
+          <w:szCs w:val="20"/>
+          <w:lang w:val="en-US" w:eastAsia="ru-RU"/>
+        </w:rPr>
+        <w:t>;</w:t>
+      </w:r>
+      <w:r>
+        <w:rPr>
+          <w:rFonts w:ascii="Menlo" w:hAnsi="Menlo" w:cs="Menlo"/>
+          <w:color w:val="000000"/>
+          <w:sz w:val="20"/>
+          <w:szCs w:val="20"/>
+          <w:lang w:val="en-US" w:eastAsia="ru-RU"/>
+        </w:rPr>
+        <w:br/>
+        <w:t xml:space="preserve">        </w:t>
+      </w:r>
+      <w:proofErr w:type="spellStart"/>
+      <w:r>
+        <w:rPr>
+          <w:rFonts w:ascii="Menlo" w:hAnsi="Menlo" w:cs="Menlo"/>
+          <w:color w:val="000000"/>
+          <w:sz w:val="20"/>
+          <w:szCs w:val="20"/>
+          <w:lang w:val="en-US" w:eastAsia="ru-RU"/>
+        </w:rPr>
+        <w:t>cin</w:t>
+      </w:r>
+      <w:proofErr w:type="spellEnd"/>
+      <w:proofErr w:type="gramStart"/>
+      <w:r>
+        <w:rPr>
+          <w:rFonts w:ascii="Menlo" w:hAnsi="Menlo" w:cs="Menlo"/>
+          <w:color w:val="000000"/>
+          <w:sz w:val="20"/>
+          <w:szCs w:val="20"/>
+          <w:lang w:val="en-US" w:eastAsia="ru-RU"/>
+        </w:rPr>
+        <w:t>&gt;&gt;k</w:t>
+      </w:r>
+      <w:proofErr w:type="gramEnd"/>
+      <w:r>
+        <w:rPr>
+          <w:rFonts w:ascii="Menlo" w:hAnsi="Menlo" w:cs="Menlo"/>
+          <w:color w:val="000000"/>
+          <w:sz w:val="20"/>
+          <w:szCs w:val="20"/>
+          <w:lang w:val="en-US" w:eastAsia="ru-RU"/>
+        </w:rPr>
+        <w:t>;</w:t>
+      </w:r>
+      <w:r>
+        <w:rPr>
+          <w:rFonts w:ascii="Menlo" w:hAnsi="Menlo" w:cs="Menlo"/>
+          <w:color w:val="000000"/>
+          <w:sz w:val="20"/>
+          <w:szCs w:val="20"/>
+          <w:lang w:val="en-US" w:eastAsia="ru-RU"/>
+        </w:rPr>
+        <w:br/>
+        <w:t xml:space="preserve">        </w:t>
+      </w:r>
+      <w:r>
+        <w:rPr>
+          <w:rFonts w:ascii="Menlo" w:hAnsi="Menlo" w:cs="Menlo"/>
+          <w:b/>
+          <w:bCs/>
+          <w:color w:val="000080"/>
+          <w:sz w:val="20"/>
+          <w:szCs w:val="20"/>
+          <w:lang w:val="en-US" w:eastAsia="ru-RU"/>
+        </w:rPr>
+        <w:t xml:space="preserve">switch </w:t>
+      </w:r>
+      <w:r>
+        <w:rPr>
+          <w:rFonts w:ascii="Menlo" w:hAnsi="Menlo" w:cs="Menlo"/>
+          <w:color w:val="000000"/>
+          <w:sz w:val="20"/>
+          <w:szCs w:val="20"/>
+          <w:lang w:val="en-US" w:eastAsia="ru-RU"/>
+        </w:rPr>
+        <w:t xml:space="preserve">(k)  </w:t>
+      </w:r>
+      <w:r>
+        <w:rPr>
+          <w:rFonts w:ascii="Menlo" w:hAnsi="Menlo" w:cs="Menlo"/>
+          <w:color w:val="000000"/>
+          <w:sz w:val="20"/>
+          <w:szCs w:val="20"/>
+          <w:lang w:val="en-US" w:eastAsia="ru-RU"/>
+        </w:rPr>
+        <w:br/>
+        <w:t xml:space="preserve">        {  </w:t>
+      </w:r>
+      <w:r>
+        <w:rPr>
+          <w:rFonts w:ascii="Menlo" w:hAnsi="Menlo" w:cs="Menlo"/>
+          <w:color w:val="000000"/>
+          <w:sz w:val="20"/>
+          <w:szCs w:val="20"/>
+          <w:lang w:val="en-US" w:eastAsia="ru-RU"/>
+        </w:rPr>
+        <w:br/>
+        <w:t xml:space="preserve">          </w:t>
+      </w:r>
+      <w:r>
+        <w:rPr>
+          <w:rFonts w:ascii="Menlo" w:hAnsi="Menlo" w:cs="Menlo"/>
+          <w:b/>
+          <w:bCs/>
+          <w:color w:val="000080"/>
+          <w:sz w:val="20"/>
+          <w:szCs w:val="20"/>
+          <w:lang w:val="en-US" w:eastAsia="ru-RU"/>
+        </w:rPr>
+        <w:t xml:space="preserve">case </w:t>
+      </w:r>
+      <w:r>
+        <w:rPr>
+          <w:rFonts w:ascii="Menlo" w:hAnsi="Menlo" w:cs="Menlo"/>
+          <w:color w:val="0000FF"/>
+          <w:sz w:val="20"/>
+          <w:szCs w:val="20"/>
+          <w:lang w:val="en-US" w:eastAsia="ru-RU"/>
+        </w:rPr>
+        <w:t>1</w:t>
+      </w:r>
+      <w:r>
+        <w:rPr>
+          <w:rFonts w:ascii="Menlo" w:hAnsi="Menlo" w:cs="Menlo"/>
+          <w:color w:val="000000"/>
+          <w:sz w:val="20"/>
+          <w:szCs w:val="20"/>
+          <w:lang w:val="en-US" w:eastAsia="ru-RU"/>
+        </w:rPr>
+        <w:t xml:space="preserve">:  </w:t>
+      </w:r>
+      <w:r>
+        <w:rPr>
+          <w:rFonts w:ascii="Menlo" w:hAnsi="Menlo" w:cs="Menlo"/>
+          <w:color w:val="000000"/>
+          <w:sz w:val="20"/>
+          <w:szCs w:val="20"/>
+          <w:lang w:val="en-US" w:eastAsia="ru-RU"/>
+        </w:rPr>
+        <w:br/>
+        <w:t xml:space="preserve">            </w:t>
+      </w:r>
+      <w:proofErr w:type="spellStart"/>
+      <w:r>
+        <w:rPr>
+          <w:rFonts w:ascii="Menlo" w:hAnsi="Menlo" w:cs="Menlo"/>
+          <w:color w:val="000000"/>
+          <w:sz w:val="20"/>
+          <w:szCs w:val="20"/>
+          <w:lang w:val="en-US" w:eastAsia="ru-RU"/>
+        </w:rPr>
+        <w:t>init</w:t>
+      </w:r>
+      <w:proofErr w:type="spellEnd"/>
+      <w:r>
+        <w:rPr>
+          <w:rFonts w:ascii="Menlo" w:hAnsi="Menlo" w:cs="Menlo"/>
+          <w:color w:val="000000"/>
+          <w:sz w:val="20"/>
+          <w:szCs w:val="20"/>
+          <w:lang w:val="en-US" w:eastAsia="ru-RU"/>
+        </w:rPr>
+        <w:t>();</w:t>
+      </w:r>
+      <w:r>
+        <w:rPr>
+          <w:rFonts w:ascii="Menlo" w:hAnsi="Menlo" w:cs="Menlo"/>
+          <w:color w:val="000000"/>
+          <w:sz w:val="20"/>
+          <w:szCs w:val="20"/>
+          <w:lang w:val="en-US" w:eastAsia="ru-RU"/>
+        </w:rPr>
+        <w:br/>
+        <w:t xml:space="preserve">            </w:t>
+      </w:r>
+      <w:r>
+        <w:rPr>
+          <w:rFonts w:ascii="Menlo" w:hAnsi="Menlo" w:cs="Menlo"/>
+          <w:b/>
+          <w:bCs/>
+          <w:color w:val="000080"/>
+          <w:sz w:val="20"/>
+          <w:szCs w:val="20"/>
+          <w:lang w:val="en-US" w:eastAsia="ru-RU"/>
+        </w:rPr>
+        <w:t>break</w:t>
+      </w:r>
+      <w:r>
+        <w:rPr>
+          <w:rFonts w:ascii="Menlo" w:hAnsi="Menlo" w:cs="Menlo"/>
+          <w:color w:val="000000"/>
+          <w:sz w:val="20"/>
+          <w:szCs w:val="20"/>
+          <w:lang w:val="en-US" w:eastAsia="ru-RU"/>
+        </w:rPr>
+        <w:t>;</w:t>
+      </w:r>
+      <w:r>
+        <w:rPr>
+          <w:rFonts w:ascii="Menlo" w:hAnsi="Menlo" w:cs="Menlo"/>
+          <w:color w:val="000000"/>
+          <w:sz w:val="20"/>
+          <w:szCs w:val="20"/>
+          <w:lang w:val="en-US" w:eastAsia="ru-RU"/>
+        </w:rPr>
+        <w:br/>
+        <w:t xml:space="preserve">            </w:t>
+      </w:r>
+      <w:r>
+        <w:rPr>
+          <w:rFonts w:ascii="Menlo" w:hAnsi="Menlo" w:cs="Menlo"/>
+          <w:color w:val="000000"/>
+          <w:sz w:val="20"/>
+          <w:szCs w:val="20"/>
+          <w:lang w:val="en-US" w:eastAsia="ru-RU"/>
+        </w:rPr>
+        <w:br/>
+        <w:t xml:space="preserve">          </w:t>
+      </w:r>
+      <w:r>
+        <w:rPr>
+          <w:rFonts w:ascii="Menlo" w:hAnsi="Menlo" w:cs="Menlo"/>
+          <w:b/>
+          <w:bCs/>
+          <w:color w:val="000080"/>
+          <w:sz w:val="20"/>
+          <w:szCs w:val="20"/>
+          <w:lang w:val="en-US" w:eastAsia="ru-RU"/>
+        </w:rPr>
+        <w:t xml:space="preserve">case </w:t>
+      </w:r>
+      <w:r>
+        <w:rPr>
+          <w:rFonts w:ascii="Menlo" w:hAnsi="Menlo" w:cs="Menlo"/>
+          <w:color w:val="0000FF"/>
+          <w:sz w:val="20"/>
+          <w:szCs w:val="20"/>
+          <w:lang w:val="en-US" w:eastAsia="ru-RU"/>
+        </w:rPr>
+        <w:t>2</w:t>
+      </w:r>
+      <w:r>
+        <w:rPr>
+          <w:rFonts w:ascii="Menlo" w:hAnsi="Menlo" w:cs="Menlo"/>
+          <w:color w:val="000000"/>
+          <w:sz w:val="20"/>
+          <w:szCs w:val="20"/>
+          <w:lang w:val="en-US" w:eastAsia="ru-RU"/>
+        </w:rPr>
+        <w:t xml:space="preserve">:  </w:t>
+      </w:r>
+      <w:r>
+        <w:rPr>
+          <w:rFonts w:ascii="Menlo" w:hAnsi="Menlo" w:cs="Menlo"/>
+          <w:color w:val="000000"/>
+          <w:sz w:val="20"/>
+          <w:szCs w:val="20"/>
+          <w:lang w:val="en-US" w:eastAsia="ru-RU"/>
+        </w:rPr>
+        <w:br/>
+        <w:t xml:space="preserve">            recursion(n);</w:t>
+      </w:r>
+      <w:r>
+        <w:rPr>
+          <w:rFonts w:ascii="Menlo" w:hAnsi="Menlo" w:cs="Menlo"/>
+          <w:color w:val="000000"/>
+          <w:sz w:val="20"/>
+          <w:szCs w:val="20"/>
+          <w:lang w:val="en-US" w:eastAsia="ru-RU"/>
+        </w:rPr>
+        <w:br/>
+        <w:t xml:space="preserve">            </w:t>
+      </w:r>
+      <w:r>
+        <w:rPr>
+          <w:rFonts w:ascii="Menlo" w:hAnsi="Menlo" w:cs="Menlo"/>
+          <w:b/>
+          <w:bCs/>
+          <w:color w:val="000080"/>
+          <w:sz w:val="20"/>
+          <w:szCs w:val="20"/>
+          <w:lang w:val="en-US" w:eastAsia="ru-RU"/>
+        </w:rPr>
+        <w:t>break</w:t>
+      </w:r>
+      <w:r>
+        <w:rPr>
+          <w:rFonts w:ascii="Menlo" w:hAnsi="Menlo" w:cs="Menlo"/>
+          <w:color w:val="000000"/>
+          <w:sz w:val="20"/>
+          <w:szCs w:val="20"/>
+          <w:lang w:val="en-US" w:eastAsia="ru-RU"/>
+        </w:rPr>
+        <w:t>;</w:t>
+      </w:r>
+      <w:r>
+        <w:rPr>
+          <w:rFonts w:ascii="Menlo" w:hAnsi="Menlo" w:cs="Menlo"/>
+          <w:color w:val="000000"/>
+          <w:sz w:val="20"/>
+          <w:szCs w:val="20"/>
+          <w:lang w:val="en-US" w:eastAsia="ru-RU"/>
+        </w:rPr>
+        <w:br/>
+        <w:t xml:space="preserve">        }    </w:t>
+      </w:r>
+      <w:r>
+        <w:rPr>
+          <w:rFonts w:ascii="Menlo" w:hAnsi="Menlo" w:cs="Menlo"/>
+          <w:color w:val="000000"/>
+          <w:sz w:val="20"/>
+          <w:szCs w:val="20"/>
+          <w:lang w:val="en-US" w:eastAsia="ru-RU"/>
+        </w:rPr>
+        <w:br/>
+      </w:r>
+      <w:r>
+        <w:rPr>
+          <w:rFonts w:ascii="Menlo" w:hAnsi="Menlo" w:cs="Menlo"/>
+          <w:color w:val="000000"/>
+          <w:sz w:val="20"/>
+          <w:szCs w:val="20"/>
+          <w:lang w:val="en-US" w:eastAsia="ru-RU"/>
+        </w:rPr>
+        <w:br/>
+        <w:t xml:space="preserve">      }</w:t>
+      </w:r>
+      <w:r>
+        <w:rPr>
+          <w:rFonts w:ascii="Menlo" w:hAnsi="Menlo" w:cs="Menlo"/>
+          <w:color w:val="000000"/>
+          <w:sz w:val="20"/>
+          <w:szCs w:val="20"/>
+          <w:lang w:val="en-US" w:eastAsia="ru-RU"/>
+        </w:rPr>
+        <w:br/>
+        <w:t xml:space="preserve">      </w:t>
+      </w:r>
+      <w:r>
+        <w:rPr>
+          <w:rFonts w:ascii="Menlo" w:hAnsi="Menlo" w:cs="Menlo"/>
+          <w:b/>
+          <w:bCs/>
+          <w:color w:val="000080"/>
+          <w:sz w:val="20"/>
+          <w:szCs w:val="20"/>
+          <w:lang w:val="en-US" w:eastAsia="ru-RU"/>
+        </w:rPr>
+        <w:t xml:space="preserve">while </w:t>
+      </w:r>
+      <w:r>
+        <w:rPr>
+          <w:rFonts w:ascii="Menlo" w:hAnsi="Menlo" w:cs="Menlo"/>
+          <w:color w:val="000000"/>
+          <w:sz w:val="20"/>
+          <w:szCs w:val="20"/>
+          <w:lang w:val="en-US" w:eastAsia="ru-RU"/>
+        </w:rPr>
+        <w:t>(k!=</w:t>
+      </w:r>
+      <w:r>
+        <w:rPr>
+          <w:rFonts w:ascii="Menlo" w:hAnsi="Menlo" w:cs="Menlo"/>
+          <w:color w:val="0000FF"/>
+          <w:sz w:val="20"/>
+          <w:szCs w:val="20"/>
+          <w:lang w:val="en-US" w:eastAsia="ru-RU"/>
+        </w:rPr>
+        <w:t>0</w:t>
+      </w:r>
+      <w:r>
+        <w:rPr>
+          <w:rFonts w:ascii="Menlo" w:hAnsi="Menlo" w:cs="Menlo"/>
+          <w:color w:val="000000"/>
+          <w:sz w:val="20"/>
+          <w:szCs w:val="20"/>
+          <w:lang w:val="en-US" w:eastAsia="ru-RU"/>
+        </w:rPr>
+        <w:t>);</w:t>
+      </w:r>
+      <w:r>
+        <w:rPr>
+          <w:rFonts w:ascii="Menlo" w:hAnsi="Menlo" w:cs="Menlo"/>
+          <w:color w:val="000000"/>
+          <w:sz w:val="20"/>
+          <w:szCs w:val="20"/>
+          <w:lang w:val="en-US" w:eastAsia="ru-RU"/>
+        </w:rPr>
+        <w:br/>
+      </w:r>
+      <w:r>
+        <w:rPr>
+          <w:rFonts w:ascii="Menlo" w:hAnsi="Menlo" w:cs="Menlo"/>
+          <w:color w:val="000000"/>
+          <w:sz w:val="20"/>
+          <w:szCs w:val="20"/>
+          <w:lang w:val="en-US" w:eastAsia="ru-RU"/>
+        </w:rPr>
+        <w:br/>
+      </w:r>
+      <w:proofErr w:type="spellStart"/>
+      <w:r>
+        <w:rPr>
+          <w:rFonts w:ascii="Menlo" w:hAnsi="Menlo" w:cs="Menlo"/>
+          <w:color w:val="000000"/>
+          <w:sz w:val="20"/>
+          <w:szCs w:val="20"/>
+          <w:lang w:val="en-US" w:eastAsia="ru-RU"/>
+        </w:rPr>
+        <w:t>cout</w:t>
+      </w:r>
+      <w:proofErr w:type="spellEnd"/>
+      <w:r>
+        <w:rPr>
+          <w:rFonts w:ascii="Menlo" w:hAnsi="Menlo" w:cs="Menlo"/>
+          <w:color w:val="000000"/>
+          <w:sz w:val="20"/>
+          <w:szCs w:val="20"/>
+          <w:lang w:val="en-US" w:eastAsia="ru-RU"/>
+        </w:rPr>
+        <w:t>&lt;&lt;</w:t>
+      </w:r>
+      <w:r>
+        <w:rPr>
+          <w:rFonts w:ascii="Menlo" w:hAnsi="Menlo" w:cs="Menlo"/>
+          <w:b/>
+          <w:bCs/>
+          <w:color w:val="008000"/>
+          <w:sz w:val="20"/>
+          <w:szCs w:val="20"/>
+          <w:lang w:val="en-US" w:eastAsia="ru-RU"/>
+        </w:rPr>
+        <w:t>"</w:t>
+      </w:r>
+      <w:r>
+        <w:rPr>
+          <w:rFonts w:ascii="Menlo" w:hAnsi="Menlo" w:cs="Menlo"/>
+          <w:b/>
+          <w:bCs/>
+          <w:color w:val="000080"/>
+          <w:sz w:val="20"/>
+          <w:szCs w:val="20"/>
+          <w:lang w:val="en-US" w:eastAsia="ru-RU"/>
+        </w:rPr>
+        <w:t>\n</w:t>
+      </w:r>
+      <w:r>
+        <w:rPr>
+          <w:rFonts w:ascii="Menlo" w:hAnsi="Menlo" w:cs="Menlo"/>
+          <w:b/>
+          <w:bCs/>
+          <w:color w:val="008000"/>
+          <w:sz w:val="20"/>
+          <w:szCs w:val="20"/>
+          <w:lang w:val="en-US" w:eastAsia="ru-RU"/>
+        </w:rPr>
+        <w:t>"</w:t>
+      </w:r>
+      <w:r>
+        <w:rPr>
+          <w:rFonts w:ascii="Menlo" w:hAnsi="Menlo" w:cs="Menlo"/>
+          <w:color w:val="000000"/>
+          <w:sz w:val="20"/>
+          <w:szCs w:val="20"/>
+          <w:lang w:val="en-US" w:eastAsia="ru-RU"/>
+        </w:rPr>
+        <w:t>;</w:t>
+      </w:r>
+      <w:r>
+        <w:rPr>
+          <w:rFonts w:ascii="Menlo" w:hAnsi="Menlo" w:cs="Menlo"/>
+          <w:color w:val="000000"/>
+          <w:sz w:val="20"/>
+          <w:szCs w:val="20"/>
+          <w:lang w:val="en-US" w:eastAsia="ru-RU"/>
+        </w:rPr>
+        <w:br/>
+      </w:r>
+      <w:r>
+        <w:rPr>
+          <w:rFonts w:ascii="Menlo" w:hAnsi="Menlo" w:cs="Menlo"/>
+          <w:b/>
+          <w:bCs/>
+          <w:color w:val="000080"/>
+          <w:sz w:val="20"/>
+          <w:szCs w:val="20"/>
+          <w:lang w:val="en-US" w:eastAsia="ru-RU"/>
+        </w:rPr>
+        <w:t xml:space="preserve">return </w:t>
+      </w:r>
+      <w:r>
+        <w:rPr>
+          <w:rFonts w:ascii="Menlo" w:hAnsi="Menlo" w:cs="Menlo"/>
+          <w:color w:val="0000FF"/>
+          <w:sz w:val="20"/>
+          <w:szCs w:val="20"/>
+          <w:lang w:val="en-US" w:eastAsia="ru-RU"/>
+        </w:rPr>
+        <w:t>0</w:t>
+      </w:r>
+      <w:r>
+        <w:rPr>
+          <w:rFonts w:ascii="Menlo" w:hAnsi="Menlo" w:cs="Menlo"/>
+          <w:color w:val="000000"/>
+          <w:sz w:val="20"/>
+          <w:szCs w:val="20"/>
+          <w:lang w:val="en-US" w:eastAsia="ru-RU"/>
+        </w:rPr>
+        <w:t>;</w:t>
+      </w:r>
+      <w:r>
+        <w:rPr>
+          <w:rFonts w:ascii="Menlo" w:hAnsi="Menlo" w:cs="Menlo"/>
+          <w:color w:val="000000"/>
+          <w:sz w:val="20"/>
+          <w:szCs w:val="20"/>
+          <w:lang w:val="en-US" w:eastAsia="ru-RU"/>
+        </w:rPr>
+        <w:br/>
+        <w:t>}</w:t>
+      </w:r>
+    </w:p>
+    <w:p>
+      <w:pPr>
+        <w:rPr>
+          <w:rFonts w:ascii="Menlo" w:hAnsi="Menlo" w:cs="Menlo"/>
+          <w:color w:val="000000"/>
+          <w:sz w:val="20"/>
+          <w:szCs w:val="20"/>
+          <w:lang w:val="en-US" w:eastAsia="ru-RU"/>
+        </w:rPr>
+      </w:pPr>
+      <w:r>
+        <w:rPr>
+          <w:rFonts w:ascii="Menlo" w:hAnsi="Menlo" w:cs="Menlo"/>
+          <w:color w:val="000000"/>
+          <w:sz w:val="20"/>
+          <w:szCs w:val="20"/>
+          <w:lang w:val="en-US" w:eastAsia="ru-RU"/>
+        </w:rPr>
+        <w:br w:type="page"/>
+      </w:r>
+    </w:p>
+    <w:p>
+      <w:pPr>
+        <w:shd w:val="clear" w:color="auto" w:fill="FFFFFF"/>
+        <w:tabs>
+          <w:tab w:val="left" w:pos="916"/>
+          <w:tab w:val="left" w:pos="1832"/>
+          <w:tab w:val="left" w:pos="2748"/>
+          <w:tab w:val="left" w:pos="3664"/>
+          <w:tab w:val="left" w:pos="4580"/>
+          <w:tab w:val="left" w:pos="5496"/>
+          <w:tab w:val="left" w:pos="6412"/>
+          <w:tab w:val="left" w:pos="7328"/>
+          <w:tab w:val="left" w:pos="8244"/>
+          <w:tab w:val="left" w:pos="9160"/>
+          <w:tab w:val="left" w:pos="10076"/>
+          <w:tab w:val="left" w:pos="10992"/>
+          <w:tab w:val="left" w:pos="11908"/>
+          <w:tab w:val="left" w:pos="12824"/>
+          <w:tab w:val="left" w:pos="13740"/>
+          <w:tab w:val="left" w:pos="14656"/>
+        </w:tabs>
+        <w:spacing w:after="0" w:line="240" w:lineRule="auto"/>
+        <w:rPr>
+          <w:rFonts w:ascii="Menlo" w:hAnsi="Menlo" w:cs="Menlo"/>
+          <w:color w:val="000000"/>
+          <w:sz w:val="20"/>
+          <w:szCs w:val="20"/>
+          <w:lang w:val="en-US" w:eastAsia="ru-RU"/>
+        </w:rPr>
+      </w:pPr>
+      <w:r>
+        <w:rPr>
+          <w:rFonts w:ascii="Times New Roman" w:hAnsi="Times New Roman" w:cs="Times New Roman"/>
+          <w:sz w:val="32"/>
+        </w:rPr>
+        <w:lastRenderedPageBreak/>
+        <w:t xml:space="preserve">Скриншоты </w:t>
+      </w:r>
+      <w:r>
+        <w:rPr>
+          <w:rFonts w:ascii="Times New Roman" w:hAnsi="Times New Roman" w:cs="Times New Roman"/>
+          <w:sz w:val="32"/>
+        </w:rPr>
+        <w:t>программы</w:t>
+      </w:r>
+      <w:r>
+        <w:rPr>
+          <w:rFonts w:ascii="Times New Roman" w:hAnsi="Times New Roman" w:cs="Times New Roman"/>
+          <w:sz w:val="32"/>
+        </w:rPr>
+        <w:t>:</w:t>
+      </w:r>
+    </w:p>
+    <w:p>
+      <w:pPr>
+        <w:jc w:val="center"/>
+        <w:rPr>
+          <w:rFonts w:ascii="Times New Roman" w:hAnsi="Times New Roman" w:cs="Times New Roman"/>
+          <w:sz w:val="32"/>
+          <w:szCs w:val="32"/>
+          <w:lang w:val="en-US"/>
+        </w:rPr>
+      </w:pPr>
+      <w:r>
+        <w:rPr>
+          <w:rFonts w:ascii="Times New Roman" w:hAnsi="Times New Roman" w:cs="Times New Roman"/>
+          <w:noProof/>
+          <w:sz w:val="32"/>
+          <w:szCs w:val="32"/>
+          <w:lang w:eastAsia="ru-RU"/>
+        </w:rPr>
+        <w:drawing>
+          <wp:inline distT="0" distB="0" distL="0" distR="0" wp14:anchorId="4CF4DF38" wp14:editId="522C8BF5">
+            <wp:extent cx="5182235" cy="4941426"/>
+            <wp:effectExtent l="0" t="0" r="0" b="0"/>
+            <wp:docPr id="13" name="Рисунок 13" descr="../../../../../../Desktop/Снимок%20экрана%202017-04-11%20в%2017.48"/>
+            <wp:cNvGraphicFramePr>
+              <a:graphicFrameLocks xmlns:a="http://schemas.openxmlformats.org/drawingml/2006/main" noChangeAspect="1"/>
+            </wp:cNvGraphicFramePr>
+            <a:graphic xmlns:a="http://schemas.openxmlformats.org/drawingml/2006/main">
+              <a:graphicData uri="http://schemas.openxmlformats.org/drawingml/2006/picture">
+                <pic:pic xmlns:pic="http://schemas.openxmlformats.org/drawingml/2006/picture">
+                  <pic:nvPicPr>
+                    <pic:cNvPr id="0" name="Picture 6" descr="../../../../../../Desktop/Снимок%20экрана%202017-04-11%20в%2017.48"/>
+                    <pic:cNvPicPr>
+                      <a:picLocks noChangeAspect="1" noChangeArrowheads="1"/>
+                    </pic:cNvPicPr>
+                  </pic:nvPicPr>
+                  <pic:blipFill>
+                    <a:blip r:embed="rId16">
+                      <a:extLst>
+                        <a:ext uri="{28A0092B-C50C-407E-A947-70E740481C1C}">
+                          <a14:useLocalDpi xmlns:a14="http://schemas.microsoft.com/office/drawing/2010/main" val="0"/>
+                        </a:ext>
+                      </a:extLst>
+                    </a:blip>
+                    <a:srcRect/>
+                    <a:stretch>
+                      <a:fillRect/>
+                    </a:stretch>
+                  </pic:blipFill>
+                  <pic:spPr bwMode="auto">
+                    <a:xfrm>
+                      <a:off x="0" y="0"/>
+                      <a:ext cx="5202583" cy="4960829"/>
+                    </a:xfrm>
+                    <a:prstGeom prst="rect">
+                      <a:avLst/>
+                    </a:prstGeom>
+                    <a:noFill/>
+                    <a:ln>
+                      <a:noFill/>
+                    </a:ln>
+                  </pic:spPr>
+                </pic:pic>
+              </a:graphicData>
+            </a:graphic>
+          </wp:inline>
+        </w:drawing>
+      </w:r>
+      <w:r>
+        <w:rPr>
+          <w:rFonts w:ascii="Times New Roman" w:hAnsi="Times New Roman" w:cs="Times New Roman"/>
+          <w:noProof/>
+          <w:sz w:val="32"/>
+          <w:szCs w:val="32"/>
+          <w:lang w:eastAsia="ru-RU"/>
+        </w:rPr>
+        <w:drawing>
+          <wp:inline distT="0" distB="0" distL="0" distR="0" wp14:anchorId="28C38AD0" wp14:editId="5A8A87BB">
+            <wp:extent cx="5182235" cy="4796939"/>
+            <wp:effectExtent l="0" t="0" r="0" b="0"/>
+            <wp:docPr id="14" name="Рисунок 14" descr="../../../../../../Desktop/Снимок%20экрана%202017-04-11%20в%2014.50"/>
+            <wp:cNvGraphicFramePr>
+              <a:graphicFrameLocks xmlns:a="http://schemas.openxmlformats.org/drawingml/2006/main" noChangeAspect="1"/>
+            </wp:cNvGraphicFramePr>
+            <a:graphic xmlns:a="http://schemas.openxmlformats.org/drawingml/2006/main">
+              <a:graphicData uri="http://schemas.openxmlformats.org/drawingml/2006/picture">
+                <pic:pic xmlns:pic="http://schemas.openxmlformats.org/drawingml/2006/picture">
+                  <pic:nvPicPr>
+                    <pic:cNvPr id="0" name="Picture 7" descr="../../../../../../Desktop/Снимок%20экрана%202017-04-11%20в%2014.50"/>
+                    <pic:cNvPicPr>
+                      <a:picLocks noChangeAspect="1" noChangeArrowheads="1"/>
+                    </pic:cNvPicPr>
+                  </pic:nvPicPr>
+                  <pic:blipFill>
+                    <a:blip r:embed="rId17">
+                      <a:extLst>
+                        <a:ext uri="{28A0092B-C50C-407E-A947-70E740481C1C}">
+                          <a14:useLocalDpi xmlns:a14="http://schemas.microsoft.com/office/drawing/2010/main" val="0"/>
+                        </a:ext>
+                      </a:extLst>
+                    </a:blip>
+                    <a:srcRect/>
+                    <a:stretch>
+                      <a:fillRect/>
+                    </a:stretch>
+                  </pic:blipFill>
+                  <pic:spPr bwMode="auto">
+                    <a:xfrm>
+                      <a:off x="0" y="0"/>
+                      <a:ext cx="5209869" cy="4822519"/>
+                    </a:xfrm>
+                    <a:prstGeom prst="rect">
+                      <a:avLst/>
+                    </a:prstGeom>
+                    <a:noFill/>
+                    <a:ln>
+                      <a:noFill/>
+                    </a:ln>
+                  </pic:spPr>
+                </pic:pic>
+              </a:graphicData>
+            </a:graphic>
+          </wp:inline>
+        </w:drawing>
+      </w:r>
     </w:p>
     <w:sectPr>
       <w:pgSz w:w="11906" w:h="16838"/>
@@ -2524,6 +7181,22 @@
       <w:color w:val="9E1300"/>
     </w:rPr>
   </w:style>
+  <w:style w:type="paragraph" w:styleId="a8">
+    <w:name w:val="Normal (Web)"/>
+    <w:basedOn w:val="a"/>
+    <w:uiPriority w:val="99"/>
+    <w:unhideWhenUsed/>
+    <w:rsid w:val="00F414BE"/>
+    <w:pPr>
+      <w:spacing w:before="100" w:beforeAutospacing="1" w:after="100" w:afterAutospacing="1" w:line="240" w:lineRule="auto"/>
+    </w:pPr>
+    <w:rPr>
+      <w:rFonts w:ascii="Times New Roman" w:eastAsia="Times New Roman" w:hAnsi="Times New Roman" w:cs="Times New Roman"/>
+      <w:sz w:val="24"/>
+      <w:szCs w:val="24"/>
+      <w:lang w:eastAsia="ru-RU"/>
+    </w:rPr>
+  </w:style>
 </w:styles>
 </file>
 

</xml_diff>